<commit_message>
Added comments to version 2 of Test plan.
</commit_message>
<xml_diff>
--- a/TestPlan_StephanieMedina_v2.docx
+++ b/TestPlan_StephanieMedina_v2.docx
@@ -1,6 +1,6 @@
 
 <file path=word/document.xml><?xml version="1.0" encoding="utf-8"?>
-<w:document xmlns:wpc="http://schemas.microsoft.com/office/word/2010/wordprocessingCanvas" xmlns:cx="http://schemas.microsoft.com/office/drawing/2014/chartex" xmlns:cx1="http://schemas.microsoft.com/office/drawing/2015/9/8/chartex" xmlns:cx2="http://schemas.microsoft.com/office/drawing/2015/10/21/chartex" xmlns:cx3="http://schemas.microsoft.com/office/drawing/2016/5/9/chartex" xmlns:cx4="http://schemas.microsoft.com/office/drawing/2016/5/10/chartex" xmlns:cx5="http://schemas.microsoft.com/office/drawing/2016/5/11/chartex" xmlns:cx6="http://schemas.microsoft.com/office/drawing/2016/5/12/chartex" xmlns:cx7="http://schemas.microsoft.com/office/drawing/2016/5/13/chartex" xmlns:cx8="http://schemas.microsoft.com/office/drawing/2016/5/14/chartex" xmlns:mc="http://schemas.openxmlformats.org/markup-compatibility/2006" xmlns:aink="http://schemas.microsoft.com/office/drawing/2016/ink" xmlns:am3d="http://schemas.microsoft.com/office/drawing/2017/model3d" xmlns:o="urn:schemas-microsoft-com:office:office" xmlns:r="http://schemas.openxmlformats.org/officeDocument/2006/relationships" xmlns:m="http://schemas.openxmlformats.org/officeDocument/2006/math" xmlns:v="urn:schemas-microsoft-com:vml" xmlns:wp14="http://schemas.microsoft.com/office/word/2010/wordprocessingDrawing" xmlns:wp="http://schemas.openxmlformats.org/drawingml/2006/wordprocessingDrawing" xmlns:w10="urn:schemas-microsoft-com:office:word" xmlns:w="http://schemas.openxmlformats.org/wordprocessingml/2006/main" xmlns:w14="http://schemas.microsoft.com/office/word/2010/wordml" xmlns:w15="http://schemas.microsoft.com/office/word/2012/wordml" xmlns:w16cid="http://schemas.microsoft.com/office/word/2016/wordml/cid" xmlns:w16se="http://schemas.microsoft.com/office/word/2015/wordml/symex" xmlns:wpg="http://schemas.microsoft.com/office/word/2010/wordprocessingGroup" xmlns:wpi="http://schemas.microsoft.com/office/word/2010/wordprocessingInk" xmlns:wne="http://schemas.microsoft.com/office/word/2006/wordml" xmlns:wps="http://schemas.microsoft.com/office/word/2010/wordprocessingShape" mc:Ignorable="w14 w15 w16se w16cid wp14">
+<w:document xmlns:wpc="http://schemas.microsoft.com/office/word/2010/wordprocessingCanvas" xmlns:cx="http://schemas.microsoft.com/office/drawing/2014/chartex" xmlns:cx1="http://schemas.microsoft.com/office/drawing/2015/9/8/chartex" xmlns:cx2="http://schemas.microsoft.com/office/drawing/2015/10/21/chartex" xmlns:cx3="http://schemas.microsoft.com/office/drawing/2016/5/9/chartex" xmlns:cx4="http://schemas.microsoft.com/office/drawing/2016/5/10/chartex" xmlns:cx5="http://schemas.microsoft.com/office/drawing/2016/5/11/chartex" xmlns:cx6="http://schemas.microsoft.com/office/drawing/2016/5/12/chartex" xmlns:cx7="http://schemas.microsoft.com/office/drawing/2016/5/13/chartex" xmlns:cx8="http://schemas.microsoft.com/office/drawing/2016/5/14/chartex" xmlns:mc="http://schemas.openxmlformats.org/markup-compatibility/2006" xmlns:aink="http://schemas.microsoft.com/office/drawing/2016/ink" xmlns:am3d="http://schemas.microsoft.com/office/drawing/2017/model3d" xmlns:o="urn:schemas-microsoft-com:office:office" xmlns:r="http://schemas.openxmlformats.org/officeDocument/2006/relationships" xmlns:m="http://schemas.openxmlformats.org/officeDocument/2006/math" xmlns:v="urn:schemas-microsoft-com:vml" xmlns:wp14="http://schemas.microsoft.com/office/word/2010/wordprocessingDrawing" xmlns:wp="http://schemas.openxmlformats.org/drawingml/2006/wordprocessingDrawing" xmlns:w10="urn:schemas-microsoft-com:office:word" xmlns:w="http://schemas.openxmlformats.org/wordprocessingml/2006/main" xmlns:w14="http://schemas.microsoft.com/office/word/2010/wordml" xmlns:w15="http://schemas.microsoft.com/office/word/2012/wordml" xmlns:w16cex="http://schemas.microsoft.com/office/word/2018/wordml/cex" xmlns:w16cid="http://schemas.microsoft.com/office/word/2016/wordml/cid" xmlns:w16="http://schemas.microsoft.com/office/word/2018/wordml" xmlns:w16se="http://schemas.microsoft.com/office/word/2015/wordml/symex" xmlns:wpg="http://schemas.microsoft.com/office/word/2010/wordprocessingGroup" xmlns:wpi="http://schemas.microsoft.com/office/word/2010/wordprocessingInk" xmlns:wne="http://schemas.microsoft.com/office/word/2006/wordml" xmlns:wps="http://schemas.microsoft.com/office/word/2010/wordprocessingShape" mc:Ignorable="w14 w15 w16se w16cid w16 w16cex wp14">
   <w:body>
     <w:p>
       <w:pPr>
@@ -22,8 +22,18 @@
       <w:pPr>
         <w:pStyle w:val="Subtitle"/>
       </w:pPr>
+      <w:commentRangeStart w:id="0"/>
       <w:r>
         <w:t>Version &lt;1.0&gt;</w:t>
+      </w:r>
+      <w:commentRangeEnd w:id="0"/>
+      <w:r>
+        <w:rPr>
+          <w:rStyle w:val="CommentReference"/>
+          <w:rFonts w:ascii="Times New Roman" w:hAnsi="Times New Roman"/>
+          <w:b w:val="0"/>
+        </w:rPr>
+        <w:commentReference w:id="0"/>
       </w:r>
     </w:p>
     <w:p>
@@ -41,47 +51,47 @@
       <w:pPr>
         <w:pStyle w:val="DocControlHeading"/>
         <w:sectPr>
-          <w:headerReference w:type="default" r:id="rId11"/>
-          <w:footerReference w:type="default" r:id="rId12"/>
+          <w:headerReference w:type="default" r:id="rId15"/>
+          <w:footerReference w:type="default" r:id="rId16"/>
           <w:pgSz w:w="12240" w:h="15840" w:code="1"/>
           <w:pgMar w:top="1440" w:right="1440" w:bottom="1440" w:left="1800" w:header="720" w:footer="720" w:gutter="0"/>
           <w:pgNumType w:fmt="lowerRoman"/>
           <w:cols w:space="720"/>
         </w:sectPr>
       </w:pPr>
-      <w:bookmarkStart w:id="0" w:name="_Toc461626763"/>
-      <w:bookmarkStart w:id="1" w:name="_Toc461628993"/>
-      <w:bookmarkStart w:id="2" w:name="_Toc461632035"/>
+      <w:bookmarkStart w:id="1" w:name="_Toc461626763"/>
+      <w:bookmarkStart w:id="2" w:name="_Toc461628993"/>
+      <w:bookmarkStart w:id="3" w:name="_Toc461632035"/>
     </w:p>
     <w:p>
       <w:pPr>
         <w:pStyle w:val="DocControlHeading"/>
       </w:pPr>
-      <w:bookmarkStart w:id="3" w:name="_Toc37254758"/>
+      <w:bookmarkStart w:id="4" w:name="_Toc37254758"/>
       <w:r>
         <w:lastRenderedPageBreak/>
         <w:t>Document Control</w:t>
       </w:r>
-      <w:bookmarkEnd w:id="0"/>
       <w:bookmarkEnd w:id="1"/>
       <w:bookmarkEnd w:id="2"/>
       <w:bookmarkEnd w:id="3"/>
+      <w:bookmarkEnd w:id="4"/>
     </w:p>
     <w:p>
       <w:pPr>
         <w:pStyle w:val="DocControlHeading2"/>
       </w:pPr>
-      <w:bookmarkStart w:id="4" w:name="_Toc461626764"/>
-      <w:bookmarkStart w:id="5" w:name="_Toc461628994"/>
-      <w:bookmarkStart w:id="6" w:name="_Toc461632036"/>
-      <w:bookmarkStart w:id="7" w:name="_Toc37254759"/>
+      <w:bookmarkStart w:id="5" w:name="_Toc461626764"/>
+      <w:bookmarkStart w:id="6" w:name="_Toc461628994"/>
+      <w:bookmarkStart w:id="7" w:name="_Toc461632036"/>
+      <w:bookmarkStart w:id="8" w:name="_Toc37254759"/>
       <w:r>
         <w:t>Approval</w:t>
       </w:r>
-      <w:bookmarkEnd w:id="4"/>
       <w:bookmarkEnd w:id="5"/>
       <w:bookmarkEnd w:id="6"/>
       <w:bookmarkEnd w:id="7"/>
+      <w:bookmarkEnd w:id="8"/>
     </w:p>
     <w:p>
       <w:pPr>
@@ -95,17 +105,17 @@
       <w:pPr>
         <w:pStyle w:val="DocControlHeading2"/>
       </w:pPr>
-      <w:bookmarkStart w:id="8" w:name="_Toc461626765"/>
-      <w:bookmarkStart w:id="9" w:name="_Toc461628995"/>
-      <w:bookmarkStart w:id="10" w:name="_Toc461632037"/>
-      <w:bookmarkStart w:id="11" w:name="_Toc37254760"/>
+      <w:bookmarkStart w:id="9" w:name="_Toc461626765"/>
+      <w:bookmarkStart w:id="10" w:name="_Toc461628995"/>
+      <w:bookmarkStart w:id="11" w:name="_Toc461632037"/>
+      <w:bookmarkStart w:id="12" w:name="_Toc37254760"/>
       <w:r>
         <w:t>Document Change Control</w:t>
       </w:r>
-      <w:bookmarkEnd w:id="8"/>
       <w:bookmarkEnd w:id="9"/>
       <w:bookmarkEnd w:id="10"/>
       <w:bookmarkEnd w:id="11"/>
+      <w:bookmarkEnd w:id="12"/>
     </w:p>
     <w:tbl>
       <w:tblPr>
@@ -279,17 +289,17 @@
       <w:pPr>
         <w:pStyle w:val="DocControlHeading2"/>
       </w:pPr>
-      <w:bookmarkStart w:id="12" w:name="_Toc461626766"/>
-      <w:bookmarkStart w:id="13" w:name="_Toc461628996"/>
-      <w:bookmarkStart w:id="14" w:name="_Toc461632038"/>
-      <w:bookmarkStart w:id="15" w:name="_Toc37254761"/>
+      <w:bookmarkStart w:id="13" w:name="_Toc461626766"/>
+      <w:bookmarkStart w:id="14" w:name="_Toc461628996"/>
+      <w:bookmarkStart w:id="15" w:name="_Toc461632038"/>
+      <w:bookmarkStart w:id="16" w:name="_Toc37254761"/>
       <w:r>
         <w:t>Distribution List</w:t>
       </w:r>
-      <w:bookmarkEnd w:id="12"/>
       <w:bookmarkEnd w:id="13"/>
       <w:bookmarkEnd w:id="14"/>
       <w:bookmarkEnd w:id="15"/>
+      <w:bookmarkEnd w:id="16"/>
     </w:p>
     <w:p>
       <w:pPr>
@@ -380,17 +390,17 @@
       <w:pPr>
         <w:pStyle w:val="DocControlHeading2"/>
       </w:pPr>
-      <w:bookmarkStart w:id="16" w:name="_Toc461626767"/>
-      <w:bookmarkStart w:id="17" w:name="_Toc461628997"/>
-      <w:bookmarkStart w:id="18" w:name="_Toc461632039"/>
-      <w:bookmarkStart w:id="19" w:name="_Toc37254762"/>
+      <w:bookmarkStart w:id="17" w:name="_Toc461626767"/>
+      <w:bookmarkStart w:id="18" w:name="_Toc461628997"/>
+      <w:bookmarkStart w:id="19" w:name="_Toc461632039"/>
+      <w:bookmarkStart w:id="20" w:name="_Toc37254762"/>
       <w:r>
         <w:t>Change Summary</w:t>
       </w:r>
-      <w:bookmarkEnd w:id="16"/>
       <w:bookmarkEnd w:id="17"/>
       <w:bookmarkEnd w:id="18"/>
       <w:bookmarkEnd w:id="19"/>
+      <w:bookmarkEnd w:id="20"/>
     </w:p>
     <w:p>
       <w:pPr>
@@ -1263,8 +1273,8 @@
       <w:pPr>
         <w:pStyle w:val="Paragraph"/>
       </w:pPr>
-      <w:commentRangeStart w:id="20"/>
       <w:commentRangeStart w:id="21"/>
+      <w:commentRangeStart w:id="22"/>
       <w:r>
         <w:t>Note: The template presented in this document was taken from:</w:t>
       </w:r>
@@ -1345,19 +1355,19 @@
       <w:r>
         <w:t xml:space="preserve">.  Upper Saddle River, NJ: Prentice Hall, 1998, p. 365.  </w:t>
       </w:r>
-      <w:commentRangeEnd w:id="20"/>
-      <w:r>
-        <w:rPr>
-          <w:rStyle w:val="CommentReference"/>
-        </w:rPr>
-        <w:commentReference w:id="20"/>
-      </w:r>
       <w:commentRangeEnd w:id="21"/>
       <w:r>
         <w:rPr>
           <w:rStyle w:val="CommentReference"/>
         </w:rPr>
         <w:commentReference w:id="21"/>
+      </w:r>
+      <w:commentRangeEnd w:id="22"/>
+      <w:r>
+        <w:rPr>
+          <w:rStyle w:val="CommentReference"/>
+        </w:rPr>
+        <w:commentReference w:id="22"/>
       </w:r>
     </w:p>
     <w:p>
@@ -4516,8 +4526,8 @@
     <w:p>
       <w:pPr>
         <w:sectPr>
-          <w:headerReference w:type="default" r:id="rId16"/>
-          <w:footerReference w:type="default" r:id="rId17"/>
+          <w:headerReference w:type="default" r:id="rId17"/>
+          <w:footerReference w:type="default" r:id="rId18"/>
           <w:pgSz w:w="12240" w:h="15840" w:code="1"/>
           <w:pgMar w:top="1440" w:right="1440" w:bottom="1440" w:left="1800" w:header="720" w:footer="720" w:gutter="0"/>
           <w:pgNumType w:fmt="lowerRoman"/>
@@ -4532,12 +4542,12 @@
       <w:pPr>
         <w:pStyle w:val="Heading1"/>
       </w:pPr>
-      <w:bookmarkStart w:id="22" w:name="_Toc37254763"/>
+      <w:bookmarkStart w:id="23" w:name="_Toc37254763"/>
       <w:r>
         <w:lastRenderedPageBreak/>
         <w:t>Introduction</w:t>
       </w:r>
-      <w:bookmarkEnd w:id="22"/>
+      <w:bookmarkEnd w:id="23"/>
     </w:p>
     <w:p>
       <w:pPr>
@@ -4560,27 +4570,20 @@
       <w:pPr>
         <w:pStyle w:val="Heading2"/>
       </w:pPr>
-      <w:bookmarkStart w:id="23" w:name="_Toc37254764"/>
+      <w:bookmarkStart w:id="24" w:name="_Toc37254764"/>
       <w:r>
         <w:t>Purpose</w:t>
       </w:r>
-      <w:bookmarkEnd w:id="23"/>
+      <w:bookmarkEnd w:id="24"/>
     </w:p>
     <w:p>
       <w:r>
         <w:t xml:space="preserve">The purpose of this document is to break down a test plan for the database </w:t>
       </w:r>
-      <w:commentRangeStart w:id="24"/>
       <w:commentRangeStart w:id="25"/>
+      <w:commentRangeStart w:id="26"/>
       <w:r>
         <w:t>table</w:t>
-      </w:r>
-      <w:commentRangeEnd w:id="24"/>
-      <w:r>
-        <w:rPr>
-          <w:rStyle w:val="CommentReference"/>
-        </w:rPr>
-        <w:commentReference w:id="24"/>
       </w:r>
       <w:commentRangeEnd w:id="25"/>
       <w:r>
@@ -4589,6 +4592,13 @@
         </w:rPr>
         <w:commentReference w:id="25"/>
       </w:r>
+      <w:commentRangeEnd w:id="26"/>
+      <w:r>
+        <w:rPr>
+          <w:rStyle w:val="CommentReference"/>
+        </w:rPr>
+        <w:commentReference w:id="26"/>
+      </w:r>
       <w:r>
         <w:t xml:space="preserve"> editor. </w:t>
       </w:r>
@@ -4606,11 +4616,11 @@
       <w:pPr>
         <w:pStyle w:val="Heading2"/>
       </w:pPr>
-      <w:bookmarkStart w:id="26" w:name="_Toc37254765"/>
+      <w:bookmarkStart w:id="27" w:name="_Toc37254765"/>
       <w:r>
         <w:t>Scope</w:t>
       </w:r>
-      <w:bookmarkEnd w:id="26"/>
+      <w:bookmarkEnd w:id="27"/>
     </w:p>
     <w:p>
       <w:r>
@@ -4639,14 +4649,14 @@
       <w:pPr>
         <w:pStyle w:val="Heading2"/>
       </w:pPr>
-      <w:bookmarkStart w:id="27" w:name="_Toc37254766"/>
+      <w:bookmarkStart w:id="28" w:name="_Toc37254766"/>
       <w:r>
         <w:t>System Overview</w:t>
       </w:r>
-      <w:bookmarkEnd w:id="27"/>
-    </w:p>
-    <w:p>
-      <w:bookmarkStart w:id="28" w:name="_Toc37254767"/>
+      <w:bookmarkEnd w:id="28"/>
+    </w:p>
+    <w:p>
+      <w:bookmarkStart w:id="29" w:name="_Toc37254767"/>
       <w:r>
         <w:t xml:space="preserve">In this system, configuration data is stored in XML tables. We've provided a simple editor to allow access to view and modify the data. The editor does not allow modification of the database schema. </w:t>
       </w:r>
@@ -5040,80 +5050,88 @@
       <w:r>
         <w:t>Suspension and Exit Criteria</w:t>
       </w:r>
-      <w:bookmarkEnd w:id="28"/>
+      <w:bookmarkEnd w:id="29"/>
     </w:p>
     <w:p>
       <w:pPr>
         <w:rPr>
-          <w:del w:id="29" w:author="Medina, Stephanie" w:date="2020-04-13T16:25:00Z"/>
+          <w:del w:id="30" w:author="Medina, Stephanie" w:date="2020-04-13T16:25:00Z"/>
         </w:rPr>
       </w:pPr>
-      <w:commentRangeStart w:id="30"/>
       <w:commentRangeStart w:id="31"/>
-      <w:del w:id="32" w:author="Medina, Stephanie" w:date="2020-04-13T16:25:00Z">
+      <w:commentRangeStart w:id="32"/>
+      <w:commentRangeStart w:id="33"/>
+      <w:del w:id="34" w:author="Medina, Stephanie" w:date="2020-04-13T16:25:00Z">
         <w:r>
           <w:delText xml:space="preserve">The exit criteria for this test plan is if 60% of the test fail, </w:delText>
         </w:r>
-        <w:commentRangeStart w:id="33"/>
-        <w:commentRangeStart w:id="34"/>
+        <w:commentRangeStart w:id="35"/>
+        <w:commentRangeStart w:id="36"/>
         <w:r>
           <w:delText>the</w:delText>
         </w:r>
-        <w:commentRangeEnd w:id="33"/>
+        <w:commentRangeEnd w:id="35"/>
         <w:r>
           <w:rPr>
             <w:rStyle w:val="CommentReference"/>
           </w:rPr>
-          <w:commentReference w:id="33"/>
+          <w:commentReference w:id="35"/>
         </w:r>
       </w:del>
-      <w:commentRangeEnd w:id="34"/>
+      <w:commentRangeEnd w:id="36"/>
       <w:r>
         <w:rPr>
           <w:rStyle w:val="CommentReference"/>
         </w:rPr>
-        <w:commentReference w:id="34"/>
-      </w:r>
-      <w:del w:id="35" w:author="Medina, Stephanie" w:date="2020-04-13T16:25:00Z">
+        <w:commentReference w:id="36"/>
+      </w:r>
+      <w:del w:id="37" w:author="Medina, Stephanie" w:date="2020-04-13T16:25:00Z">
         <w:r>
           <w:delText xml:space="preserve"> testing phase should terminate.</w:delText>
         </w:r>
-        <w:commentRangeEnd w:id="30"/>
+        <w:commentRangeEnd w:id="31"/>
         <w:r>
           <w:rPr>
             <w:rStyle w:val="CommentReference"/>
           </w:rPr>
-          <w:commentReference w:id="30"/>
+          <w:commentReference w:id="31"/>
         </w:r>
       </w:del>
-      <w:commentRangeEnd w:id="31"/>
+      <w:commentRangeEnd w:id="32"/>
       <w:r>
         <w:rPr>
           <w:rStyle w:val="CommentReference"/>
         </w:rPr>
-        <w:commentReference w:id="31"/>
-      </w:r>
-      <w:ins w:id="36" w:author="Medina, Stephanie" w:date="2020-04-13T16:25:00Z">
+        <w:commentReference w:id="32"/>
+      </w:r>
+      <w:commentRangeEnd w:id="33"/>
+      <w:r>
+        <w:rPr>
+          <w:rStyle w:val="CommentReference"/>
+        </w:rPr>
+        <w:commentReference w:id="33"/>
+      </w:r>
+      <w:ins w:id="38" w:author="Medina, Stephanie" w:date="2020-04-13T16:25:00Z">
         <w:r>
           <w:t xml:space="preserve"> In this particular project, there is </w:t>
-        </w:r>
-      </w:ins>
-      <w:ins w:id="37" w:author="Medina, Stephanie" w:date="2020-04-13T16:26:00Z">
-        <w:r>
-          <w:t xml:space="preserve">no suspension </w:t>
-        </w:r>
-      </w:ins>
-      <w:ins w:id="38" w:author="Medina, Stephanie" w:date="2020-04-13T16:25:00Z">
-        <w:r>
-          <w:t>crit</w:t>
         </w:r>
       </w:ins>
       <w:ins w:id="39" w:author="Medina, Stephanie" w:date="2020-04-13T16:26:00Z">
         <w:r>
+          <w:t xml:space="preserve">no suspension </w:t>
+        </w:r>
+      </w:ins>
+      <w:ins w:id="40" w:author="Medina, Stephanie" w:date="2020-04-13T16:25:00Z">
+        <w:r>
+          <w:t>crit</w:t>
+        </w:r>
+      </w:ins>
+      <w:ins w:id="41" w:author="Medina, Stephanie" w:date="2020-04-13T16:26:00Z">
+        <w:r>
           <w:t xml:space="preserve">eria. This is due to the fact that there are time constraints and there’s a small amount of test that need to be conducted. </w:t>
         </w:r>
       </w:ins>
-      <w:ins w:id="40" w:author="Medina, Stephanie" w:date="2020-04-13T16:27:00Z">
+      <w:ins w:id="42" w:author="Medina, Stephanie" w:date="2020-04-13T16:27:00Z">
         <w:r>
           <w:t>The basis of the exit criteria is that if 80% of the High criticality have passed,</w:t>
         </w:r>
@@ -5121,7 +5139,7 @@
           <w:t xml:space="preserve"> the test p</w:t>
         </w:r>
       </w:ins>
-      <w:ins w:id="41" w:author="Medina, Stephanie" w:date="2020-04-13T16:28:00Z">
+      <w:ins w:id="43" w:author="Medina, Stephanie" w:date="2020-04-13T16:28:00Z">
         <w:r>
           <w:t xml:space="preserve">lan is successful. </w:t>
         </w:r>
@@ -5131,11 +5149,20 @@
       <w:pPr>
         <w:pStyle w:val="Heading2"/>
       </w:pPr>
-      <w:bookmarkStart w:id="42" w:name="_Toc37254768"/>
+      <w:bookmarkStart w:id="44" w:name="_Toc37254768"/>
+      <w:commentRangeStart w:id="45"/>
       <w:r>
         <w:t>Document Overview</w:t>
       </w:r>
-      <w:bookmarkEnd w:id="42"/>
+      <w:bookmarkEnd w:id="44"/>
+      <w:commentRangeEnd w:id="45"/>
+      <w:r>
+        <w:rPr>
+          <w:rStyle w:val="CommentReference"/>
+          <w:b w:val="0"/>
+        </w:rPr>
+        <w:commentReference w:id="45"/>
+      </w:r>
     </w:p>
     <w:p>
       <w:pPr>
@@ -5292,11 +5319,11 @@
       <w:pPr>
         <w:pStyle w:val="Heading2"/>
       </w:pPr>
-      <w:bookmarkStart w:id="43" w:name="_Toc37254769"/>
+      <w:bookmarkStart w:id="46" w:name="_Toc37254769"/>
       <w:r>
         <w:t>References</w:t>
       </w:r>
-      <w:bookmarkEnd w:id="43"/>
+      <w:bookmarkEnd w:id="46"/>
     </w:p>
     <w:p>
       <w:pPr>
@@ -5319,7 +5346,7 @@
         </w:rPr>
         <w:t xml:space="preserve">CS5387. (2020, April 5). CS5387/testplangroup3-team4. Retrieved from </w:t>
       </w:r>
-      <w:hyperlink r:id="rId18" w:history="1">
+      <w:hyperlink r:id="rId19" w:history="1">
         <w:r>
           <w:rPr>
             <w:rStyle w:val="Hyperlink"/>
@@ -5347,27 +5374,27 @@
         <w:pStyle w:val="Heading1"/>
         <w:pageBreakBefore w:val="0"/>
       </w:pPr>
-      <w:bookmarkStart w:id="44" w:name="_Toc227033591"/>
+      <w:bookmarkStart w:id="47" w:name="_Toc227033591"/>
       <w:r>
         <w:br w:type="page"/>
       </w:r>
-      <w:bookmarkStart w:id="45" w:name="_Toc37254770"/>
+      <w:bookmarkStart w:id="48" w:name="_Toc37254770"/>
       <w:r>
         <w:lastRenderedPageBreak/>
         <w:t>Test Items and Features</w:t>
       </w:r>
-      <w:bookmarkEnd w:id="44"/>
-      <w:bookmarkEnd w:id="45"/>
+      <w:bookmarkEnd w:id="47"/>
+      <w:bookmarkEnd w:id="48"/>
     </w:p>
     <w:p>
       <w:pPr>
         <w:pStyle w:val="Heading2"/>
       </w:pPr>
-      <w:bookmarkStart w:id="46" w:name="_Toc37254771"/>
+      <w:bookmarkStart w:id="49" w:name="_Toc37254771"/>
       <w:r>
         <w:t>Edit Menu</w:t>
       </w:r>
-      <w:bookmarkEnd w:id="46"/>
+      <w:bookmarkEnd w:id="49"/>
       <w:r>
         <w:t xml:space="preserve"> </w:t>
       </w:r>
@@ -5390,11 +5417,11 @@
       <w:pPr>
         <w:pStyle w:val="Heading3"/>
       </w:pPr>
-      <w:bookmarkStart w:id="47" w:name="_Toc37254772"/>
+      <w:bookmarkStart w:id="50" w:name="_Toc37254772"/>
       <w:r>
         <w:t>Insert</w:t>
       </w:r>
-      <w:bookmarkEnd w:id="47"/>
+      <w:bookmarkEnd w:id="50"/>
       <w:r>
         <w:t xml:space="preserve"> </w:t>
       </w:r>
@@ -5414,11 +5441,11 @@
       <w:pPr>
         <w:pStyle w:val="Heading3"/>
       </w:pPr>
-      <w:bookmarkStart w:id="48" w:name="_Toc37254773"/>
+      <w:bookmarkStart w:id="51" w:name="_Toc37254773"/>
       <w:r>
         <w:t>Delete</w:t>
       </w:r>
-      <w:bookmarkEnd w:id="48"/>
+      <w:bookmarkEnd w:id="51"/>
     </w:p>
     <w:p>
       <w:r>
@@ -5429,11 +5456,11 @@
       <w:pPr>
         <w:pStyle w:val="Heading3"/>
       </w:pPr>
-      <w:bookmarkStart w:id="49" w:name="_Toc37254774"/>
+      <w:bookmarkStart w:id="52" w:name="_Toc37254774"/>
       <w:r>
         <w:t>Copy</w:t>
       </w:r>
-      <w:bookmarkEnd w:id="49"/>
+      <w:bookmarkEnd w:id="52"/>
     </w:p>
     <w:p>
       <w:r>
@@ -5456,11 +5483,11 @@
       <w:pPr>
         <w:pStyle w:val="Heading3"/>
       </w:pPr>
-      <w:bookmarkStart w:id="50" w:name="_Toc37254775"/>
+      <w:bookmarkStart w:id="53" w:name="_Toc37254775"/>
       <w:r>
         <w:t>Paste</w:t>
       </w:r>
-      <w:bookmarkEnd w:id="50"/>
+      <w:bookmarkEnd w:id="53"/>
     </w:p>
     <w:p>
       <w:r>
@@ -5471,21 +5498,21 @@
       <w:pPr>
         <w:pStyle w:val="Heading3"/>
       </w:pPr>
-      <w:bookmarkStart w:id="51" w:name="_Toc37254776"/>
+      <w:bookmarkStart w:id="54" w:name="_Toc37254776"/>
       <w:r>
         <w:t>Drag</w:t>
       </w:r>
       <w:r>
         <w:t xml:space="preserve"> and Drop</w:t>
       </w:r>
-      <w:bookmarkEnd w:id="51"/>
+      <w:bookmarkEnd w:id="54"/>
     </w:p>
     <w:p>
       <w:r>
         <w:t xml:space="preserve">An additional functionality where if the user does not want to copy and paste, they </w:t>
       </w:r>
-      <w:commentRangeStart w:id="52"/>
-      <w:commentRangeStart w:id="53"/>
+      <w:commentRangeStart w:id="55"/>
+      <w:commentRangeStart w:id="56"/>
       <w:r>
         <w:t xml:space="preserve">can drag and drop whatever </w:t>
       </w:r>
@@ -5498,30 +5525,30 @@
       <w:r>
         <w:t>.</w:t>
       </w:r>
-      <w:commentRangeEnd w:id="52"/>
+      <w:commentRangeEnd w:id="55"/>
       <w:r>
         <w:rPr>
           <w:rStyle w:val="CommentReference"/>
         </w:rPr>
-        <w:commentReference w:id="52"/>
-      </w:r>
-      <w:commentRangeEnd w:id="53"/>
+        <w:commentReference w:id="55"/>
+      </w:r>
+      <w:commentRangeEnd w:id="56"/>
       <w:r>
         <w:rPr>
           <w:rStyle w:val="CommentReference"/>
         </w:rPr>
-        <w:commentReference w:id="53"/>
+        <w:commentReference w:id="56"/>
       </w:r>
     </w:p>
     <w:p>
       <w:pPr>
         <w:pStyle w:val="Heading3"/>
       </w:pPr>
-      <w:bookmarkStart w:id="54" w:name="_Toc37254777"/>
+      <w:bookmarkStart w:id="57" w:name="_Toc37254777"/>
       <w:r>
         <w:t>Undo</w:t>
       </w:r>
-      <w:bookmarkEnd w:id="54"/>
+      <w:bookmarkEnd w:id="57"/>
     </w:p>
     <w:p>
       <w:r>
@@ -5535,11 +5562,11 @@
       <w:pPr>
         <w:pStyle w:val="Heading3"/>
       </w:pPr>
-      <w:bookmarkStart w:id="55" w:name="_Toc37254778"/>
+      <w:bookmarkStart w:id="58" w:name="_Toc37254778"/>
       <w:r>
         <w:t>Highlighting</w:t>
       </w:r>
-      <w:bookmarkEnd w:id="55"/>
+      <w:bookmarkEnd w:id="58"/>
       <w:r>
         <w:t xml:space="preserve"> </w:t>
       </w:r>
@@ -5556,12 +5583,12 @@
       <w:pPr>
         <w:pStyle w:val="Heading1"/>
       </w:pPr>
-      <w:bookmarkStart w:id="56" w:name="_Toc37254779"/>
+      <w:bookmarkStart w:id="59" w:name="_Toc37254779"/>
       <w:r>
         <w:lastRenderedPageBreak/>
         <w:t>Testing Approach</w:t>
       </w:r>
-      <w:bookmarkEnd w:id="56"/>
+      <w:bookmarkEnd w:id="59"/>
     </w:p>
     <w:p/>
     <w:p>
@@ -5626,11 +5653,11 @@
         <w:pStyle w:val="Caption"/>
         <w:keepNext/>
       </w:pPr>
-      <w:bookmarkStart w:id="57" w:name="_Ref234215049"/>
+      <w:bookmarkStart w:id="60" w:name="_Ref234215049"/>
       <w:r>
         <w:t>Table 1: Test Plan</w:t>
       </w:r>
-      <w:bookmarkEnd w:id="57"/>
+      <w:bookmarkEnd w:id="60"/>
     </w:p>
     <w:tbl>
       <w:tblPr>
@@ -6044,31 +6071,31 @@
                 <w:b/>
               </w:rPr>
             </w:pPr>
-            <w:commentRangeStart w:id="58"/>
-            <w:commentRangeStart w:id="59"/>
-            <w:del w:id="60" w:author="Medina, Stephanie" w:date="2020-04-13T16:37:00Z">
+            <w:commentRangeStart w:id="61"/>
+            <w:commentRangeStart w:id="62"/>
+            <w:del w:id="63" w:author="Medina, Stephanie" w:date="2020-04-13T16:37:00Z">
               <w:r>
                 <w:rPr>
                   <w:b/>
                 </w:rPr>
                 <w:delText>Low</w:delText>
               </w:r>
-              <w:commentRangeEnd w:id="58"/>
+              <w:commentRangeEnd w:id="61"/>
               <w:r>
                 <w:rPr>
                   <w:b/>
                 </w:rPr>
-                <w:commentReference w:id="58"/>
+                <w:commentReference w:id="61"/>
               </w:r>
-              <w:commentRangeEnd w:id="59"/>
+              <w:commentRangeEnd w:id="62"/>
               <w:r>
                 <w:rPr>
                   <w:b/>
                 </w:rPr>
-                <w:commentReference w:id="59"/>
+                <w:commentReference w:id="62"/>
               </w:r>
             </w:del>
-            <w:ins w:id="61" w:author="Medina, Stephanie" w:date="2020-04-13T16:36:00Z">
+            <w:ins w:id="64" w:author="Medina, Stephanie" w:date="2020-04-13T16:36:00Z">
               <w:r>
                 <w:rPr>
                   <w:b/>
@@ -6198,25 +6225,25 @@
                 <w:b/>
               </w:rPr>
             </w:pPr>
-            <w:commentRangeStart w:id="62"/>
-            <w:commentRangeStart w:id="63"/>
-            <w:del w:id="64" w:author="Medina, Stephanie" w:date="2020-04-13T16:37:00Z">
+            <w:commentRangeStart w:id="65"/>
+            <w:commentRangeStart w:id="66"/>
+            <w:del w:id="67" w:author="Medina, Stephanie" w:date="2020-04-13T16:37:00Z">
               <w:r>
                 <w:rPr>
                   <w:b/>
                 </w:rPr>
                 <w:delText>Medium</w:delText>
               </w:r>
-              <w:commentRangeEnd w:id="62"/>
+              <w:commentRangeEnd w:id="65"/>
               <w:r>
                 <w:rPr>
                   <w:rStyle w:val="CommentReference"/>
                 </w:rPr>
-                <w:commentReference w:id="62"/>
+                <w:commentReference w:id="65"/>
               </w:r>
             </w:del>
-            <w:commentRangeEnd w:id="63"/>
-            <w:ins w:id="65" w:author="Medina, Stephanie" w:date="2020-04-13T16:37:00Z">
+            <w:commentRangeEnd w:id="66"/>
+            <w:ins w:id="68" w:author="Medina, Stephanie" w:date="2020-04-13T16:37:00Z">
               <w:r>
                 <w:rPr>
                   <w:b/>
@@ -6224,12 +6251,12 @@
                 <w:t xml:space="preserve"> Low</w:t>
               </w:r>
             </w:ins>
-            <w:del w:id="66" w:author="Medina, Stephanie" w:date="2020-04-13T16:37:00Z">
+            <w:del w:id="69" w:author="Medina, Stephanie" w:date="2020-04-13T16:37:00Z">
               <w:r>
                 <w:rPr>
                   <w:rStyle w:val="CommentReference"/>
                 </w:rPr>
-                <w:commentReference w:id="63"/>
+                <w:commentReference w:id="66"/>
               </w:r>
             </w:del>
           </w:p>
@@ -6444,17 +6471,17 @@
         </w:numPr>
         <w:ind w:left="576" w:hanging="360"/>
       </w:pPr>
-      <w:commentRangeStart w:id="67"/>
-      <w:commentRangeStart w:id="68"/>
+      <w:commentRangeStart w:id="70"/>
+      <w:commentRangeStart w:id="71"/>
       <w:r>
         <w:t xml:space="preserve">~ NOTE: This </w:t>
       </w:r>
-      <w:del w:id="69" w:author="Medina, Stephanie" w:date="2020-04-13T16:37:00Z">
+      <w:del w:id="72" w:author="Medina, Stephanie" w:date="2020-04-13T16:37:00Z">
         <w:r>
           <w:delText>test case</w:delText>
         </w:r>
       </w:del>
-      <w:ins w:id="70" w:author="Medina, Stephanie" w:date="2020-04-13T16:37:00Z">
+      <w:ins w:id="73" w:author="Medina, Stephanie" w:date="2020-04-13T16:37:00Z">
         <w:r>
           <w:t>Test Case 6</w:t>
         </w:r>
@@ -6517,12 +6544,12 @@
       <w:r>
         <w:t>Test Case 4</w:t>
       </w:r>
-      <w:commentRangeEnd w:id="67"/>
+      <w:commentRangeEnd w:id="70"/>
       <w:r>
         <w:rPr>
           <w:rStyle w:val="CommentReference"/>
         </w:rPr>
-        <w:commentReference w:id="67"/>
+        <w:commentReference w:id="70"/>
       </w:r>
     </w:p>
     <w:p>
@@ -6544,17 +6571,17 @@
         </w:numPr>
         <w:ind w:left="180"/>
       </w:pPr>
-      <w:commentRangeStart w:id="71"/>
-      <w:commentRangeStart w:id="72"/>
+      <w:commentRangeStart w:id="74"/>
+      <w:commentRangeStart w:id="75"/>
       <w:r>
         <w:t xml:space="preserve">~ NOTE: This </w:t>
       </w:r>
-      <w:del w:id="73" w:author="Medina, Stephanie" w:date="2020-04-13T16:37:00Z">
+      <w:del w:id="76" w:author="Medina, Stephanie" w:date="2020-04-13T16:37:00Z">
         <w:r>
           <w:delText xml:space="preserve">test case </w:delText>
         </w:r>
       </w:del>
-      <w:ins w:id="74" w:author="Medina, Stephanie" w:date="2020-04-13T16:37:00Z">
+      <w:ins w:id="77" w:author="Medina, Stephanie" w:date="2020-04-13T16:37:00Z">
         <w:r>
           <w:t xml:space="preserve"> Test Case 7 </w:t>
         </w:r>
@@ -6565,38 +6592,38 @@
       <w:r>
         <w:t xml:space="preserve"> able to assist with this. </w:t>
       </w:r>
+      <w:commentRangeEnd w:id="74"/>
+      <w:r>
+        <w:rPr>
+          <w:rStyle w:val="CommentReference"/>
+        </w:rPr>
+        <w:commentReference w:id="74"/>
+      </w:r>
       <w:commentRangeEnd w:id="71"/>
+      <w:commentRangeEnd w:id="75"/>
+      <w:r>
+        <w:rPr>
+          <w:rStyle w:val="CommentReference"/>
+        </w:rPr>
+        <w:commentReference w:id="75"/>
+      </w:r>
       <w:r>
         <w:rPr>
           <w:rStyle w:val="CommentReference"/>
         </w:rPr>
         <w:commentReference w:id="71"/>
       </w:r>
-      <w:commentRangeEnd w:id="72"/>
-      <w:commentRangeEnd w:id="68"/>
-      <w:r>
-        <w:rPr>
-          <w:rStyle w:val="CommentReference"/>
-        </w:rPr>
-        <w:commentReference w:id="72"/>
-      </w:r>
-      <w:r>
-        <w:rPr>
-          <w:rStyle w:val="CommentReference"/>
-        </w:rPr>
-        <w:commentReference w:id="68"/>
-      </w:r>
     </w:p>
     <w:p>
       <w:pPr>
         <w:pStyle w:val="Heading1"/>
       </w:pPr>
-      <w:bookmarkStart w:id="75" w:name="_Toc37254780"/>
+      <w:bookmarkStart w:id="78" w:name="_Toc37254780"/>
       <w:r>
         <w:lastRenderedPageBreak/>
         <w:t>Test XX</w:t>
       </w:r>
-      <w:bookmarkEnd w:id="75"/>
+      <w:bookmarkEnd w:id="78"/>
     </w:p>
     <w:p>
       <w:r>
@@ -6657,14 +6684,14 @@
       <w:pPr>
         <w:pStyle w:val="Heading2"/>
       </w:pPr>
-      <w:bookmarkStart w:id="76" w:name="_Toc37254781"/>
+      <w:bookmarkStart w:id="79" w:name="_Toc37254781"/>
       <w:r>
         <w:t xml:space="preserve">Test </w:t>
       </w:r>
       <w:r>
         <w:t>Case 1</w:t>
       </w:r>
-      <w:bookmarkEnd w:id="76"/>
+      <w:bookmarkEnd w:id="79"/>
     </w:p>
     <w:p>
       <w:pPr>
@@ -6689,8 +6716,8 @@
     <w:p>
       <w:pPr>
         <w:sectPr>
-          <w:headerReference w:type="default" r:id="rId19"/>
-          <w:footerReference w:type="default" r:id="rId20"/>
+          <w:headerReference w:type="default" r:id="rId20"/>
+          <w:footerReference w:type="default" r:id="rId21"/>
           <w:type w:val="continuous"/>
           <w:pgSz w:w="12240" w:h="15840" w:code="1"/>
           <w:pgMar w:top="1440" w:right="1440" w:bottom="1440" w:left="1800" w:header="720" w:footer="720" w:gutter="0"/>
@@ -7200,11 +7227,11 @@
       <w:pPr>
         <w:pStyle w:val="Heading2"/>
       </w:pPr>
-      <w:bookmarkStart w:id="77" w:name="_Toc37254782"/>
+      <w:bookmarkStart w:id="80" w:name="_Toc37254782"/>
       <w:r>
         <w:t>Test Case 2</w:t>
       </w:r>
-      <w:bookmarkEnd w:id="77"/>
+      <w:bookmarkEnd w:id="80"/>
     </w:p>
     <w:p>
       <w:pPr>
@@ -7245,8 +7272,8 @@
     <w:p>
       <w:pPr>
         <w:sectPr>
-          <w:headerReference w:type="default" r:id="rId21"/>
-          <w:footerReference w:type="default" r:id="rId22"/>
+          <w:headerReference w:type="default" r:id="rId22"/>
+          <w:footerReference w:type="default" r:id="rId23"/>
           <w:type w:val="continuous"/>
           <w:pgSz w:w="12240" w:h="15840" w:code="1"/>
           <w:pgMar w:top="1440" w:right="1440" w:bottom="1440" w:left="1800" w:header="720" w:footer="720" w:gutter="0"/>
@@ -7752,11 +7779,11 @@
       <w:pPr>
         <w:pStyle w:val="Heading2"/>
       </w:pPr>
-      <w:bookmarkStart w:id="78" w:name="_Toc37254783"/>
+      <w:bookmarkStart w:id="81" w:name="_Toc37254783"/>
       <w:r>
         <w:t>Test Plan 3</w:t>
       </w:r>
-      <w:bookmarkEnd w:id="78"/>
+      <w:bookmarkEnd w:id="81"/>
     </w:p>
     <w:p>
       <w:pPr>
@@ -7797,8 +7824,8 @@
     <w:p>
       <w:pPr>
         <w:sectPr>
-          <w:headerReference w:type="default" r:id="rId23"/>
-          <w:footerReference w:type="default" r:id="rId24"/>
+          <w:headerReference w:type="default" r:id="rId24"/>
+          <w:footerReference w:type="default" r:id="rId25"/>
           <w:type w:val="continuous"/>
           <w:pgSz w:w="12240" w:h="15840" w:code="1"/>
           <w:pgMar w:top="1440" w:right="1440" w:bottom="1440" w:left="1800" w:header="720" w:footer="720" w:gutter="0"/>
@@ -8316,12 +8343,12 @@
       <w:pPr>
         <w:pStyle w:val="Heading2"/>
       </w:pPr>
-      <w:bookmarkStart w:id="79" w:name="_Toc37254784"/>
+      <w:bookmarkStart w:id="82" w:name="_Toc37254784"/>
       <w:r>
         <w:lastRenderedPageBreak/>
         <w:t>Test Case 4</w:t>
       </w:r>
-      <w:bookmarkEnd w:id="79"/>
+      <w:bookmarkEnd w:id="82"/>
     </w:p>
     <w:p>
       <w:pPr>
@@ -8359,8 +8386,8 @@
     <w:p>
       <w:pPr>
         <w:sectPr>
-          <w:headerReference w:type="default" r:id="rId25"/>
-          <w:footerReference w:type="default" r:id="rId26"/>
+          <w:headerReference w:type="default" r:id="rId26"/>
+          <w:footerReference w:type="default" r:id="rId27"/>
           <w:type w:val="continuous"/>
           <w:pgSz w:w="12240" w:h="15840" w:code="1"/>
           <w:pgMar w:top="1440" w:right="1440" w:bottom="1440" w:left="1800" w:header="720" w:footer="720" w:gutter="0"/>
@@ -8382,13 +8409,13 @@
         <w:tblLook w:val="0000" w:firstRow="0" w:lastRow="0" w:firstColumn="0" w:lastColumn="0" w:noHBand="0" w:noVBand="0"/>
       </w:tblPr>
       <w:tblGrid>
-        <w:gridCol w:w="977"/>
-        <w:gridCol w:w="2109"/>
-        <w:gridCol w:w="1405"/>
+        <w:gridCol w:w="969"/>
+        <w:gridCol w:w="2098"/>
+        <w:gridCol w:w="1397"/>
         <w:gridCol w:w="12"/>
-        <w:gridCol w:w="329"/>
-        <w:gridCol w:w="2193"/>
-        <w:gridCol w:w="1965"/>
+        <w:gridCol w:w="324"/>
+        <w:gridCol w:w="2232"/>
+        <w:gridCol w:w="1958"/>
       </w:tblGrid>
       <w:tr>
         <w:trPr>
@@ -8644,8 +8671,9 @@
             </w:r>
           </w:p>
           <w:p>
-            <w:commentRangeStart w:id="80"/>
-            <w:commentRangeStart w:id="81"/>
+            <w:commentRangeStart w:id="83"/>
+            <w:commentRangeStart w:id="84"/>
+            <w:commentRangeStart w:id="85"/>
           </w:p>
           <w:p>
             <w:r>
@@ -8660,19 +8688,26 @@
             <w:r>
               <w:t>you want to drag</w:t>
             </w:r>
-            <w:commentRangeEnd w:id="80"/>
+            <w:commentRangeEnd w:id="83"/>
             <w:r>
               <w:rPr>
                 <w:rStyle w:val="CommentReference"/>
               </w:rPr>
-              <w:commentReference w:id="80"/>
-            </w:r>
-            <w:commentRangeEnd w:id="81"/>
+              <w:commentReference w:id="83"/>
+            </w:r>
+            <w:commentRangeEnd w:id="84"/>
             <w:r>
               <w:rPr>
                 <w:rStyle w:val="CommentReference"/>
               </w:rPr>
-              <w:commentReference w:id="81"/>
+              <w:commentReference w:id="84"/>
+            </w:r>
+            <w:commentRangeEnd w:id="85"/>
+            <w:r>
+              <w:rPr>
+                <w:rStyle w:val="CommentReference"/>
+              </w:rPr>
+              <w:commentReference w:id="85"/>
             </w:r>
           </w:p>
           <w:p/>
@@ -8815,14 +8850,14 @@
       <w:pPr>
         <w:pStyle w:val="Heading2"/>
       </w:pPr>
-      <w:bookmarkStart w:id="82" w:name="_Toc37254785"/>
+      <w:bookmarkStart w:id="86" w:name="_Toc37254785"/>
       <w:r>
         <w:t>Test Case</w:t>
       </w:r>
       <w:r>
         <w:t xml:space="preserve"> 5</w:t>
       </w:r>
-      <w:bookmarkEnd w:id="82"/>
+      <w:bookmarkEnd w:id="86"/>
     </w:p>
     <w:p>
       <w:r>
@@ -8855,8 +8890,8 @@
     <w:p>
       <w:pPr>
         <w:sectPr>
-          <w:headerReference w:type="default" r:id="rId27"/>
-          <w:footerReference w:type="default" r:id="rId28"/>
+          <w:headerReference w:type="default" r:id="rId28"/>
+          <w:footerReference w:type="default" r:id="rId29"/>
           <w:type w:val="continuous"/>
           <w:pgSz w:w="12240" w:h="15840" w:code="1"/>
           <w:pgMar w:top="1440" w:right="1440" w:bottom="1440" w:left="1800" w:header="720" w:footer="720" w:gutter="0"/>
@@ -9247,11 +9282,11 @@
       <w:pPr>
         <w:pStyle w:val="Heading2"/>
       </w:pPr>
-      <w:bookmarkStart w:id="83" w:name="_Toc37254786"/>
+      <w:bookmarkStart w:id="87" w:name="_Toc37254786"/>
       <w:r>
         <w:t>Test Case 6</w:t>
       </w:r>
-      <w:bookmarkEnd w:id="83"/>
+      <w:bookmarkEnd w:id="87"/>
     </w:p>
     <w:p>
       <w:pPr>
@@ -9295,8 +9330,8 @@
     <w:p>
       <w:pPr>
         <w:sectPr>
-          <w:headerReference w:type="default" r:id="rId29"/>
-          <w:footerReference w:type="default" r:id="rId30"/>
+          <w:headerReference w:type="default" r:id="rId30"/>
+          <w:footerReference w:type="default" r:id="rId31"/>
           <w:type w:val="continuous"/>
           <w:pgSz w:w="12240" w:h="15840" w:code="1"/>
           <w:pgMar w:top="1440" w:right="1440" w:bottom="1440" w:left="1800" w:header="720" w:footer="720" w:gutter="0"/>
@@ -9778,14 +9813,14 @@
           <w:highlight w:val="yellow"/>
         </w:rPr>
       </w:pPr>
-      <w:bookmarkStart w:id="84" w:name="_Toc37254787"/>
+      <w:bookmarkStart w:id="88" w:name="_Toc37254787"/>
       <w:r>
         <w:rPr>
           <w:highlight w:val="yellow"/>
         </w:rPr>
         <w:t>Test Case 7</w:t>
       </w:r>
-      <w:bookmarkEnd w:id="84"/>
+      <w:bookmarkEnd w:id="88"/>
     </w:p>
     <w:p>
       <w:pPr>
@@ -9829,8 +9864,8 @@
     <w:p>
       <w:pPr>
         <w:sectPr>
-          <w:headerReference w:type="default" r:id="rId31"/>
-          <w:footerReference w:type="default" r:id="rId32"/>
+          <w:headerReference w:type="default" r:id="rId32"/>
+          <w:footerReference w:type="default" r:id="rId33"/>
           <w:type w:val="continuous"/>
           <w:pgSz w:w="12240" w:h="15840" w:code="1"/>
           <w:pgMar w:top="1440" w:right="1440" w:bottom="1440" w:left="1800" w:header="720" w:footer="720" w:gutter="0"/>
@@ -10196,14 +10231,14 @@
           <w:highlight w:val="yellow"/>
         </w:rPr>
       </w:pPr>
-      <w:bookmarkStart w:id="85" w:name="_Toc37254788"/>
+      <w:bookmarkStart w:id="89" w:name="_Toc37254788"/>
       <w:r>
         <w:rPr>
           <w:highlight w:val="yellow"/>
         </w:rPr>
         <w:t>Test Case 8</w:t>
       </w:r>
-      <w:bookmarkEnd w:id="85"/>
+      <w:bookmarkEnd w:id="89"/>
     </w:p>
     <w:p/>
     <w:p>
@@ -10242,8 +10277,8 @@
     <w:p>
       <w:pPr>
         <w:sectPr>
-          <w:headerReference w:type="default" r:id="rId33"/>
-          <w:footerReference w:type="default" r:id="rId34"/>
+          <w:headerReference w:type="default" r:id="rId34"/>
+          <w:footerReference w:type="default" r:id="rId35"/>
           <w:type w:val="continuous"/>
           <w:pgSz w:w="12240" w:h="15840" w:code="1"/>
           <w:pgMar w:top="1440" w:right="1440" w:bottom="1440" w:left="1800" w:header="720" w:footer="720" w:gutter="0"/>
@@ -10425,24 +10460,24 @@
             <w:r>
               <w:t xml:space="preserve">ased on </w:t>
             </w:r>
-            <w:commentRangeStart w:id="86"/>
-            <w:commentRangeStart w:id="87"/>
+            <w:commentRangeStart w:id="90"/>
+            <w:commentRangeStart w:id="91"/>
             <w:r>
               <w:t>the</w:t>
             </w:r>
-            <w:commentRangeEnd w:id="86"/>
+            <w:commentRangeEnd w:id="90"/>
             <w:r>
               <w:rPr>
                 <w:rStyle w:val="CommentReference"/>
               </w:rPr>
-              <w:commentReference w:id="86"/>
-            </w:r>
-            <w:commentRangeEnd w:id="87"/>
+              <w:commentReference w:id="90"/>
+            </w:r>
+            <w:commentRangeEnd w:id="91"/>
             <w:r>
               <w:rPr>
                 <w:rStyle w:val="CommentReference"/>
               </w:rPr>
-              <w:commentReference w:id="87"/>
+              <w:commentReference w:id="91"/>
             </w:r>
             <w:r>
               <w:t xml:space="preserve"> database description file</w:t>
@@ -10605,15 +10640,15 @@
         <w:pStyle w:val="Heading1"/>
         <w:pageBreakBefore w:val="0"/>
       </w:pPr>
-      <w:bookmarkStart w:id="88" w:name="_Toc21505006"/>
-      <w:bookmarkStart w:id="89" w:name="_Toc227033594"/>
-      <w:bookmarkStart w:id="90" w:name="_Toc37254789"/>
+      <w:bookmarkStart w:id="92" w:name="_Toc21505006"/>
+      <w:bookmarkStart w:id="93" w:name="_Toc227033594"/>
+      <w:bookmarkStart w:id="94" w:name="_Toc37254789"/>
       <w:r>
         <w:t>User Interface Testing</w:t>
       </w:r>
-      <w:bookmarkEnd w:id="88"/>
-      <w:bookmarkEnd w:id="89"/>
-      <w:bookmarkEnd w:id="90"/>
+      <w:bookmarkEnd w:id="92"/>
+      <w:bookmarkEnd w:id="93"/>
+      <w:bookmarkEnd w:id="94"/>
     </w:p>
     <w:p/>
     <w:p>
@@ -10631,12 +10666,12 @@
       <w:pPr>
         <w:pStyle w:val="Heading1"/>
       </w:pPr>
-      <w:bookmarkStart w:id="91" w:name="_Toc37254790"/>
+      <w:bookmarkStart w:id="95" w:name="_Toc37254790"/>
       <w:r>
         <w:lastRenderedPageBreak/>
         <w:t>Test Schedule</w:t>
       </w:r>
-      <w:bookmarkEnd w:id="91"/>
+      <w:bookmarkEnd w:id="95"/>
     </w:p>
     <w:p>
       <w:r>
@@ -10970,12 +11005,12 @@
       <w:pPr>
         <w:pStyle w:val="Heading1"/>
       </w:pPr>
-      <w:bookmarkStart w:id="92" w:name="_Toc37254791"/>
+      <w:bookmarkStart w:id="96" w:name="_Toc37254791"/>
       <w:r>
         <w:lastRenderedPageBreak/>
         <w:t>Other Sections</w:t>
       </w:r>
-      <w:bookmarkEnd w:id="92"/>
+      <w:bookmarkEnd w:id="96"/>
     </w:p>
     <w:p>
       <w:r>
@@ -10989,14 +11024,14 @@
       <w:pPr>
         <w:pStyle w:val="Heading1"/>
       </w:pPr>
-      <w:bookmarkStart w:id="93" w:name="_Toc227033596"/>
-      <w:bookmarkStart w:id="94" w:name="_Toc37254792"/>
+      <w:bookmarkStart w:id="97" w:name="_Toc227033596"/>
+      <w:bookmarkStart w:id="98" w:name="_Toc37254792"/>
       <w:r>
         <w:lastRenderedPageBreak/>
         <w:t>Appendix</w:t>
       </w:r>
-      <w:bookmarkEnd w:id="93"/>
-      <w:bookmarkEnd w:id="94"/>
+      <w:bookmarkEnd w:id="97"/>
+      <w:bookmarkEnd w:id="98"/>
     </w:p>
     <w:p>
       <w:r>
@@ -11029,8 +11064,8 @@
 </file>
 
 <file path=word/comments.xml><?xml version="1.0" encoding="utf-8"?>
-<w:comments xmlns:wpc="http://schemas.microsoft.com/office/word/2010/wordprocessingCanvas" xmlns:cx="http://schemas.microsoft.com/office/drawing/2014/chartex" xmlns:cx1="http://schemas.microsoft.com/office/drawing/2015/9/8/chartex" xmlns:cx2="http://schemas.microsoft.com/office/drawing/2015/10/21/chartex" xmlns:cx3="http://schemas.microsoft.com/office/drawing/2016/5/9/chartex" xmlns:cx4="http://schemas.microsoft.com/office/drawing/2016/5/10/chartex" xmlns:cx5="http://schemas.microsoft.com/office/drawing/2016/5/11/chartex" xmlns:cx6="http://schemas.microsoft.com/office/drawing/2016/5/12/chartex" xmlns:cx7="http://schemas.microsoft.com/office/drawing/2016/5/13/chartex" xmlns:cx8="http://schemas.microsoft.com/office/drawing/2016/5/14/chartex" xmlns:mc="http://schemas.openxmlformats.org/markup-compatibility/2006" xmlns:aink="http://schemas.microsoft.com/office/drawing/2016/ink" xmlns:am3d="http://schemas.microsoft.com/office/drawing/2017/model3d" xmlns:o="urn:schemas-microsoft-com:office:office" xmlns:r="http://schemas.openxmlformats.org/officeDocument/2006/relationships" xmlns:m="http://schemas.openxmlformats.org/officeDocument/2006/math" xmlns:v="urn:schemas-microsoft-com:vml" xmlns:wp14="http://schemas.microsoft.com/office/word/2010/wordprocessingDrawing" xmlns:wp="http://schemas.openxmlformats.org/drawingml/2006/wordprocessingDrawing" xmlns:w10="urn:schemas-microsoft-com:office:word" xmlns:w="http://schemas.openxmlformats.org/wordprocessingml/2006/main" xmlns:w14="http://schemas.microsoft.com/office/word/2010/wordml" xmlns:w15="http://schemas.microsoft.com/office/word/2012/wordml" xmlns:w16cid="http://schemas.microsoft.com/office/word/2016/wordml/cid" xmlns:w16se="http://schemas.microsoft.com/office/word/2015/wordml/symex" xmlns:wpg="http://schemas.microsoft.com/office/word/2010/wordprocessingGroup" xmlns:wpi="http://schemas.microsoft.com/office/word/2010/wordprocessingInk" xmlns:wne="http://schemas.microsoft.com/office/word/2006/wordml" xmlns:wps="http://schemas.microsoft.com/office/word/2010/wordprocessingShape" mc:Ignorable="w14 w15 w16se w16cid wp14">
-  <w:comment w:id="20" w:author="Jonathan Roman" w:date="2020-04-10T17:29:00Z" w:initials="JR">
+<w:comments xmlns:wpc="http://schemas.microsoft.com/office/word/2010/wordprocessingCanvas" xmlns:cx="http://schemas.microsoft.com/office/drawing/2014/chartex" xmlns:cx1="http://schemas.microsoft.com/office/drawing/2015/9/8/chartex" xmlns:cx2="http://schemas.microsoft.com/office/drawing/2015/10/21/chartex" xmlns:cx3="http://schemas.microsoft.com/office/drawing/2016/5/9/chartex" xmlns:cx4="http://schemas.microsoft.com/office/drawing/2016/5/10/chartex" xmlns:cx5="http://schemas.microsoft.com/office/drawing/2016/5/11/chartex" xmlns:cx6="http://schemas.microsoft.com/office/drawing/2016/5/12/chartex" xmlns:cx7="http://schemas.microsoft.com/office/drawing/2016/5/13/chartex" xmlns:cx8="http://schemas.microsoft.com/office/drawing/2016/5/14/chartex" xmlns:mc="http://schemas.openxmlformats.org/markup-compatibility/2006" xmlns:aink="http://schemas.microsoft.com/office/drawing/2016/ink" xmlns:am3d="http://schemas.microsoft.com/office/drawing/2017/model3d" xmlns:o="urn:schemas-microsoft-com:office:office" xmlns:r="http://schemas.openxmlformats.org/officeDocument/2006/relationships" xmlns:m="http://schemas.openxmlformats.org/officeDocument/2006/math" xmlns:v="urn:schemas-microsoft-com:vml" xmlns:wp14="http://schemas.microsoft.com/office/word/2010/wordprocessingDrawing" xmlns:wp="http://schemas.openxmlformats.org/drawingml/2006/wordprocessingDrawing" xmlns:w10="urn:schemas-microsoft-com:office:word" xmlns:w="http://schemas.openxmlformats.org/wordprocessingml/2006/main" xmlns:w14="http://schemas.microsoft.com/office/word/2010/wordml" xmlns:w15="http://schemas.microsoft.com/office/word/2012/wordml" xmlns:w16cex="http://schemas.microsoft.com/office/word/2018/wordml/cex" xmlns:w16cid="http://schemas.microsoft.com/office/word/2016/wordml/cid" xmlns:w16="http://schemas.microsoft.com/office/word/2018/wordml" xmlns:w16se="http://schemas.microsoft.com/office/word/2015/wordml/symex" xmlns:wpg="http://schemas.microsoft.com/office/word/2010/wordprocessingGroup" xmlns:wpi="http://schemas.microsoft.com/office/word/2010/wordprocessingInk" xmlns:wne="http://schemas.microsoft.com/office/word/2006/wordml" xmlns:wps="http://schemas.microsoft.com/office/word/2010/wordprocessingShape" mc:Ignorable="w14 w15 w16se w16cid w16 w16cex wp14">
+  <w:comment w:id="0" w:author="Jonathan Roman" w:date="2020-04-16T21:48:00Z" w:initials="JR">
     <w:p>
       <w:pPr>
         <w:pStyle w:val="CommentText"/>
@@ -11042,11 +11077,11 @@
         <w:annotationRef/>
       </w:r>
       <w:r>
-        <w:t>I am unsure if we still need this in the test plan.</w:t>
+        <w:t>Be sure to keep the version number consistent with</w:t>
       </w:r>
     </w:p>
   </w:comment>
-  <w:comment w:id="21" w:author="Medina, Stephanie" w:date="2020-04-13T16:17:00Z" w:initials="MS">
+  <w:comment w:id="21" w:author="Jonathan Roman" w:date="2020-04-10T17:29:00Z" w:initials="JR">
     <w:p>
       <w:pPr>
         <w:pStyle w:val="CommentText"/>
@@ -11058,11 +11093,11 @@
         <w:annotationRef/>
       </w:r>
       <w:r>
-        <w:t>It was part of the template</w:t>
+        <w:t>I am unsure if we still need this in the test plan.</w:t>
       </w:r>
     </w:p>
   </w:comment>
-  <w:comment w:id="24" w:author="Gonzalez, Raquel B" w:date="2020-04-12T18:28:00Z" w:initials="GRB">
+  <w:comment w:id="22" w:author="Medina, Stephanie" w:date="2020-04-13T16:17:00Z" w:initials="MS">
     <w:p>
       <w:pPr>
         <w:pStyle w:val="CommentText"/>
@@ -11074,11 +11109,11 @@
         <w:annotationRef/>
       </w:r>
       <w:r>
-        <w:t xml:space="preserve">What kind of test plan is this document? </w:t>
+        <w:t>It was part of the template</w:t>
       </w:r>
     </w:p>
   </w:comment>
-  <w:comment w:id="25" w:author="Medina, Stephanie" w:date="2020-04-13T16:21:00Z" w:initials="MS">
+  <w:comment w:id="25" w:author="Gonzalez, Raquel B" w:date="2020-04-12T18:28:00Z" w:initials="GRB">
     <w:p>
       <w:pPr>
         <w:pStyle w:val="CommentText"/>
@@ -11090,11 +11125,11 @@
         <w:annotationRef/>
       </w:r>
       <w:r>
-        <w:t>Added that this is black box testing</w:t>
+        <w:t xml:space="preserve">What kind of test plan is this document? </w:t>
       </w:r>
     </w:p>
   </w:comment>
-  <w:comment w:id="33" w:author="Gonzalez, Raquel B" w:date="2020-04-12T18:28:00Z" w:initials="GRB">
+  <w:comment w:id="26" w:author="Medina, Stephanie" w:date="2020-04-13T16:21:00Z" w:initials="MS">
     <w:p>
       <w:pPr>
         <w:pStyle w:val="CommentText"/>
@@ -11106,20 +11141,44 @@
         <w:annotationRef/>
       </w:r>
       <w:r>
+        <w:t>Added that this is black box testing</w:t>
+      </w:r>
+    </w:p>
+  </w:comment>
+  <w:comment w:id="35" w:author="Gonzalez, Raquel B" w:date="2020-04-12T18:28:00Z" w:initials="GRB">
+    <w:p>
+      <w:pPr>
+        <w:pStyle w:val="CommentText"/>
+      </w:pPr>
+      <w:r>
+        <w:rPr>
+          <w:rStyle w:val="CommentReference"/>
+        </w:rPr>
+        <w:annotationRef/>
+      </w:r>
+      <w:r>
         <w:rPr>
           <w:rStyle w:val="CommentReference"/>
         </w:rPr>
         <w:t xml:space="preserve">Is there a suspension </w:t>
       </w:r>
+      <w:proofErr w:type="gramStart"/>
       <w:r>
         <w:rPr>
           <w:rStyle w:val="CommentReference"/>
         </w:rPr>
-        <w:t>criteria?</w:t>
+        <w:t>criteria</w:t>
+      </w:r>
+      <w:proofErr w:type="gramEnd"/>
+      <w:r>
+        <w:rPr>
+          <w:rStyle w:val="CommentReference"/>
+        </w:rPr>
+        <w:t>?</w:t>
       </w:r>
     </w:p>
   </w:comment>
-  <w:comment w:id="34" w:author="Medina, Stephanie" w:date="2020-04-13T16:28:00Z" w:initials="MS">
+  <w:comment w:id="36" w:author="Medina, Stephanie" w:date="2020-04-13T16:28:00Z" w:initials="MS">
     <w:p>
       <w:pPr>
         <w:pStyle w:val="CommentText"/>
@@ -11135,7 +11194,7 @@
       </w:r>
     </w:p>
   </w:comment>
-  <w:comment w:id="30" w:author="Jonathan Roman" w:date="2020-04-10T16:57:00Z" w:initials="JR">
+  <w:comment w:id="31" w:author="Jonathan Roman" w:date="2020-04-10T16:57:00Z" w:initials="JR">
     <w:p>
       <w:pPr>
         <w:pStyle w:val="CommentText"/>
@@ -11151,7 +11210,7 @@
       </w:r>
     </w:p>
   </w:comment>
-  <w:comment w:id="31" w:author="Medina, Stephanie" w:date="2020-04-13T16:28:00Z" w:initials="MS">
+  <w:comment w:id="32" w:author="Medina, Stephanie" w:date="2020-04-13T16:28:00Z" w:initials="MS">
     <w:p>
       <w:pPr>
         <w:pStyle w:val="CommentText"/>
@@ -11167,7 +11226,7 @@
       </w:r>
     </w:p>
   </w:comment>
-  <w:comment w:id="52" w:author="Jonathan Roman" w:date="2020-04-10T17:02:00Z" w:initials="JR">
+  <w:comment w:id="33" w:author="Jonathan Roman" w:date="2020-04-16T21:56:00Z" w:initials="JR">
     <w:p>
       <w:pPr>
         <w:pStyle w:val="CommentText"/>
@@ -11179,11 +11238,19 @@
         <w:annotationRef/>
       </w:r>
       <w:r>
-        <w:t xml:space="preserve">Is this referring to rows and columns or does this mean the user can drag and drop anything into that particular window? </w:t>
+        <w:t xml:space="preserve">I like that you wrote a reason as to why there isn’t a suspension </w:t>
+      </w:r>
+      <w:proofErr w:type="gramStart"/>
+      <w:r>
+        <w:t>criteria</w:t>
+      </w:r>
+      <w:proofErr w:type="gramEnd"/>
+      <w:r>
+        <w:t>.</w:t>
       </w:r>
     </w:p>
   </w:comment>
-  <w:comment w:id="53" w:author="Medina, Stephanie" w:date="2020-04-13T16:28:00Z" w:initials="MS">
+  <w:comment w:id="45" w:author="Jonathan Roman" w:date="2020-04-16T21:58:00Z" w:initials="JR">
     <w:p>
       <w:pPr>
         <w:pStyle w:val="CommentText"/>
@@ -11195,11 +11262,11 @@
         <w:annotationRef/>
       </w:r>
       <w:r>
-        <w:t>Yes, I added that detail</w:t>
+        <w:t>I think choosing between ending each item on the list with a period or not can help with the consistency in this section.</w:t>
       </w:r>
     </w:p>
   </w:comment>
-  <w:comment w:id="58" w:author="Gonzalez, Raquel B" w:date="2020-04-12T18:29:00Z" w:initials="GRB">
+  <w:comment w:id="55" w:author="Jonathan Roman" w:date="2020-04-10T17:02:00Z" w:initials="JR">
     <w:p>
       <w:pPr>
         <w:pStyle w:val="CommentText"/>
@@ -11211,11 +11278,11 @@
         <w:annotationRef/>
       </w:r>
       <w:r>
-        <w:t>Why is this a low criticality?</w:t>
+        <w:t xml:space="preserve">Is this referring to rows and columns or does this mean the user can drag and drop anything into that particular window? </w:t>
       </w:r>
     </w:p>
   </w:comment>
-  <w:comment w:id="59" w:author="Medina, Stephanie" w:date="2020-04-13T16:35:00Z" w:initials="MS">
+  <w:comment w:id="56" w:author="Medina, Stephanie" w:date="2020-04-13T16:28:00Z" w:initials="MS">
     <w:p>
       <w:pPr>
         <w:pStyle w:val="CommentText"/>
@@ -11227,11 +11294,11 @@
         <w:annotationRef/>
       </w:r>
       <w:r>
-        <w:t>I have changed it to high since this is one of the main things we’re trying to test, that was my bad</w:t>
+        <w:t>Yes, I added that detail</w:t>
       </w:r>
     </w:p>
   </w:comment>
-  <w:comment w:id="62" w:author="Gonzalez, Raquel B" w:date="2020-04-12T18:34:00Z" w:initials="GRB">
+  <w:comment w:id="61" w:author="Gonzalez, Raquel B" w:date="2020-04-12T18:29:00Z" w:initials="GRB">
     <w:p>
       <w:pPr>
         <w:pStyle w:val="CommentText"/>
@@ -11243,11 +11310,11 @@
         <w:annotationRef/>
       </w:r>
       <w:r>
-        <w:t>I feel like this may be low, since it does not affect functionality as much.</w:t>
+        <w:t>Why is this a low criticality?</w:t>
       </w:r>
     </w:p>
   </w:comment>
-  <w:comment w:id="63" w:author="Medina, Stephanie" w:date="2020-04-13T16:36:00Z" w:initials="MS">
+  <w:comment w:id="62" w:author="Medina, Stephanie" w:date="2020-04-13T16:35:00Z" w:initials="MS">
     <w:p>
       <w:pPr>
         <w:pStyle w:val="CommentText"/>
@@ -11259,11 +11326,11 @@
         <w:annotationRef/>
       </w:r>
       <w:r>
-        <w:t>You’re right, I’ll change it since it does appear to be just an extra thing to check</w:t>
+        <w:t>I have changed it to high since this is one of the main things we’re trying to test, that was my bad</w:t>
       </w:r>
     </w:p>
   </w:comment>
-  <w:comment w:id="67" w:author="Jonathan Roman" w:date="2020-04-10T17:08:00Z" w:initials="JR">
+  <w:comment w:id="65" w:author="Gonzalez, Raquel B" w:date="2020-04-12T18:34:00Z" w:initials="GRB">
     <w:p>
       <w:pPr>
         <w:pStyle w:val="CommentText"/>
@@ -11275,11 +11342,11 @@
         <w:annotationRef/>
       </w:r>
       <w:r>
-        <w:t xml:space="preserve">Is “This” meant to represent test case 6? </w:t>
+        <w:t>I feel like this may be low, since it does not affect functionality as much.</w:t>
       </w:r>
     </w:p>
   </w:comment>
-  <w:comment w:id="71" w:author="Jonathan Roman" w:date="2020-04-10T17:09:00Z" w:initials="JR">
+  <w:comment w:id="66" w:author="Medina, Stephanie" w:date="2020-04-13T16:36:00Z" w:initials="MS">
     <w:p>
       <w:pPr>
         <w:pStyle w:val="CommentText"/>
@@ -11291,11 +11358,11 @@
         <w:annotationRef/>
       </w:r>
       <w:r>
-        <w:t>Is “This” meant to refer to test case 7?</w:t>
+        <w:t>You’re right, I’ll change it since it does appear to be just an extra thing to check</w:t>
       </w:r>
     </w:p>
   </w:comment>
-  <w:comment w:id="72" w:author="Medina, Stephanie" w:date="2020-04-13T16:37:00Z" w:initials="MS">
+  <w:comment w:id="70" w:author="Jonathan Roman" w:date="2020-04-10T17:08:00Z" w:initials="JR">
     <w:p>
       <w:pPr>
         <w:pStyle w:val="CommentText"/>
@@ -11307,11 +11374,11 @@
         <w:annotationRef/>
       </w:r>
       <w:r>
-        <w:t>I fixed it!</w:t>
+        <w:t xml:space="preserve">Is “This” meant to represent test case 6? </w:t>
       </w:r>
     </w:p>
   </w:comment>
-  <w:comment w:id="68" w:author="Jonathan Roman" w:date="2020-04-10T17:10:00Z" w:initials="JR">
+  <w:comment w:id="74" w:author="Jonathan Roman" w:date="2020-04-10T17:09:00Z" w:initials="JR">
     <w:p>
       <w:pPr>
         <w:pStyle w:val="CommentText"/>
@@ -11323,11 +11390,11 @@
         <w:annotationRef/>
       </w:r>
       <w:r>
-        <w:t>Both of these notes seem to apply to both test case 6 and test case 7. Am I correct to assume that?</w:t>
+        <w:t>Is “This” meant to refer to test case 7?</w:t>
       </w:r>
     </w:p>
   </w:comment>
-  <w:comment w:id="80" w:author="Gonzalez, Raquel B" w:date="2020-04-12T18:36:00Z" w:initials="GRB">
+  <w:comment w:id="75" w:author="Medina, Stephanie" w:date="2020-04-13T16:37:00Z" w:initials="MS">
     <w:p>
       <w:pPr>
         <w:pStyle w:val="CommentText"/>
@@ -11339,11 +11406,11 @@
         <w:annotationRef/>
       </w:r>
       <w:r>
-        <w:t>How can we tell it is being detected?</w:t>
+        <w:t>I fixed it!</w:t>
       </w:r>
     </w:p>
   </w:comment>
-  <w:comment w:id="81" w:author="Medina, Stephanie" w:date="2020-04-13T17:36:00Z" w:initials="MS">
+  <w:comment w:id="71" w:author="Jonathan Roman" w:date="2020-04-10T17:10:00Z" w:initials="JR">
     <w:p>
       <w:pPr>
         <w:pStyle w:val="CommentText"/>
@@ -11355,11 +11422,11 @@
         <w:annotationRef/>
       </w:r>
       <w:r>
-        <w:t>Added a note where it describes the typical behavior of drag and drop</w:t>
+        <w:t>Both of these notes seem to apply to both test case 6 and test case 7. Am I correct to assume that?</w:t>
       </w:r>
     </w:p>
   </w:comment>
-  <w:comment w:id="86" w:author="Gonzalez, Raquel B" w:date="2020-04-12T18:35:00Z" w:initials="GRB">
+  <w:comment w:id="83" w:author="Gonzalez, Raquel B" w:date="2020-04-12T18:36:00Z" w:initials="GRB">
     <w:p>
       <w:pPr>
         <w:pStyle w:val="CommentText"/>
@@ -11371,11 +11438,11 @@
         <w:annotationRef/>
       </w:r>
       <w:r>
-        <w:t>Possibly give specific example of violation.</w:t>
+        <w:t>How can we tell it is being detected?</w:t>
       </w:r>
     </w:p>
   </w:comment>
-  <w:comment w:id="87" w:author="Medina, Stephanie" w:date="2020-04-14T14:48:00Z" w:initials="MS">
+  <w:comment w:id="84" w:author="Medina, Stephanie" w:date="2020-04-13T17:36:00Z" w:initials="MS">
     <w:p>
       <w:pPr>
         <w:pStyle w:val="CommentText"/>
@@ -11387,10 +11454,55 @@
         <w:annotationRef/>
       </w:r>
       <w:r>
-        <w:t xml:space="preserve">I can’t seem to find that file. </w:t>
-      </w:r>
-      <w:r>
-        <w:t>So I’m not sure if this would be a failed test since you don’t know what the constraints are</w:t>
+        <w:t>Added a note where it describes the typical behavior of drag and drop</w:t>
+      </w:r>
+    </w:p>
+  </w:comment>
+  <w:comment w:id="85" w:author="Jonathan Roman" w:date="2020-04-16T23:18:00Z" w:initials="JR">
+    <w:p>
+      <w:pPr>
+        <w:pStyle w:val="CommentText"/>
+      </w:pPr>
+      <w:r>
+        <w:rPr>
+          <w:rStyle w:val="CommentReference"/>
+        </w:rPr>
+        <w:annotationRef/>
+      </w:r>
+      <w:r>
+        <w:t>Is there a specific place they should be clicking on the column in order for it to move or will clicking anywhere on the column work?</w:t>
+      </w:r>
+    </w:p>
+  </w:comment>
+  <w:comment w:id="90" w:author="Gonzalez, Raquel B" w:date="2020-04-12T18:35:00Z" w:initials="GRB">
+    <w:p>
+      <w:pPr>
+        <w:pStyle w:val="CommentText"/>
+      </w:pPr>
+      <w:r>
+        <w:rPr>
+          <w:rStyle w:val="CommentReference"/>
+        </w:rPr>
+        <w:annotationRef/>
+      </w:r>
+      <w:r>
+        <w:t>Possibly give specific example of violation.</w:t>
+      </w:r>
+    </w:p>
+  </w:comment>
+  <w:comment w:id="91" w:author="Medina, Stephanie" w:date="2020-04-14T14:48:00Z" w:initials="MS">
+    <w:p>
+      <w:pPr>
+        <w:pStyle w:val="CommentText"/>
+      </w:pPr>
+      <w:r>
+        <w:rPr>
+          <w:rStyle w:val="CommentReference"/>
+        </w:rPr>
+        <w:annotationRef/>
+      </w:r>
+      <w:r>
+        <w:t>I can’t seem to find that file. So I’m not sure if this would be a failed test since you don’t know what the constraints are</w:t>
       </w:r>
     </w:p>
   </w:comment>
@@ -11398,7 +11510,8 @@
 </file>
 
 <file path=word/commentsExtended.xml><?xml version="1.0" encoding="utf-8"?>
-<w15:commentsEx xmlns:wpc="http://schemas.microsoft.com/office/word/2010/wordprocessingCanvas" xmlns:cx="http://schemas.microsoft.com/office/drawing/2014/chartex" xmlns:cx1="http://schemas.microsoft.com/office/drawing/2015/9/8/chartex" xmlns:cx2="http://schemas.microsoft.com/office/drawing/2015/10/21/chartex" xmlns:cx3="http://schemas.microsoft.com/office/drawing/2016/5/9/chartex" xmlns:cx4="http://schemas.microsoft.com/office/drawing/2016/5/10/chartex" xmlns:cx5="http://schemas.microsoft.com/office/drawing/2016/5/11/chartex" xmlns:cx6="http://schemas.microsoft.com/office/drawing/2016/5/12/chartex" xmlns:cx7="http://schemas.microsoft.com/office/drawing/2016/5/13/chartex" xmlns:cx8="http://schemas.microsoft.com/office/drawing/2016/5/14/chartex" xmlns:mc="http://schemas.openxmlformats.org/markup-compatibility/2006" xmlns:aink="http://schemas.microsoft.com/office/drawing/2016/ink" xmlns:am3d="http://schemas.microsoft.com/office/drawing/2017/model3d" xmlns:o="urn:schemas-microsoft-com:office:office" xmlns:r="http://schemas.openxmlformats.org/officeDocument/2006/relationships" xmlns:m="http://schemas.openxmlformats.org/officeDocument/2006/math" xmlns:v="urn:schemas-microsoft-com:vml" xmlns:wp14="http://schemas.microsoft.com/office/word/2010/wordprocessingDrawing" xmlns:wp="http://schemas.openxmlformats.org/drawingml/2006/wordprocessingDrawing" xmlns:w10="urn:schemas-microsoft-com:office:word" xmlns:w="http://schemas.openxmlformats.org/wordprocessingml/2006/main" xmlns:w14="http://schemas.microsoft.com/office/word/2010/wordml" xmlns:w15="http://schemas.microsoft.com/office/word/2012/wordml" xmlns:w16cid="http://schemas.microsoft.com/office/word/2016/wordml/cid" xmlns:w16se="http://schemas.microsoft.com/office/word/2015/wordml/symex" xmlns:wpg="http://schemas.microsoft.com/office/word/2010/wordprocessingGroup" xmlns:wpi="http://schemas.microsoft.com/office/word/2010/wordprocessingInk" xmlns:wne="http://schemas.microsoft.com/office/word/2006/wordml" xmlns:wps="http://schemas.microsoft.com/office/word/2010/wordprocessingShape" mc:Ignorable="w14 w15 w16se w16cid wp14">
+<w15:commentsEx xmlns:wpc="http://schemas.microsoft.com/office/word/2010/wordprocessingCanvas" xmlns:cx="http://schemas.microsoft.com/office/drawing/2014/chartex" xmlns:cx1="http://schemas.microsoft.com/office/drawing/2015/9/8/chartex" xmlns:cx2="http://schemas.microsoft.com/office/drawing/2015/10/21/chartex" xmlns:cx3="http://schemas.microsoft.com/office/drawing/2016/5/9/chartex" xmlns:cx4="http://schemas.microsoft.com/office/drawing/2016/5/10/chartex" xmlns:cx5="http://schemas.microsoft.com/office/drawing/2016/5/11/chartex" xmlns:cx6="http://schemas.microsoft.com/office/drawing/2016/5/12/chartex" xmlns:cx7="http://schemas.microsoft.com/office/drawing/2016/5/13/chartex" xmlns:cx8="http://schemas.microsoft.com/office/drawing/2016/5/14/chartex" xmlns:mc="http://schemas.openxmlformats.org/markup-compatibility/2006" xmlns:aink="http://schemas.microsoft.com/office/drawing/2016/ink" xmlns:am3d="http://schemas.microsoft.com/office/drawing/2017/model3d" xmlns:o="urn:schemas-microsoft-com:office:office" xmlns:r="http://schemas.openxmlformats.org/officeDocument/2006/relationships" xmlns:m="http://schemas.openxmlformats.org/officeDocument/2006/math" xmlns:v="urn:schemas-microsoft-com:vml" xmlns:wp14="http://schemas.microsoft.com/office/word/2010/wordprocessingDrawing" xmlns:wp="http://schemas.openxmlformats.org/drawingml/2006/wordprocessingDrawing" xmlns:w10="urn:schemas-microsoft-com:office:word" xmlns:w="http://schemas.openxmlformats.org/wordprocessingml/2006/main" xmlns:w14="http://schemas.microsoft.com/office/word/2010/wordml" xmlns:w15="http://schemas.microsoft.com/office/word/2012/wordml" xmlns:w16cex="http://schemas.microsoft.com/office/word/2018/wordml/cex" xmlns:w16cid="http://schemas.microsoft.com/office/word/2016/wordml/cid" xmlns:w16="http://schemas.microsoft.com/office/word/2018/wordml" xmlns:w16se="http://schemas.microsoft.com/office/word/2015/wordml/symex" xmlns:wpg="http://schemas.microsoft.com/office/word/2010/wordprocessingGroup" xmlns:wpi="http://schemas.microsoft.com/office/word/2010/wordprocessingInk" xmlns:wne="http://schemas.microsoft.com/office/word/2006/wordml" xmlns:wps="http://schemas.microsoft.com/office/word/2010/wordprocessingShape" mc:Ignorable="w14 w15 w16se w16cid w16 w16cex wp14">
+  <w15:commentEx w15:paraId="28C6AF8C" w15:done="0"/>
   <w15:commentEx w15:paraId="659D8EFB" w15:done="0"/>
   <w15:commentEx w15:paraId="0507CBA6" w15:paraIdParent="659D8EFB" w15:done="0"/>
   <w15:commentEx w15:paraId="7CEE029D" w15:done="0"/>
@@ -11407,6 +11520,8 @@
   <w15:commentEx w15:paraId="261D2F45" w15:paraIdParent="6F6AFB7A" w15:done="0"/>
   <w15:commentEx w15:paraId="124F40D9" w15:done="0"/>
   <w15:commentEx w15:paraId="674B99A2" w15:paraIdParent="124F40D9" w15:done="0"/>
+  <w15:commentEx w15:paraId="145FA58A" w15:paraIdParent="124F40D9" w15:done="0"/>
+  <w15:commentEx w15:paraId="546F5D98" w15:done="0"/>
   <w15:commentEx w15:paraId="0202B913" w15:done="0"/>
   <w15:commentEx w15:paraId="2C01AB1F" w15:paraIdParent="0202B913" w15:done="0"/>
   <w15:commentEx w15:paraId="5E1B16B1" w15:done="0"/>
@@ -11419,13 +11534,24 @@
   <w15:commentEx w15:paraId="2EAB164E" w15:done="0"/>
   <w15:commentEx w15:paraId="7104B49D" w15:done="0"/>
   <w15:commentEx w15:paraId="64902C22" w15:paraIdParent="7104B49D" w15:done="0"/>
+  <w15:commentEx w15:paraId="31B32403" w15:paraIdParent="7104B49D" w15:done="0"/>
   <w15:commentEx w15:paraId="1CAADE09" w15:done="0"/>
   <w15:commentEx w15:paraId="74FC9D6A" w15:paraIdParent="1CAADE09" w15:done="0"/>
 </w15:commentsEx>
 </file>
 
+<file path=word/commentsExtensible.xml><?xml version="1.0" encoding="utf-8"?>
+<w16cex:commentsExtensible xmlns:wpc="http://schemas.microsoft.com/office/word/2010/wordprocessingCanvas" xmlns:cx="http://schemas.microsoft.com/office/drawing/2014/chartex" xmlns:cx1="http://schemas.microsoft.com/office/drawing/2015/9/8/chartex" xmlns:cx2="http://schemas.microsoft.com/office/drawing/2015/10/21/chartex" xmlns:cx3="http://schemas.microsoft.com/office/drawing/2016/5/9/chartex" xmlns:cx4="http://schemas.microsoft.com/office/drawing/2016/5/10/chartex" xmlns:cx5="http://schemas.microsoft.com/office/drawing/2016/5/11/chartex" xmlns:cx6="http://schemas.microsoft.com/office/drawing/2016/5/12/chartex" xmlns:cx7="http://schemas.microsoft.com/office/drawing/2016/5/13/chartex" xmlns:cx8="http://schemas.microsoft.com/office/drawing/2016/5/14/chartex" xmlns:mc="http://schemas.openxmlformats.org/markup-compatibility/2006" xmlns:aink="http://schemas.microsoft.com/office/drawing/2016/ink" xmlns:am3d="http://schemas.microsoft.com/office/drawing/2017/model3d" xmlns:o="urn:schemas-microsoft-com:office:office" xmlns:r="http://schemas.openxmlformats.org/officeDocument/2006/relationships" xmlns:m="http://schemas.openxmlformats.org/officeDocument/2006/math" xmlns:v="urn:schemas-microsoft-com:vml" xmlns:wp14="http://schemas.microsoft.com/office/word/2010/wordprocessingDrawing" xmlns:wp="http://schemas.openxmlformats.org/drawingml/2006/wordprocessingDrawing" xmlns:w10="urn:schemas-microsoft-com:office:word" xmlns:w="http://schemas.openxmlformats.org/wordprocessingml/2006/main" xmlns:w14="http://schemas.microsoft.com/office/word/2010/wordml" xmlns:w15="http://schemas.microsoft.com/office/word/2012/wordml" xmlns:w16cex="http://schemas.microsoft.com/office/word/2018/wordml/cex" xmlns:w16cid="http://schemas.microsoft.com/office/word/2016/wordml/cid" xmlns:w16="http://schemas.microsoft.com/office/word/2018/wordml" xmlns:w16se="http://schemas.microsoft.com/office/word/2015/wordml/symex" xmlns:wpg="http://schemas.microsoft.com/office/word/2010/wordprocessingGroup" xmlns:wpi="http://schemas.microsoft.com/office/word/2010/wordprocessingInk" xmlns:wne="http://schemas.microsoft.com/office/word/2006/wordml" xmlns:wps="http://schemas.microsoft.com/office/word/2010/wordprocessingShape" mc:Ignorable="w14 w15 w16se w16cid w16 w16cex wp14">
+  <w16cex:commentExtensible w16cex:durableId="22435142" w16cex:dateUtc="2020-04-17T03:48:00Z"/>
+  <w16cex:commentExtensible w16cex:durableId="22435313" w16cex:dateUtc="2020-04-17T03:56:00Z"/>
+  <w16cex:commentExtensible w16cex:durableId="2243538A" w16cex:dateUtc="2020-04-17T03:58:00Z"/>
+  <w16cex:commentExtensible w16cex:durableId="22436648" w16cex:dateUtc="2020-04-17T05:18:00Z"/>
+</w16cex:commentsExtensible>
+</file>
+
 <file path=word/commentsIds.xml><?xml version="1.0" encoding="utf-8"?>
-<w16cid:commentsIds xmlns:wpc="http://schemas.microsoft.com/office/word/2010/wordprocessingCanvas" xmlns:cx="http://schemas.microsoft.com/office/drawing/2014/chartex" xmlns:cx1="http://schemas.microsoft.com/office/drawing/2015/9/8/chartex" xmlns:cx2="http://schemas.microsoft.com/office/drawing/2015/10/21/chartex" xmlns:cx3="http://schemas.microsoft.com/office/drawing/2016/5/9/chartex" xmlns:cx4="http://schemas.microsoft.com/office/drawing/2016/5/10/chartex" xmlns:cx5="http://schemas.microsoft.com/office/drawing/2016/5/11/chartex" xmlns:cx6="http://schemas.microsoft.com/office/drawing/2016/5/12/chartex" xmlns:cx7="http://schemas.microsoft.com/office/drawing/2016/5/13/chartex" xmlns:cx8="http://schemas.microsoft.com/office/drawing/2016/5/14/chartex" xmlns:mc="http://schemas.openxmlformats.org/markup-compatibility/2006" xmlns:aink="http://schemas.microsoft.com/office/drawing/2016/ink" xmlns:am3d="http://schemas.microsoft.com/office/drawing/2017/model3d" xmlns:o="urn:schemas-microsoft-com:office:office" xmlns:r="http://schemas.openxmlformats.org/officeDocument/2006/relationships" xmlns:m="http://schemas.openxmlformats.org/officeDocument/2006/math" xmlns:v="urn:schemas-microsoft-com:vml" xmlns:wp14="http://schemas.microsoft.com/office/word/2010/wordprocessingDrawing" xmlns:wp="http://schemas.openxmlformats.org/drawingml/2006/wordprocessingDrawing" xmlns:w10="urn:schemas-microsoft-com:office:word" xmlns:w="http://schemas.openxmlformats.org/wordprocessingml/2006/main" xmlns:w14="http://schemas.microsoft.com/office/word/2010/wordml" xmlns:w15="http://schemas.microsoft.com/office/word/2012/wordml" xmlns:w16cid="http://schemas.microsoft.com/office/word/2016/wordml/cid" xmlns:w16se="http://schemas.microsoft.com/office/word/2015/wordml/symex" xmlns:wpg="http://schemas.microsoft.com/office/word/2010/wordprocessingGroup" xmlns:wpi="http://schemas.microsoft.com/office/word/2010/wordprocessingInk" xmlns:wne="http://schemas.microsoft.com/office/word/2006/wordml" xmlns:wps="http://schemas.microsoft.com/office/word/2010/wordprocessingShape" mc:Ignorable="w14 w15 w16se w16cid wp14">
+<w16cid:commentsIds xmlns:wpc="http://schemas.microsoft.com/office/word/2010/wordprocessingCanvas" xmlns:cx="http://schemas.microsoft.com/office/drawing/2014/chartex" xmlns:cx1="http://schemas.microsoft.com/office/drawing/2015/9/8/chartex" xmlns:cx2="http://schemas.microsoft.com/office/drawing/2015/10/21/chartex" xmlns:cx3="http://schemas.microsoft.com/office/drawing/2016/5/9/chartex" xmlns:cx4="http://schemas.microsoft.com/office/drawing/2016/5/10/chartex" xmlns:cx5="http://schemas.microsoft.com/office/drawing/2016/5/11/chartex" xmlns:cx6="http://schemas.microsoft.com/office/drawing/2016/5/12/chartex" xmlns:cx7="http://schemas.microsoft.com/office/drawing/2016/5/13/chartex" xmlns:cx8="http://schemas.microsoft.com/office/drawing/2016/5/14/chartex" xmlns:mc="http://schemas.openxmlformats.org/markup-compatibility/2006" xmlns:aink="http://schemas.microsoft.com/office/drawing/2016/ink" xmlns:am3d="http://schemas.microsoft.com/office/drawing/2017/model3d" xmlns:o="urn:schemas-microsoft-com:office:office" xmlns:r="http://schemas.openxmlformats.org/officeDocument/2006/relationships" xmlns:m="http://schemas.openxmlformats.org/officeDocument/2006/math" xmlns:v="urn:schemas-microsoft-com:vml" xmlns:wp14="http://schemas.microsoft.com/office/word/2010/wordprocessingDrawing" xmlns:wp="http://schemas.openxmlformats.org/drawingml/2006/wordprocessingDrawing" xmlns:w10="urn:schemas-microsoft-com:office:word" xmlns:w="http://schemas.openxmlformats.org/wordprocessingml/2006/main" xmlns:w14="http://schemas.microsoft.com/office/word/2010/wordml" xmlns:w15="http://schemas.microsoft.com/office/word/2012/wordml" xmlns:w16cex="http://schemas.microsoft.com/office/word/2018/wordml/cex" xmlns:w16cid="http://schemas.microsoft.com/office/word/2016/wordml/cid" xmlns:w16="http://schemas.microsoft.com/office/word/2018/wordml" xmlns:w16se="http://schemas.microsoft.com/office/word/2015/wordml/symex" xmlns:wpg="http://schemas.microsoft.com/office/word/2010/wordprocessingGroup" xmlns:wpi="http://schemas.microsoft.com/office/word/2010/wordprocessingInk" xmlns:wne="http://schemas.microsoft.com/office/word/2006/wordml" xmlns:wps="http://schemas.microsoft.com/office/word/2010/wordprocessingShape" mc:Ignorable="w14 w15 w16se w16cid w16 w16cex wp14">
+  <w16cid:commentId w16cid:paraId="28C6AF8C" w16cid:durableId="22435142"/>
   <w16cid:commentId w16cid:paraId="659D8EFB" w16cid:durableId="223B2B66"/>
   <w16cid:commentId w16cid:paraId="0507CBA6" w16cid:durableId="223F0F37"/>
   <w16cid:commentId w16cid:paraId="7CEE029D" w16cid:durableId="223DDC5D"/>
@@ -11434,6 +11560,8 @@
   <w16cid:commentId w16cid:paraId="261D2F45" w16cid:durableId="223F1197"/>
   <w16cid:commentId w16cid:paraId="124F40D9" w16cid:durableId="223B23FB"/>
   <w16cid:commentId w16cid:paraId="674B99A2" w16cid:durableId="223F119C"/>
+  <w16cid:commentId w16cid:paraId="145FA58A" w16cid:durableId="22435313"/>
+  <w16cid:commentId w16cid:paraId="546F5D98" w16cid:durableId="2243538A"/>
   <w16cid:commentId w16cid:paraId="0202B913" w16cid:durableId="223B251B"/>
   <w16cid:commentId w16cid:paraId="2C01AB1F" w16cid:durableId="223F11C5"/>
   <w16cid:commentId w16cid:paraId="5E1B16B1" w16cid:durableId="223DDCA5"/>
@@ -11446,13 +11574,14 @@
   <w16cid:commentId w16cid:paraId="2EAB164E" w16cid:durableId="223B26F3"/>
   <w16cid:commentId w16cid:paraId="7104B49D" w16cid:durableId="223DDE4A"/>
   <w16cid:commentId w16cid:paraId="64902C22" w16cid:durableId="223F21B8"/>
+  <w16cid:commentId w16cid:paraId="31B32403" w16cid:durableId="22436648"/>
   <w16cid:commentId w16cid:paraId="1CAADE09" w16cid:durableId="223DDDFD"/>
   <w16cid:commentId w16cid:paraId="74FC9D6A" w16cid:durableId="22404BD0"/>
 </w16cid:commentsIds>
 </file>
 
 <file path=word/endnotes.xml><?xml version="1.0" encoding="utf-8"?>
-<w:endnotes xmlns:wpc="http://schemas.microsoft.com/office/word/2010/wordprocessingCanvas" xmlns:cx="http://schemas.microsoft.com/office/drawing/2014/chartex" xmlns:cx1="http://schemas.microsoft.com/office/drawing/2015/9/8/chartex" xmlns:cx2="http://schemas.microsoft.com/office/drawing/2015/10/21/chartex" xmlns:cx3="http://schemas.microsoft.com/office/drawing/2016/5/9/chartex" xmlns:cx4="http://schemas.microsoft.com/office/drawing/2016/5/10/chartex" xmlns:cx5="http://schemas.microsoft.com/office/drawing/2016/5/11/chartex" xmlns:cx6="http://schemas.microsoft.com/office/drawing/2016/5/12/chartex" xmlns:cx7="http://schemas.microsoft.com/office/drawing/2016/5/13/chartex" xmlns:cx8="http://schemas.microsoft.com/office/drawing/2016/5/14/chartex" xmlns:mc="http://schemas.openxmlformats.org/markup-compatibility/2006" xmlns:aink="http://schemas.microsoft.com/office/drawing/2016/ink" xmlns:am3d="http://schemas.microsoft.com/office/drawing/2017/model3d" xmlns:o="urn:schemas-microsoft-com:office:office" xmlns:r="http://schemas.openxmlformats.org/officeDocument/2006/relationships" xmlns:m="http://schemas.openxmlformats.org/officeDocument/2006/math" xmlns:v="urn:schemas-microsoft-com:vml" xmlns:wp14="http://schemas.microsoft.com/office/word/2010/wordprocessingDrawing" xmlns:wp="http://schemas.openxmlformats.org/drawingml/2006/wordprocessingDrawing" xmlns:w10="urn:schemas-microsoft-com:office:word" xmlns:w="http://schemas.openxmlformats.org/wordprocessingml/2006/main" xmlns:w14="http://schemas.microsoft.com/office/word/2010/wordml" xmlns:w15="http://schemas.microsoft.com/office/word/2012/wordml" xmlns:w16cid="http://schemas.microsoft.com/office/word/2016/wordml/cid" xmlns:w16se="http://schemas.microsoft.com/office/word/2015/wordml/symex" xmlns:wpg="http://schemas.microsoft.com/office/word/2010/wordprocessingGroup" xmlns:wpi="http://schemas.microsoft.com/office/word/2010/wordprocessingInk" xmlns:wne="http://schemas.microsoft.com/office/word/2006/wordml" xmlns:wps="http://schemas.microsoft.com/office/word/2010/wordprocessingShape" mc:Ignorable="w14 w15 w16se w16cid wp14">
+<w:endnotes xmlns:wpc="http://schemas.microsoft.com/office/word/2010/wordprocessingCanvas" xmlns:cx="http://schemas.microsoft.com/office/drawing/2014/chartex" xmlns:cx1="http://schemas.microsoft.com/office/drawing/2015/9/8/chartex" xmlns:cx2="http://schemas.microsoft.com/office/drawing/2015/10/21/chartex" xmlns:cx3="http://schemas.microsoft.com/office/drawing/2016/5/9/chartex" xmlns:cx4="http://schemas.microsoft.com/office/drawing/2016/5/10/chartex" xmlns:cx5="http://schemas.microsoft.com/office/drawing/2016/5/11/chartex" xmlns:cx6="http://schemas.microsoft.com/office/drawing/2016/5/12/chartex" xmlns:cx7="http://schemas.microsoft.com/office/drawing/2016/5/13/chartex" xmlns:cx8="http://schemas.microsoft.com/office/drawing/2016/5/14/chartex" xmlns:mc="http://schemas.openxmlformats.org/markup-compatibility/2006" xmlns:aink="http://schemas.microsoft.com/office/drawing/2016/ink" xmlns:am3d="http://schemas.microsoft.com/office/drawing/2017/model3d" xmlns:o="urn:schemas-microsoft-com:office:office" xmlns:r="http://schemas.openxmlformats.org/officeDocument/2006/relationships" xmlns:m="http://schemas.openxmlformats.org/officeDocument/2006/math" xmlns:v="urn:schemas-microsoft-com:vml" xmlns:wp14="http://schemas.microsoft.com/office/word/2010/wordprocessingDrawing" xmlns:wp="http://schemas.openxmlformats.org/drawingml/2006/wordprocessingDrawing" xmlns:w10="urn:schemas-microsoft-com:office:word" xmlns:w="http://schemas.openxmlformats.org/wordprocessingml/2006/main" xmlns:w14="http://schemas.microsoft.com/office/word/2010/wordml" xmlns:w15="http://schemas.microsoft.com/office/word/2012/wordml" xmlns:w16cex="http://schemas.microsoft.com/office/word/2018/wordml/cex" xmlns:w16cid="http://schemas.microsoft.com/office/word/2016/wordml/cid" xmlns:w16="http://schemas.microsoft.com/office/word/2018/wordml" xmlns:w16se="http://schemas.microsoft.com/office/word/2015/wordml/symex" xmlns:wpg="http://schemas.microsoft.com/office/word/2010/wordprocessingGroup" xmlns:wpi="http://schemas.microsoft.com/office/word/2010/wordprocessingInk" xmlns:wne="http://schemas.microsoft.com/office/word/2006/wordml" xmlns:wps="http://schemas.microsoft.com/office/word/2010/wordprocessingShape" mc:Ignorable="w14 w15 w16se w16cid w16 w16cex wp14">
   <w:endnote w:type="separator" w:id="-1">
     <w:p>
       <w:r>
@@ -11471,7 +11600,7 @@
 </file>
 
 <file path=word/footer1.xml><?xml version="1.0" encoding="utf-8"?>
-<w:ftr xmlns:wpc="http://schemas.microsoft.com/office/word/2010/wordprocessingCanvas" xmlns:cx="http://schemas.microsoft.com/office/drawing/2014/chartex" xmlns:cx1="http://schemas.microsoft.com/office/drawing/2015/9/8/chartex" xmlns:cx2="http://schemas.microsoft.com/office/drawing/2015/10/21/chartex" xmlns:cx3="http://schemas.microsoft.com/office/drawing/2016/5/9/chartex" xmlns:cx4="http://schemas.microsoft.com/office/drawing/2016/5/10/chartex" xmlns:cx5="http://schemas.microsoft.com/office/drawing/2016/5/11/chartex" xmlns:cx6="http://schemas.microsoft.com/office/drawing/2016/5/12/chartex" xmlns:cx7="http://schemas.microsoft.com/office/drawing/2016/5/13/chartex" xmlns:cx8="http://schemas.microsoft.com/office/drawing/2016/5/14/chartex" xmlns:mc="http://schemas.openxmlformats.org/markup-compatibility/2006" xmlns:aink="http://schemas.microsoft.com/office/drawing/2016/ink" xmlns:am3d="http://schemas.microsoft.com/office/drawing/2017/model3d" xmlns:o="urn:schemas-microsoft-com:office:office" xmlns:r="http://schemas.openxmlformats.org/officeDocument/2006/relationships" xmlns:m="http://schemas.openxmlformats.org/officeDocument/2006/math" xmlns:v="urn:schemas-microsoft-com:vml" xmlns:wp14="http://schemas.microsoft.com/office/word/2010/wordprocessingDrawing" xmlns:wp="http://schemas.openxmlformats.org/drawingml/2006/wordprocessingDrawing" xmlns:w10="urn:schemas-microsoft-com:office:word" xmlns:w="http://schemas.openxmlformats.org/wordprocessingml/2006/main" xmlns:w14="http://schemas.microsoft.com/office/word/2010/wordml" xmlns:w15="http://schemas.microsoft.com/office/word/2012/wordml" xmlns:w16cid="http://schemas.microsoft.com/office/word/2016/wordml/cid" xmlns:w16se="http://schemas.microsoft.com/office/word/2015/wordml/symex" xmlns:wpg="http://schemas.microsoft.com/office/word/2010/wordprocessingGroup" xmlns:wpi="http://schemas.microsoft.com/office/word/2010/wordprocessingInk" xmlns:wne="http://schemas.microsoft.com/office/word/2006/wordml" xmlns:wps="http://schemas.microsoft.com/office/word/2010/wordprocessingShape" mc:Ignorable="w14 w15 w16se w16cid wp14">
+<w:ftr xmlns:wpc="http://schemas.microsoft.com/office/word/2010/wordprocessingCanvas" xmlns:cx="http://schemas.microsoft.com/office/drawing/2014/chartex" xmlns:cx1="http://schemas.microsoft.com/office/drawing/2015/9/8/chartex" xmlns:cx2="http://schemas.microsoft.com/office/drawing/2015/10/21/chartex" xmlns:cx3="http://schemas.microsoft.com/office/drawing/2016/5/9/chartex" xmlns:cx4="http://schemas.microsoft.com/office/drawing/2016/5/10/chartex" xmlns:cx5="http://schemas.microsoft.com/office/drawing/2016/5/11/chartex" xmlns:cx6="http://schemas.microsoft.com/office/drawing/2016/5/12/chartex" xmlns:cx7="http://schemas.microsoft.com/office/drawing/2016/5/13/chartex" xmlns:cx8="http://schemas.microsoft.com/office/drawing/2016/5/14/chartex" xmlns:mc="http://schemas.openxmlformats.org/markup-compatibility/2006" xmlns:aink="http://schemas.microsoft.com/office/drawing/2016/ink" xmlns:am3d="http://schemas.microsoft.com/office/drawing/2017/model3d" xmlns:o="urn:schemas-microsoft-com:office:office" xmlns:r="http://schemas.openxmlformats.org/officeDocument/2006/relationships" xmlns:m="http://schemas.openxmlformats.org/officeDocument/2006/math" xmlns:v="urn:schemas-microsoft-com:vml" xmlns:wp14="http://schemas.microsoft.com/office/word/2010/wordprocessingDrawing" xmlns:wp="http://schemas.openxmlformats.org/drawingml/2006/wordprocessingDrawing" xmlns:w10="urn:schemas-microsoft-com:office:word" xmlns:w="http://schemas.openxmlformats.org/wordprocessingml/2006/main" xmlns:w14="http://schemas.microsoft.com/office/word/2010/wordml" xmlns:w15="http://schemas.microsoft.com/office/word/2012/wordml" xmlns:w16cex="http://schemas.microsoft.com/office/word/2018/wordml/cex" xmlns:w16cid="http://schemas.microsoft.com/office/word/2016/wordml/cid" xmlns:w16="http://schemas.microsoft.com/office/word/2018/wordml" xmlns:w16se="http://schemas.microsoft.com/office/word/2015/wordml/symex" xmlns:wpg="http://schemas.microsoft.com/office/word/2010/wordprocessingGroup" xmlns:wpi="http://schemas.microsoft.com/office/word/2010/wordprocessingInk" xmlns:wne="http://schemas.microsoft.com/office/word/2006/wordml" xmlns:wps="http://schemas.microsoft.com/office/word/2010/wordprocessingShape" mc:Ignorable="w14 w15 w16se w16cid w16 w16cex wp14">
   <w:tbl>
     <w:tblPr>
       <w:tblW w:w="0" w:type="auto"/>
@@ -11529,7 +11658,7 @@
 </file>
 
 <file path=word/footer10.xml><?xml version="1.0" encoding="utf-8"?>
-<w:ftr xmlns:wpc="http://schemas.microsoft.com/office/word/2010/wordprocessingCanvas" xmlns:cx="http://schemas.microsoft.com/office/drawing/2014/chartex" xmlns:cx1="http://schemas.microsoft.com/office/drawing/2015/9/8/chartex" xmlns:cx2="http://schemas.microsoft.com/office/drawing/2015/10/21/chartex" xmlns:cx3="http://schemas.microsoft.com/office/drawing/2016/5/9/chartex" xmlns:cx4="http://schemas.microsoft.com/office/drawing/2016/5/10/chartex" xmlns:cx5="http://schemas.microsoft.com/office/drawing/2016/5/11/chartex" xmlns:cx6="http://schemas.microsoft.com/office/drawing/2016/5/12/chartex" xmlns:cx7="http://schemas.microsoft.com/office/drawing/2016/5/13/chartex" xmlns:cx8="http://schemas.microsoft.com/office/drawing/2016/5/14/chartex" xmlns:mc="http://schemas.openxmlformats.org/markup-compatibility/2006" xmlns:aink="http://schemas.microsoft.com/office/drawing/2016/ink" xmlns:am3d="http://schemas.microsoft.com/office/drawing/2017/model3d" xmlns:o="urn:schemas-microsoft-com:office:office" xmlns:r="http://schemas.openxmlformats.org/officeDocument/2006/relationships" xmlns:m="http://schemas.openxmlformats.org/officeDocument/2006/math" xmlns:v="urn:schemas-microsoft-com:vml" xmlns:wp14="http://schemas.microsoft.com/office/word/2010/wordprocessingDrawing" xmlns:wp="http://schemas.openxmlformats.org/drawingml/2006/wordprocessingDrawing" xmlns:w10="urn:schemas-microsoft-com:office:word" xmlns:w="http://schemas.openxmlformats.org/wordprocessingml/2006/main" xmlns:w14="http://schemas.microsoft.com/office/word/2010/wordml" xmlns:w15="http://schemas.microsoft.com/office/word/2012/wordml" xmlns:w16cid="http://schemas.microsoft.com/office/word/2016/wordml/cid" xmlns:w16se="http://schemas.microsoft.com/office/word/2015/wordml/symex" xmlns:wpg="http://schemas.microsoft.com/office/word/2010/wordprocessingGroup" xmlns:wpi="http://schemas.microsoft.com/office/word/2010/wordprocessingInk" xmlns:wne="http://schemas.microsoft.com/office/word/2006/wordml" xmlns:wps="http://schemas.microsoft.com/office/word/2010/wordprocessingShape" mc:Ignorable="w14 w15 w16se w16cid wp14">
+<w:ftr xmlns:wpc="http://schemas.microsoft.com/office/word/2010/wordprocessingCanvas" xmlns:cx="http://schemas.microsoft.com/office/drawing/2014/chartex" xmlns:cx1="http://schemas.microsoft.com/office/drawing/2015/9/8/chartex" xmlns:cx2="http://schemas.microsoft.com/office/drawing/2015/10/21/chartex" xmlns:cx3="http://schemas.microsoft.com/office/drawing/2016/5/9/chartex" xmlns:cx4="http://schemas.microsoft.com/office/drawing/2016/5/10/chartex" xmlns:cx5="http://schemas.microsoft.com/office/drawing/2016/5/11/chartex" xmlns:cx6="http://schemas.microsoft.com/office/drawing/2016/5/12/chartex" xmlns:cx7="http://schemas.microsoft.com/office/drawing/2016/5/13/chartex" xmlns:cx8="http://schemas.microsoft.com/office/drawing/2016/5/14/chartex" xmlns:mc="http://schemas.openxmlformats.org/markup-compatibility/2006" xmlns:aink="http://schemas.microsoft.com/office/drawing/2016/ink" xmlns:am3d="http://schemas.microsoft.com/office/drawing/2017/model3d" xmlns:o="urn:schemas-microsoft-com:office:office" xmlns:r="http://schemas.openxmlformats.org/officeDocument/2006/relationships" xmlns:m="http://schemas.openxmlformats.org/officeDocument/2006/math" xmlns:v="urn:schemas-microsoft-com:vml" xmlns:wp14="http://schemas.microsoft.com/office/word/2010/wordprocessingDrawing" xmlns:wp="http://schemas.openxmlformats.org/drawingml/2006/wordprocessingDrawing" xmlns:w10="urn:schemas-microsoft-com:office:word" xmlns:w="http://schemas.openxmlformats.org/wordprocessingml/2006/main" xmlns:w14="http://schemas.microsoft.com/office/word/2010/wordml" xmlns:w15="http://schemas.microsoft.com/office/word/2012/wordml" xmlns:w16cex="http://schemas.microsoft.com/office/word/2018/wordml/cex" xmlns:w16cid="http://schemas.microsoft.com/office/word/2016/wordml/cid" xmlns:w16="http://schemas.microsoft.com/office/word/2018/wordml" xmlns:w16se="http://schemas.microsoft.com/office/word/2015/wordml/symex" xmlns:wpg="http://schemas.microsoft.com/office/word/2010/wordprocessingGroup" xmlns:wpi="http://schemas.microsoft.com/office/word/2010/wordprocessingInk" xmlns:wne="http://schemas.microsoft.com/office/word/2006/wordml" xmlns:wps="http://schemas.microsoft.com/office/word/2010/wordprocessingShape" mc:Ignorable="w14 w15 w16se w16cid w16 w16cex wp14">
   <w:tbl>
     <w:tblPr>
       <w:tblW w:w="9000" w:type="dxa"/>
@@ -11674,7 +11803,7 @@
 </file>
 
 <file path=word/footer2.xml><?xml version="1.0" encoding="utf-8"?>
-<w:ftr xmlns:wpc="http://schemas.microsoft.com/office/word/2010/wordprocessingCanvas" xmlns:cx="http://schemas.microsoft.com/office/drawing/2014/chartex" xmlns:cx1="http://schemas.microsoft.com/office/drawing/2015/9/8/chartex" xmlns:cx2="http://schemas.microsoft.com/office/drawing/2015/10/21/chartex" xmlns:cx3="http://schemas.microsoft.com/office/drawing/2016/5/9/chartex" xmlns:cx4="http://schemas.microsoft.com/office/drawing/2016/5/10/chartex" xmlns:cx5="http://schemas.microsoft.com/office/drawing/2016/5/11/chartex" xmlns:cx6="http://schemas.microsoft.com/office/drawing/2016/5/12/chartex" xmlns:cx7="http://schemas.microsoft.com/office/drawing/2016/5/13/chartex" xmlns:cx8="http://schemas.microsoft.com/office/drawing/2016/5/14/chartex" xmlns:mc="http://schemas.openxmlformats.org/markup-compatibility/2006" xmlns:aink="http://schemas.microsoft.com/office/drawing/2016/ink" xmlns:am3d="http://schemas.microsoft.com/office/drawing/2017/model3d" xmlns:o="urn:schemas-microsoft-com:office:office" xmlns:r="http://schemas.openxmlformats.org/officeDocument/2006/relationships" xmlns:m="http://schemas.openxmlformats.org/officeDocument/2006/math" xmlns:v="urn:schemas-microsoft-com:vml" xmlns:wp14="http://schemas.microsoft.com/office/word/2010/wordprocessingDrawing" xmlns:wp="http://schemas.openxmlformats.org/drawingml/2006/wordprocessingDrawing" xmlns:w10="urn:schemas-microsoft-com:office:word" xmlns:w="http://schemas.openxmlformats.org/wordprocessingml/2006/main" xmlns:w14="http://schemas.microsoft.com/office/word/2010/wordml" xmlns:w15="http://schemas.microsoft.com/office/word/2012/wordml" xmlns:w16cid="http://schemas.microsoft.com/office/word/2016/wordml/cid" xmlns:w16se="http://schemas.microsoft.com/office/word/2015/wordml/symex" xmlns:wpg="http://schemas.microsoft.com/office/word/2010/wordprocessingGroup" xmlns:wpi="http://schemas.microsoft.com/office/word/2010/wordprocessingInk" xmlns:wne="http://schemas.microsoft.com/office/word/2006/wordml" xmlns:wps="http://schemas.microsoft.com/office/word/2010/wordprocessingShape" mc:Ignorable="w14 w15 w16se w16cid wp14">
+<w:ftr xmlns:wpc="http://schemas.microsoft.com/office/word/2010/wordprocessingCanvas" xmlns:cx="http://schemas.microsoft.com/office/drawing/2014/chartex" xmlns:cx1="http://schemas.microsoft.com/office/drawing/2015/9/8/chartex" xmlns:cx2="http://schemas.microsoft.com/office/drawing/2015/10/21/chartex" xmlns:cx3="http://schemas.microsoft.com/office/drawing/2016/5/9/chartex" xmlns:cx4="http://schemas.microsoft.com/office/drawing/2016/5/10/chartex" xmlns:cx5="http://schemas.microsoft.com/office/drawing/2016/5/11/chartex" xmlns:cx6="http://schemas.microsoft.com/office/drawing/2016/5/12/chartex" xmlns:cx7="http://schemas.microsoft.com/office/drawing/2016/5/13/chartex" xmlns:cx8="http://schemas.microsoft.com/office/drawing/2016/5/14/chartex" xmlns:mc="http://schemas.openxmlformats.org/markup-compatibility/2006" xmlns:aink="http://schemas.microsoft.com/office/drawing/2016/ink" xmlns:am3d="http://schemas.microsoft.com/office/drawing/2017/model3d" xmlns:o="urn:schemas-microsoft-com:office:office" xmlns:r="http://schemas.openxmlformats.org/officeDocument/2006/relationships" xmlns:m="http://schemas.openxmlformats.org/officeDocument/2006/math" xmlns:v="urn:schemas-microsoft-com:vml" xmlns:wp14="http://schemas.microsoft.com/office/word/2010/wordprocessingDrawing" xmlns:wp="http://schemas.openxmlformats.org/drawingml/2006/wordprocessingDrawing" xmlns:w10="urn:schemas-microsoft-com:office:word" xmlns:w="http://schemas.openxmlformats.org/wordprocessingml/2006/main" xmlns:w14="http://schemas.microsoft.com/office/word/2010/wordml" xmlns:w15="http://schemas.microsoft.com/office/word/2012/wordml" xmlns:w16cex="http://schemas.microsoft.com/office/word/2018/wordml/cex" xmlns:w16cid="http://schemas.microsoft.com/office/word/2016/wordml/cid" xmlns:w16="http://schemas.microsoft.com/office/word/2018/wordml" xmlns:w16se="http://schemas.microsoft.com/office/word/2015/wordml/symex" xmlns:wpg="http://schemas.microsoft.com/office/word/2010/wordprocessingGroup" xmlns:wpi="http://schemas.microsoft.com/office/word/2010/wordprocessingInk" xmlns:wne="http://schemas.microsoft.com/office/word/2006/wordml" xmlns:wps="http://schemas.microsoft.com/office/word/2010/wordprocessingShape" mc:Ignorable="w14 w15 w16se w16cid w16 w16cex wp14">
   <w:tbl>
     <w:tblPr>
       <w:tblW w:w="0" w:type="auto"/>
@@ -11871,7 +12000,7 @@
 </file>
 
 <file path=word/footer3.xml><?xml version="1.0" encoding="utf-8"?>
-<w:ftr xmlns:wpc="http://schemas.microsoft.com/office/word/2010/wordprocessingCanvas" xmlns:cx="http://schemas.microsoft.com/office/drawing/2014/chartex" xmlns:cx1="http://schemas.microsoft.com/office/drawing/2015/9/8/chartex" xmlns:cx2="http://schemas.microsoft.com/office/drawing/2015/10/21/chartex" xmlns:cx3="http://schemas.microsoft.com/office/drawing/2016/5/9/chartex" xmlns:cx4="http://schemas.microsoft.com/office/drawing/2016/5/10/chartex" xmlns:cx5="http://schemas.microsoft.com/office/drawing/2016/5/11/chartex" xmlns:cx6="http://schemas.microsoft.com/office/drawing/2016/5/12/chartex" xmlns:cx7="http://schemas.microsoft.com/office/drawing/2016/5/13/chartex" xmlns:cx8="http://schemas.microsoft.com/office/drawing/2016/5/14/chartex" xmlns:mc="http://schemas.openxmlformats.org/markup-compatibility/2006" xmlns:aink="http://schemas.microsoft.com/office/drawing/2016/ink" xmlns:am3d="http://schemas.microsoft.com/office/drawing/2017/model3d" xmlns:o="urn:schemas-microsoft-com:office:office" xmlns:r="http://schemas.openxmlformats.org/officeDocument/2006/relationships" xmlns:m="http://schemas.openxmlformats.org/officeDocument/2006/math" xmlns:v="urn:schemas-microsoft-com:vml" xmlns:wp14="http://schemas.microsoft.com/office/word/2010/wordprocessingDrawing" xmlns:wp="http://schemas.openxmlformats.org/drawingml/2006/wordprocessingDrawing" xmlns:w10="urn:schemas-microsoft-com:office:word" xmlns:w="http://schemas.openxmlformats.org/wordprocessingml/2006/main" xmlns:w14="http://schemas.microsoft.com/office/word/2010/wordml" xmlns:w15="http://schemas.microsoft.com/office/word/2012/wordml" xmlns:w16cid="http://schemas.microsoft.com/office/word/2016/wordml/cid" xmlns:w16se="http://schemas.microsoft.com/office/word/2015/wordml/symex" xmlns:wpg="http://schemas.microsoft.com/office/word/2010/wordprocessingGroup" xmlns:wpi="http://schemas.microsoft.com/office/word/2010/wordprocessingInk" xmlns:wne="http://schemas.microsoft.com/office/word/2006/wordml" xmlns:wps="http://schemas.microsoft.com/office/word/2010/wordprocessingShape" mc:Ignorable="w14 w15 w16se w16cid wp14">
+<w:ftr xmlns:wpc="http://schemas.microsoft.com/office/word/2010/wordprocessingCanvas" xmlns:cx="http://schemas.microsoft.com/office/drawing/2014/chartex" xmlns:cx1="http://schemas.microsoft.com/office/drawing/2015/9/8/chartex" xmlns:cx2="http://schemas.microsoft.com/office/drawing/2015/10/21/chartex" xmlns:cx3="http://schemas.microsoft.com/office/drawing/2016/5/9/chartex" xmlns:cx4="http://schemas.microsoft.com/office/drawing/2016/5/10/chartex" xmlns:cx5="http://schemas.microsoft.com/office/drawing/2016/5/11/chartex" xmlns:cx6="http://schemas.microsoft.com/office/drawing/2016/5/12/chartex" xmlns:cx7="http://schemas.microsoft.com/office/drawing/2016/5/13/chartex" xmlns:cx8="http://schemas.microsoft.com/office/drawing/2016/5/14/chartex" xmlns:mc="http://schemas.openxmlformats.org/markup-compatibility/2006" xmlns:aink="http://schemas.microsoft.com/office/drawing/2016/ink" xmlns:am3d="http://schemas.microsoft.com/office/drawing/2017/model3d" xmlns:o="urn:schemas-microsoft-com:office:office" xmlns:r="http://schemas.openxmlformats.org/officeDocument/2006/relationships" xmlns:m="http://schemas.openxmlformats.org/officeDocument/2006/math" xmlns:v="urn:schemas-microsoft-com:vml" xmlns:wp14="http://schemas.microsoft.com/office/word/2010/wordprocessingDrawing" xmlns:wp="http://schemas.openxmlformats.org/drawingml/2006/wordprocessingDrawing" xmlns:w10="urn:schemas-microsoft-com:office:word" xmlns:w="http://schemas.openxmlformats.org/wordprocessingml/2006/main" xmlns:w14="http://schemas.microsoft.com/office/word/2010/wordml" xmlns:w15="http://schemas.microsoft.com/office/word/2012/wordml" xmlns:w16cex="http://schemas.microsoft.com/office/word/2018/wordml/cex" xmlns:w16cid="http://schemas.microsoft.com/office/word/2016/wordml/cid" xmlns:w16="http://schemas.microsoft.com/office/word/2018/wordml" xmlns:w16se="http://schemas.microsoft.com/office/word/2015/wordml/symex" xmlns:wpg="http://schemas.microsoft.com/office/word/2010/wordprocessingGroup" xmlns:wpi="http://schemas.microsoft.com/office/word/2010/wordprocessingInk" xmlns:wne="http://schemas.microsoft.com/office/word/2006/wordml" xmlns:wps="http://schemas.microsoft.com/office/word/2010/wordprocessingShape" mc:Ignorable="w14 w15 w16se w16cid w16 w16cex wp14">
   <w:tbl>
     <w:tblPr>
       <w:tblW w:w="9000" w:type="dxa"/>
@@ -12016,7 +12145,7 @@
 </file>
 
 <file path=word/footer4.xml><?xml version="1.0" encoding="utf-8"?>
-<w:ftr xmlns:wpc="http://schemas.microsoft.com/office/word/2010/wordprocessingCanvas" xmlns:cx="http://schemas.microsoft.com/office/drawing/2014/chartex" xmlns:cx1="http://schemas.microsoft.com/office/drawing/2015/9/8/chartex" xmlns:cx2="http://schemas.microsoft.com/office/drawing/2015/10/21/chartex" xmlns:cx3="http://schemas.microsoft.com/office/drawing/2016/5/9/chartex" xmlns:cx4="http://schemas.microsoft.com/office/drawing/2016/5/10/chartex" xmlns:cx5="http://schemas.microsoft.com/office/drawing/2016/5/11/chartex" xmlns:cx6="http://schemas.microsoft.com/office/drawing/2016/5/12/chartex" xmlns:cx7="http://schemas.microsoft.com/office/drawing/2016/5/13/chartex" xmlns:cx8="http://schemas.microsoft.com/office/drawing/2016/5/14/chartex" xmlns:mc="http://schemas.openxmlformats.org/markup-compatibility/2006" xmlns:aink="http://schemas.microsoft.com/office/drawing/2016/ink" xmlns:am3d="http://schemas.microsoft.com/office/drawing/2017/model3d" xmlns:o="urn:schemas-microsoft-com:office:office" xmlns:r="http://schemas.openxmlformats.org/officeDocument/2006/relationships" xmlns:m="http://schemas.openxmlformats.org/officeDocument/2006/math" xmlns:v="urn:schemas-microsoft-com:vml" xmlns:wp14="http://schemas.microsoft.com/office/word/2010/wordprocessingDrawing" xmlns:wp="http://schemas.openxmlformats.org/drawingml/2006/wordprocessingDrawing" xmlns:w10="urn:schemas-microsoft-com:office:word" xmlns:w="http://schemas.openxmlformats.org/wordprocessingml/2006/main" xmlns:w14="http://schemas.microsoft.com/office/word/2010/wordml" xmlns:w15="http://schemas.microsoft.com/office/word/2012/wordml" xmlns:w16cid="http://schemas.microsoft.com/office/word/2016/wordml/cid" xmlns:w16se="http://schemas.microsoft.com/office/word/2015/wordml/symex" xmlns:wpg="http://schemas.microsoft.com/office/word/2010/wordprocessingGroup" xmlns:wpi="http://schemas.microsoft.com/office/word/2010/wordprocessingInk" xmlns:wne="http://schemas.microsoft.com/office/word/2006/wordml" xmlns:wps="http://schemas.microsoft.com/office/word/2010/wordprocessingShape" mc:Ignorable="w14 w15 w16se w16cid wp14">
+<w:ftr xmlns:wpc="http://schemas.microsoft.com/office/word/2010/wordprocessingCanvas" xmlns:cx="http://schemas.microsoft.com/office/drawing/2014/chartex" xmlns:cx1="http://schemas.microsoft.com/office/drawing/2015/9/8/chartex" xmlns:cx2="http://schemas.microsoft.com/office/drawing/2015/10/21/chartex" xmlns:cx3="http://schemas.microsoft.com/office/drawing/2016/5/9/chartex" xmlns:cx4="http://schemas.microsoft.com/office/drawing/2016/5/10/chartex" xmlns:cx5="http://schemas.microsoft.com/office/drawing/2016/5/11/chartex" xmlns:cx6="http://schemas.microsoft.com/office/drawing/2016/5/12/chartex" xmlns:cx7="http://schemas.microsoft.com/office/drawing/2016/5/13/chartex" xmlns:cx8="http://schemas.microsoft.com/office/drawing/2016/5/14/chartex" xmlns:mc="http://schemas.openxmlformats.org/markup-compatibility/2006" xmlns:aink="http://schemas.microsoft.com/office/drawing/2016/ink" xmlns:am3d="http://schemas.microsoft.com/office/drawing/2017/model3d" xmlns:o="urn:schemas-microsoft-com:office:office" xmlns:r="http://schemas.openxmlformats.org/officeDocument/2006/relationships" xmlns:m="http://schemas.openxmlformats.org/officeDocument/2006/math" xmlns:v="urn:schemas-microsoft-com:vml" xmlns:wp14="http://schemas.microsoft.com/office/word/2010/wordprocessingDrawing" xmlns:wp="http://schemas.openxmlformats.org/drawingml/2006/wordprocessingDrawing" xmlns:w10="urn:schemas-microsoft-com:office:word" xmlns:w="http://schemas.openxmlformats.org/wordprocessingml/2006/main" xmlns:w14="http://schemas.microsoft.com/office/word/2010/wordml" xmlns:w15="http://schemas.microsoft.com/office/word/2012/wordml" xmlns:w16cex="http://schemas.microsoft.com/office/word/2018/wordml/cex" xmlns:w16cid="http://schemas.microsoft.com/office/word/2016/wordml/cid" xmlns:w16="http://schemas.microsoft.com/office/word/2018/wordml" xmlns:w16se="http://schemas.microsoft.com/office/word/2015/wordml/symex" xmlns:wpg="http://schemas.microsoft.com/office/word/2010/wordprocessingGroup" xmlns:wpi="http://schemas.microsoft.com/office/word/2010/wordprocessingInk" xmlns:wne="http://schemas.microsoft.com/office/word/2006/wordml" xmlns:wps="http://schemas.microsoft.com/office/word/2010/wordprocessingShape" mc:Ignorable="w14 w15 w16se w16cid w16 w16cex wp14">
   <w:tbl>
     <w:tblPr>
       <w:tblW w:w="9000" w:type="dxa"/>
@@ -12161,7 +12290,7 @@
 </file>
 
 <file path=word/footer5.xml><?xml version="1.0" encoding="utf-8"?>
-<w:ftr xmlns:wpc="http://schemas.microsoft.com/office/word/2010/wordprocessingCanvas" xmlns:cx="http://schemas.microsoft.com/office/drawing/2014/chartex" xmlns:cx1="http://schemas.microsoft.com/office/drawing/2015/9/8/chartex" xmlns:cx2="http://schemas.microsoft.com/office/drawing/2015/10/21/chartex" xmlns:cx3="http://schemas.microsoft.com/office/drawing/2016/5/9/chartex" xmlns:cx4="http://schemas.microsoft.com/office/drawing/2016/5/10/chartex" xmlns:cx5="http://schemas.microsoft.com/office/drawing/2016/5/11/chartex" xmlns:cx6="http://schemas.microsoft.com/office/drawing/2016/5/12/chartex" xmlns:cx7="http://schemas.microsoft.com/office/drawing/2016/5/13/chartex" xmlns:cx8="http://schemas.microsoft.com/office/drawing/2016/5/14/chartex" xmlns:mc="http://schemas.openxmlformats.org/markup-compatibility/2006" xmlns:aink="http://schemas.microsoft.com/office/drawing/2016/ink" xmlns:am3d="http://schemas.microsoft.com/office/drawing/2017/model3d" xmlns:o="urn:schemas-microsoft-com:office:office" xmlns:r="http://schemas.openxmlformats.org/officeDocument/2006/relationships" xmlns:m="http://schemas.openxmlformats.org/officeDocument/2006/math" xmlns:v="urn:schemas-microsoft-com:vml" xmlns:wp14="http://schemas.microsoft.com/office/word/2010/wordprocessingDrawing" xmlns:wp="http://schemas.openxmlformats.org/drawingml/2006/wordprocessingDrawing" xmlns:w10="urn:schemas-microsoft-com:office:word" xmlns:w="http://schemas.openxmlformats.org/wordprocessingml/2006/main" xmlns:w14="http://schemas.microsoft.com/office/word/2010/wordml" xmlns:w15="http://schemas.microsoft.com/office/word/2012/wordml" xmlns:w16cid="http://schemas.microsoft.com/office/word/2016/wordml/cid" xmlns:w16se="http://schemas.microsoft.com/office/word/2015/wordml/symex" xmlns:wpg="http://schemas.microsoft.com/office/word/2010/wordprocessingGroup" xmlns:wpi="http://schemas.microsoft.com/office/word/2010/wordprocessingInk" xmlns:wne="http://schemas.microsoft.com/office/word/2006/wordml" xmlns:wps="http://schemas.microsoft.com/office/word/2010/wordprocessingShape" mc:Ignorable="w14 w15 w16se w16cid wp14">
+<w:ftr xmlns:wpc="http://schemas.microsoft.com/office/word/2010/wordprocessingCanvas" xmlns:cx="http://schemas.microsoft.com/office/drawing/2014/chartex" xmlns:cx1="http://schemas.microsoft.com/office/drawing/2015/9/8/chartex" xmlns:cx2="http://schemas.microsoft.com/office/drawing/2015/10/21/chartex" xmlns:cx3="http://schemas.microsoft.com/office/drawing/2016/5/9/chartex" xmlns:cx4="http://schemas.microsoft.com/office/drawing/2016/5/10/chartex" xmlns:cx5="http://schemas.microsoft.com/office/drawing/2016/5/11/chartex" xmlns:cx6="http://schemas.microsoft.com/office/drawing/2016/5/12/chartex" xmlns:cx7="http://schemas.microsoft.com/office/drawing/2016/5/13/chartex" xmlns:cx8="http://schemas.microsoft.com/office/drawing/2016/5/14/chartex" xmlns:mc="http://schemas.openxmlformats.org/markup-compatibility/2006" xmlns:aink="http://schemas.microsoft.com/office/drawing/2016/ink" xmlns:am3d="http://schemas.microsoft.com/office/drawing/2017/model3d" xmlns:o="urn:schemas-microsoft-com:office:office" xmlns:r="http://schemas.openxmlformats.org/officeDocument/2006/relationships" xmlns:m="http://schemas.openxmlformats.org/officeDocument/2006/math" xmlns:v="urn:schemas-microsoft-com:vml" xmlns:wp14="http://schemas.microsoft.com/office/word/2010/wordprocessingDrawing" xmlns:wp="http://schemas.openxmlformats.org/drawingml/2006/wordprocessingDrawing" xmlns:w10="urn:schemas-microsoft-com:office:word" xmlns:w="http://schemas.openxmlformats.org/wordprocessingml/2006/main" xmlns:w14="http://schemas.microsoft.com/office/word/2010/wordml" xmlns:w15="http://schemas.microsoft.com/office/word/2012/wordml" xmlns:w16cex="http://schemas.microsoft.com/office/word/2018/wordml/cex" xmlns:w16cid="http://schemas.microsoft.com/office/word/2016/wordml/cid" xmlns:w16="http://schemas.microsoft.com/office/word/2018/wordml" xmlns:w16se="http://schemas.microsoft.com/office/word/2015/wordml/symex" xmlns:wpg="http://schemas.microsoft.com/office/word/2010/wordprocessingGroup" xmlns:wpi="http://schemas.microsoft.com/office/word/2010/wordprocessingInk" xmlns:wne="http://schemas.microsoft.com/office/word/2006/wordml" xmlns:wps="http://schemas.microsoft.com/office/word/2010/wordprocessingShape" mc:Ignorable="w14 w15 w16se w16cid w16 w16cex wp14">
   <w:tbl>
     <w:tblPr>
       <w:tblW w:w="9000" w:type="dxa"/>
@@ -12306,7 +12435,7 @@
 </file>
 
 <file path=word/footer6.xml><?xml version="1.0" encoding="utf-8"?>
-<w:ftr xmlns:wpc="http://schemas.microsoft.com/office/word/2010/wordprocessingCanvas" xmlns:cx="http://schemas.microsoft.com/office/drawing/2014/chartex" xmlns:cx1="http://schemas.microsoft.com/office/drawing/2015/9/8/chartex" xmlns:cx2="http://schemas.microsoft.com/office/drawing/2015/10/21/chartex" xmlns:cx3="http://schemas.microsoft.com/office/drawing/2016/5/9/chartex" xmlns:cx4="http://schemas.microsoft.com/office/drawing/2016/5/10/chartex" xmlns:cx5="http://schemas.microsoft.com/office/drawing/2016/5/11/chartex" xmlns:cx6="http://schemas.microsoft.com/office/drawing/2016/5/12/chartex" xmlns:cx7="http://schemas.microsoft.com/office/drawing/2016/5/13/chartex" xmlns:cx8="http://schemas.microsoft.com/office/drawing/2016/5/14/chartex" xmlns:mc="http://schemas.openxmlformats.org/markup-compatibility/2006" xmlns:aink="http://schemas.microsoft.com/office/drawing/2016/ink" xmlns:am3d="http://schemas.microsoft.com/office/drawing/2017/model3d" xmlns:o="urn:schemas-microsoft-com:office:office" xmlns:r="http://schemas.openxmlformats.org/officeDocument/2006/relationships" xmlns:m="http://schemas.openxmlformats.org/officeDocument/2006/math" xmlns:v="urn:schemas-microsoft-com:vml" xmlns:wp14="http://schemas.microsoft.com/office/word/2010/wordprocessingDrawing" xmlns:wp="http://schemas.openxmlformats.org/drawingml/2006/wordprocessingDrawing" xmlns:w10="urn:schemas-microsoft-com:office:word" xmlns:w="http://schemas.openxmlformats.org/wordprocessingml/2006/main" xmlns:w14="http://schemas.microsoft.com/office/word/2010/wordml" xmlns:w15="http://schemas.microsoft.com/office/word/2012/wordml" xmlns:w16cid="http://schemas.microsoft.com/office/word/2016/wordml/cid" xmlns:w16se="http://schemas.microsoft.com/office/word/2015/wordml/symex" xmlns:wpg="http://schemas.microsoft.com/office/word/2010/wordprocessingGroup" xmlns:wpi="http://schemas.microsoft.com/office/word/2010/wordprocessingInk" xmlns:wne="http://schemas.microsoft.com/office/word/2006/wordml" xmlns:wps="http://schemas.microsoft.com/office/word/2010/wordprocessingShape" mc:Ignorable="w14 w15 w16se w16cid wp14">
+<w:ftr xmlns:wpc="http://schemas.microsoft.com/office/word/2010/wordprocessingCanvas" xmlns:cx="http://schemas.microsoft.com/office/drawing/2014/chartex" xmlns:cx1="http://schemas.microsoft.com/office/drawing/2015/9/8/chartex" xmlns:cx2="http://schemas.microsoft.com/office/drawing/2015/10/21/chartex" xmlns:cx3="http://schemas.microsoft.com/office/drawing/2016/5/9/chartex" xmlns:cx4="http://schemas.microsoft.com/office/drawing/2016/5/10/chartex" xmlns:cx5="http://schemas.microsoft.com/office/drawing/2016/5/11/chartex" xmlns:cx6="http://schemas.microsoft.com/office/drawing/2016/5/12/chartex" xmlns:cx7="http://schemas.microsoft.com/office/drawing/2016/5/13/chartex" xmlns:cx8="http://schemas.microsoft.com/office/drawing/2016/5/14/chartex" xmlns:mc="http://schemas.openxmlformats.org/markup-compatibility/2006" xmlns:aink="http://schemas.microsoft.com/office/drawing/2016/ink" xmlns:am3d="http://schemas.microsoft.com/office/drawing/2017/model3d" xmlns:o="urn:schemas-microsoft-com:office:office" xmlns:r="http://schemas.openxmlformats.org/officeDocument/2006/relationships" xmlns:m="http://schemas.openxmlformats.org/officeDocument/2006/math" xmlns:v="urn:schemas-microsoft-com:vml" xmlns:wp14="http://schemas.microsoft.com/office/word/2010/wordprocessingDrawing" xmlns:wp="http://schemas.openxmlformats.org/drawingml/2006/wordprocessingDrawing" xmlns:w10="urn:schemas-microsoft-com:office:word" xmlns:w="http://schemas.openxmlformats.org/wordprocessingml/2006/main" xmlns:w14="http://schemas.microsoft.com/office/word/2010/wordml" xmlns:w15="http://schemas.microsoft.com/office/word/2012/wordml" xmlns:w16cex="http://schemas.microsoft.com/office/word/2018/wordml/cex" xmlns:w16cid="http://schemas.microsoft.com/office/word/2016/wordml/cid" xmlns:w16="http://schemas.microsoft.com/office/word/2018/wordml" xmlns:w16se="http://schemas.microsoft.com/office/word/2015/wordml/symex" xmlns:wpg="http://schemas.microsoft.com/office/word/2010/wordprocessingGroup" xmlns:wpi="http://schemas.microsoft.com/office/word/2010/wordprocessingInk" xmlns:wne="http://schemas.microsoft.com/office/word/2006/wordml" xmlns:wps="http://schemas.microsoft.com/office/word/2010/wordprocessingShape" mc:Ignorable="w14 w15 w16se w16cid w16 w16cex wp14">
   <w:tbl>
     <w:tblPr>
       <w:tblW w:w="9000" w:type="dxa"/>
@@ -12451,7 +12580,7 @@
 </file>
 
 <file path=word/footer7.xml><?xml version="1.0" encoding="utf-8"?>
-<w:ftr xmlns:wpc="http://schemas.microsoft.com/office/word/2010/wordprocessingCanvas" xmlns:cx="http://schemas.microsoft.com/office/drawing/2014/chartex" xmlns:cx1="http://schemas.microsoft.com/office/drawing/2015/9/8/chartex" xmlns:cx2="http://schemas.microsoft.com/office/drawing/2015/10/21/chartex" xmlns:cx3="http://schemas.microsoft.com/office/drawing/2016/5/9/chartex" xmlns:cx4="http://schemas.microsoft.com/office/drawing/2016/5/10/chartex" xmlns:cx5="http://schemas.microsoft.com/office/drawing/2016/5/11/chartex" xmlns:cx6="http://schemas.microsoft.com/office/drawing/2016/5/12/chartex" xmlns:cx7="http://schemas.microsoft.com/office/drawing/2016/5/13/chartex" xmlns:cx8="http://schemas.microsoft.com/office/drawing/2016/5/14/chartex" xmlns:mc="http://schemas.openxmlformats.org/markup-compatibility/2006" xmlns:aink="http://schemas.microsoft.com/office/drawing/2016/ink" xmlns:am3d="http://schemas.microsoft.com/office/drawing/2017/model3d" xmlns:o="urn:schemas-microsoft-com:office:office" xmlns:r="http://schemas.openxmlformats.org/officeDocument/2006/relationships" xmlns:m="http://schemas.openxmlformats.org/officeDocument/2006/math" xmlns:v="urn:schemas-microsoft-com:vml" xmlns:wp14="http://schemas.microsoft.com/office/word/2010/wordprocessingDrawing" xmlns:wp="http://schemas.openxmlformats.org/drawingml/2006/wordprocessingDrawing" xmlns:w10="urn:schemas-microsoft-com:office:word" xmlns:w="http://schemas.openxmlformats.org/wordprocessingml/2006/main" xmlns:w14="http://schemas.microsoft.com/office/word/2010/wordml" xmlns:w15="http://schemas.microsoft.com/office/word/2012/wordml" xmlns:w16cid="http://schemas.microsoft.com/office/word/2016/wordml/cid" xmlns:w16se="http://schemas.microsoft.com/office/word/2015/wordml/symex" xmlns:wpg="http://schemas.microsoft.com/office/word/2010/wordprocessingGroup" xmlns:wpi="http://schemas.microsoft.com/office/word/2010/wordprocessingInk" xmlns:wne="http://schemas.microsoft.com/office/word/2006/wordml" xmlns:wps="http://schemas.microsoft.com/office/word/2010/wordprocessingShape" mc:Ignorable="w14 w15 w16se w16cid wp14">
+<w:ftr xmlns:wpc="http://schemas.microsoft.com/office/word/2010/wordprocessingCanvas" xmlns:cx="http://schemas.microsoft.com/office/drawing/2014/chartex" xmlns:cx1="http://schemas.microsoft.com/office/drawing/2015/9/8/chartex" xmlns:cx2="http://schemas.microsoft.com/office/drawing/2015/10/21/chartex" xmlns:cx3="http://schemas.microsoft.com/office/drawing/2016/5/9/chartex" xmlns:cx4="http://schemas.microsoft.com/office/drawing/2016/5/10/chartex" xmlns:cx5="http://schemas.microsoft.com/office/drawing/2016/5/11/chartex" xmlns:cx6="http://schemas.microsoft.com/office/drawing/2016/5/12/chartex" xmlns:cx7="http://schemas.microsoft.com/office/drawing/2016/5/13/chartex" xmlns:cx8="http://schemas.microsoft.com/office/drawing/2016/5/14/chartex" xmlns:mc="http://schemas.openxmlformats.org/markup-compatibility/2006" xmlns:aink="http://schemas.microsoft.com/office/drawing/2016/ink" xmlns:am3d="http://schemas.microsoft.com/office/drawing/2017/model3d" xmlns:o="urn:schemas-microsoft-com:office:office" xmlns:r="http://schemas.openxmlformats.org/officeDocument/2006/relationships" xmlns:m="http://schemas.openxmlformats.org/officeDocument/2006/math" xmlns:v="urn:schemas-microsoft-com:vml" xmlns:wp14="http://schemas.microsoft.com/office/word/2010/wordprocessingDrawing" xmlns:wp="http://schemas.openxmlformats.org/drawingml/2006/wordprocessingDrawing" xmlns:w10="urn:schemas-microsoft-com:office:word" xmlns:w="http://schemas.openxmlformats.org/wordprocessingml/2006/main" xmlns:w14="http://schemas.microsoft.com/office/word/2010/wordml" xmlns:w15="http://schemas.microsoft.com/office/word/2012/wordml" xmlns:w16cex="http://schemas.microsoft.com/office/word/2018/wordml/cex" xmlns:w16cid="http://schemas.microsoft.com/office/word/2016/wordml/cid" xmlns:w16="http://schemas.microsoft.com/office/word/2018/wordml" xmlns:w16se="http://schemas.microsoft.com/office/word/2015/wordml/symex" xmlns:wpg="http://schemas.microsoft.com/office/word/2010/wordprocessingGroup" xmlns:wpi="http://schemas.microsoft.com/office/word/2010/wordprocessingInk" xmlns:wne="http://schemas.microsoft.com/office/word/2006/wordml" xmlns:wps="http://schemas.microsoft.com/office/word/2010/wordprocessingShape" mc:Ignorable="w14 w15 w16se w16cid w16 w16cex wp14">
   <w:tbl>
     <w:tblPr>
       <w:tblW w:w="9000" w:type="dxa"/>
@@ -12596,7 +12725,7 @@
 </file>
 
 <file path=word/footer8.xml><?xml version="1.0" encoding="utf-8"?>
-<w:ftr xmlns:wpc="http://schemas.microsoft.com/office/word/2010/wordprocessingCanvas" xmlns:cx="http://schemas.microsoft.com/office/drawing/2014/chartex" xmlns:cx1="http://schemas.microsoft.com/office/drawing/2015/9/8/chartex" xmlns:cx2="http://schemas.microsoft.com/office/drawing/2015/10/21/chartex" xmlns:cx3="http://schemas.microsoft.com/office/drawing/2016/5/9/chartex" xmlns:cx4="http://schemas.microsoft.com/office/drawing/2016/5/10/chartex" xmlns:cx5="http://schemas.microsoft.com/office/drawing/2016/5/11/chartex" xmlns:cx6="http://schemas.microsoft.com/office/drawing/2016/5/12/chartex" xmlns:cx7="http://schemas.microsoft.com/office/drawing/2016/5/13/chartex" xmlns:cx8="http://schemas.microsoft.com/office/drawing/2016/5/14/chartex" xmlns:mc="http://schemas.openxmlformats.org/markup-compatibility/2006" xmlns:aink="http://schemas.microsoft.com/office/drawing/2016/ink" xmlns:am3d="http://schemas.microsoft.com/office/drawing/2017/model3d" xmlns:o="urn:schemas-microsoft-com:office:office" xmlns:r="http://schemas.openxmlformats.org/officeDocument/2006/relationships" xmlns:m="http://schemas.openxmlformats.org/officeDocument/2006/math" xmlns:v="urn:schemas-microsoft-com:vml" xmlns:wp14="http://schemas.microsoft.com/office/word/2010/wordprocessingDrawing" xmlns:wp="http://schemas.openxmlformats.org/drawingml/2006/wordprocessingDrawing" xmlns:w10="urn:schemas-microsoft-com:office:word" xmlns:w="http://schemas.openxmlformats.org/wordprocessingml/2006/main" xmlns:w14="http://schemas.microsoft.com/office/word/2010/wordml" xmlns:w15="http://schemas.microsoft.com/office/word/2012/wordml" xmlns:w16cid="http://schemas.microsoft.com/office/word/2016/wordml/cid" xmlns:w16se="http://schemas.microsoft.com/office/word/2015/wordml/symex" xmlns:wpg="http://schemas.microsoft.com/office/word/2010/wordprocessingGroup" xmlns:wpi="http://schemas.microsoft.com/office/word/2010/wordprocessingInk" xmlns:wne="http://schemas.microsoft.com/office/word/2006/wordml" xmlns:wps="http://schemas.microsoft.com/office/word/2010/wordprocessingShape" mc:Ignorable="w14 w15 w16se w16cid wp14">
+<w:ftr xmlns:wpc="http://schemas.microsoft.com/office/word/2010/wordprocessingCanvas" xmlns:cx="http://schemas.microsoft.com/office/drawing/2014/chartex" xmlns:cx1="http://schemas.microsoft.com/office/drawing/2015/9/8/chartex" xmlns:cx2="http://schemas.microsoft.com/office/drawing/2015/10/21/chartex" xmlns:cx3="http://schemas.microsoft.com/office/drawing/2016/5/9/chartex" xmlns:cx4="http://schemas.microsoft.com/office/drawing/2016/5/10/chartex" xmlns:cx5="http://schemas.microsoft.com/office/drawing/2016/5/11/chartex" xmlns:cx6="http://schemas.microsoft.com/office/drawing/2016/5/12/chartex" xmlns:cx7="http://schemas.microsoft.com/office/drawing/2016/5/13/chartex" xmlns:cx8="http://schemas.microsoft.com/office/drawing/2016/5/14/chartex" xmlns:mc="http://schemas.openxmlformats.org/markup-compatibility/2006" xmlns:aink="http://schemas.microsoft.com/office/drawing/2016/ink" xmlns:am3d="http://schemas.microsoft.com/office/drawing/2017/model3d" xmlns:o="urn:schemas-microsoft-com:office:office" xmlns:r="http://schemas.openxmlformats.org/officeDocument/2006/relationships" xmlns:m="http://schemas.openxmlformats.org/officeDocument/2006/math" xmlns:v="urn:schemas-microsoft-com:vml" xmlns:wp14="http://schemas.microsoft.com/office/word/2010/wordprocessingDrawing" xmlns:wp="http://schemas.openxmlformats.org/drawingml/2006/wordprocessingDrawing" xmlns:w10="urn:schemas-microsoft-com:office:word" xmlns:w="http://schemas.openxmlformats.org/wordprocessingml/2006/main" xmlns:w14="http://schemas.microsoft.com/office/word/2010/wordml" xmlns:w15="http://schemas.microsoft.com/office/word/2012/wordml" xmlns:w16cex="http://schemas.microsoft.com/office/word/2018/wordml/cex" xmlns:w16cid="http://schemas.microsoft.com/office/word/2016/wordml/cid" xmlns:w16="http://schemas.microsoft.com/office/word/2018/wordml" xmlns:w16se="http://schemas.microsoft.com/office/word/2015/wordml/symex" xmlns:wpg="http://schemas.microsoft.com/office/word/2010/wordprocessingGroup" xmlns:wpi="http://schemas.microsoft.com/office/word/2010/wordprocessingInk" xmlns:wne="http://schemas.microsoft.com/office/word/2006/wordml" xmlns:wps="http://schemas.microsoft.com/office/word/2010/wordprocessingShape" mc:Ignorable="w14 w15 w16se w16cid w16 w16cex wp14">
   <w:tbl>
     <w:tblPr>
       <w:tblW w:w="9000" w:type="dxa"/>
@@ -12741,7 +12870,7 @@
 </file>
 
 <file path=word/footer9.xml><?xml version="1.0" encoding="utf-8"?>
-<w:ftr xmlns:wpc="http://schemas.microsoft.com/office/word/2010/wordprocessingCanvas" xmlns:cx="http://schemas.microsoft.com/office/drawing/2014/chartex" xmlns:cx1="http://schemas.microsoft.com/office/drawing/2015/9/8/chartex" xmlns:cx2="http://schemas.microsoft.com/office/drawing/2015/10/21/chartex" xmlns:cx3="http://schemas.microsoft.com/office/drawing/2016/5/9/chartex" xmlns:cx4="http://schemas.microsoft.com/office/drawing/2016/5/10/chartex" xmlns:cx5="http://schemas.microsoft.com/office/drawing/2016/5/11/chartex" xmlns:cx6="http://schemas.microsoft.com/office/drawing/2016/5/12/chartex" xmlns:cx7="http://schemas.microsoft.com/office/drawing/2016/5/13/chartex" xmlns:cx8="http://schemas.microsoft.com/office/drawing/2016/5/14/chartex" xmlns:mc="http://schemas.openxmlformats.org/markup-compatibility/2006" xmlns:aink="http://schemas.microsoft.com/office/drawing/2016/ink" xmlns:am3d="http://schemas.microsoft.com/office/drawing/2017/model3d" xmlns:o="urn:schemas-microsoft-com:office:office" xmlns:r="http://schemas.openxmlformats.org/officeDocument/2006/relationships" xmlns:m="http://schemas.openxmlformats.org/officeDocument/2006/math" xmlns:v="urn:schemas-microsoft-com:vml" xmlns:wp14="http://schemas.microsoft.com/office/word/2010/wordprocessingDrawing" xmlns:wp="http://schemas.openxmlformats.org/drawingml/2006/wordprocessingDrawing" xmlns:w10="urn:schemas-microsoft-com:office:word" xmlns:w="http://schemas.openxmlformats.org/wordprocessingml/2006/main" xmlns:w14="http://schemas.microsoft.com/office/word/2010/wordml" xmlns:w15="http://schemas.microsoft.com/office/word/2012/wordml" xmlns:w16cid="http://schemas.microsoft.com/office/word/2016/wordml/cid" xmlns:w16se="http://schemas.microsoft.com/office/word/2015/wordml/symex" xmlns:wpg="http://schemas.microsoft.com/office/word/2010/wordprocessingGroup" xmlns:wpi="http://schemas.microsoft.com/office/word/2010/wordprocessingInk" xmlns:wne="http://schemas.microsoft.com/office/word/2006/wordml" xmlns:wps="http://schemas.microsoft.com/office/word/2010/wordprocessingShape" mc:Ignorable="w14 w15 w16se w16cid wp14">
+<w:ftr xmlns:wpc="http://schemas.microsoft.com/office/word/2010/wordprocessingCanvas" xmlns:cx="http://schemas.microsoft.com/office/drawing/2014/chartex" xmlns:cx1="http://schemas.microsoft.com/office/drawing/2015/9/8/chartex" xmlns:cx2="http://schemas.microsoft.com/office/drawing/2015/10/21/chartex" xmlns:cx3="http://schemas.microsoft.com/office/drawing/2016/5/9/chartex" xmlns:cx4="http://schemas.microsoft.com/office/drawing/2016/5/10/chartex" xmlns:cx5="http://schemas.microsoft.com/office/drawing/2016/5/11/chartex" xmlns:cx6="http://schemas.microsoft.com/office/drawing/2016/5/12/chartex" xmlns:cx7="http://schemas.microsoft.com/office/drawing/2016/5/13/chartex" xmlns:cx8="http://schemas.microsoft.com/office/drawing/2016/5/14/chartex" xmlns:mc="http://schemas.openxmlformats.org/markup-compatibility/2006" xmlns:aink="http://schemas.microsoft.com/office/drawing/2016/ink" xmlns:am3d="http://schemas.microsoft.com/office/drawing/2017/model3d" xmlns:o="urn:schemas-microsoft-com:office:office" xmlns:r="http://schemas.openxmlformats.org/officeDocument/2006/relationships" xmlns:m="http://schemas.openxmlformats.org/officeDocument/2006/math" xmlns:v="urn:schemas-microsoft-com:vml" xmlns:wp14="http://schemas.microsoft.com/office/word/2010/wordprocessingDrawing" xmlns:wp="http://schemas.openxmlformats.org/drawingml/2006/wordprocessingDrawing" xmlns:w10="urn:schemas-microsoft-com:office:word" xmlns:w="http://schemas.openxmlformats.org/wordprocessingml/2006/main" xmlns:w14="http://schemas.microsoft.com/office/word/2010/wordml" xmlns:w15="http://schemas.microsoft.com/office/word/2012/wordml" xmlns:w16cex="http://schemas.microsoft.com/office/word/2018/wordml/cex" xmlns:w16cid="http://schemas.microsoft.com/office/word/2016/wordml/cid" xmlns:w16="http://schemas.microsoft.com/office/word/2018/wordml" xmlns:w16se="http://schemas.microsoft.com/office/word/2015/wordml/symex" xmlns:wpg="http://schemas.microsoft.com/office/word/2010/wordprocessingGroup" xmlns:wpi="http://schemas.microsoft.com/office/word/2010/wordprocessingInk" xmlns:wne="http://schemas.microsoft.com/office/word/2006/wordml" xmlns:wps="http://schemas.microsoft.com/office/word/2010/wordprocessingShape" mc:Ignorable="w14 w15 w16se w16cid w16 w16cex wp14">
   <w:tbl>
     <w:tblPr>
       <w:tblW w:w="9000" w:type="dxa"/>
@@ -12886,7 +13015,7 @@
 </file>
 
 <file path=word/footnotes.xml><?xml version="1.0" encoding="utf-8"?>
-<w:footnotes xmlns:wpc="http://schemas.microsoft.com/office/word/2010/wordprocessingCanvas" xmlns:cx="http://schemas.microsoft.com/office/drawing/2014/chartex" xmlns:cx1="http://schemas.microsoft.com/office/drawing/2015/9/8/chartex" xmlns:cx2="http://schemas.microsoft.com/office/drawing/2015/10/21/chartex" xmlns:cx3="http://schemas.microsoft.com/office/drawing/2016/5/9/chartex" xmlns:cx4="http://schemas.microsoft.com/office/drawing/2016/5/10/chartex" xmlns:cx5="http://schemas.microsoft.com/office/drawing/2016/5/11/chartex" xmlns:cx6="http://schemas.microsoft.com/office/drawing/2016/5/12/chartex" xmlns:cx7="http://schemas.microsoft.com/office/drawing/2016/5/13/chartex" xmlns:cx8="http://schemas.microsoft.com/office/drawing/2016/5/14/chartex" xmlns:mc="http://schemas.openxmlformats.org/markup-compatibility/2006" xmlns:aink="http://schemas.microsoft.com/office/drawing/2016/ink" xmlns:am3d="http://schemas.microsoft.com/office/drawing/2017/model3d" xmlns:o="urn:schemas-microsoft-com:office:office" xmlns:r="http://schemas.openxmlformats.org/officeDocument/2006/relationships" xmlns:m="http://schemas.openxmlformats.org/officeDocument/2006/math" xmlns:v="urn:schemas-microsoft-com:vml" xmlns:wp14="http://schemas.microsoft.com/office/word/2010/wordprocessingDrawing" xmlns:wp="http://schemas.openxmlformats.org/drawingml/2006/wordprocessingDrawing" xmlns:w10="urn:schemas-microsoft-com:office:word" xmlns:w="http://schemas.openxmlformats.org/wordprocessingml/2006/main" xmlns:w14="http://schemas.microsoft.com/office/word/2010/wordml" xmlns:w15="http://schemas.microsoft.com/office/word/2012/wordml" xmlns:w16cid="http://schemas.microsoft.com/office/word/2016/wordml/cid" xmlns:w16se="http://schemas.microsoft.com/office/word/2015/wordml/symex" xmlns:wpg="http://schemas.microsoft.com/office/word/2010/wordprocessingGroup" xmlns:wpi="http://schemas.microsoft.com/office/word/2010/wordprocessingInk" xmlns:wne="http://schemas.microsoft.com/office/word/2006/wordml" xmlns:wps="http://schemas.microsoft.com/office/word/2010/wordprocessingShape" mc:Ignorable="w14 w15 w16se w16cid wp14">
+<w:footnotes xmlns:wpc="http://schemas.microsoft.com/office/word/2010/wordprocessingCanvas" xmlns:cx="http://schemas.microsoft.com/office/drawing/2014/chartex" xmlns:cx1="http://schemas.microsoft.com/office/drawing/2015/9/8/chartex" xmlns:cx2="http://schemas.microsoft.com/office/drawing/2015/10/21/chartex" xmlns:cx3="http://schemas.microsoft.com/office/drawing/2016/5/9/chartex" xmlns:cx4="http://schemas.microsoft.com/office/drawing/2016/5/10/chartex" xmlns:cx5="http://schemas.microsoft.com/office/drawing/2016/5/11/chartex" xmlns:cx6="http://schemas.microsoft.com/office/drawing/2016/5/12/chartex" xmlns:cx7="http://schemas.microsoft.com/office/drawing/2016/5/13/chartex" xmlns:cx8="http://schemas.microsoft.com/office/drawing/2016/5/14/chartex" xmlns:mc="http://schemas.openxmlformats.org/markup-compatibility/2006" xmlns:aink="http://schemas.microsoft.com/office/drawing/2016/ink" xmlns:am3d="http://schemas.microsoft.com/office/drawing/2017/model3d" xmlns:o="urn:schemas-microsoft-com:office:office" xmlns:r="http://schemas.openxmlformats.org/officeDocument/2006/relationships" xmlns:m="http://schemas.openxmlformats.org/officeDocument/2006/math" xmlns:v="urn:schemas-microsoft-com:vml" xmlns:wp14="http://schemas.microsoft.com/office/word/2010/wordprocessingDrawing" xmlns:wp="http://schemas.openxmlformats.org/drawingml/2006/wordprocessingDrawing" xmlns:w10="urn:schemas-microsoft-com:office:word" xmlns:w="http://schemas.openxmlformats.org/wordprocessingml/2006/main" xmlns:w14="http://schemas.microsoft.com/office/word/2010/wordml" xmlns:w15="http://schemas.microsoft.com/office/word/2012/wordml" xmlns:w16cex="http://schemas.microsoft.com/office/word/2018/wordml/cex" xmlns:w16cid="http://schemas.microsoft.com/office/word/2016/wordml/cid" xmlns:w16="http://schemas.microsoft.com/office/word/2018/wordml" xmlns:w16se="http://schemas.microsoft.com/office/word/2015/wordml/symex" xmlns:wpg="http://schemas.microsoft.com/office/word/2010/wordprocessingGroup" xmlns:wpi="http://schemas.microsoft.com/office/word/2010/wordprocessingInk" xmlns:wne="http://schemas.microsoft.com/office/word/2006/wordml" xmlns:wps="http://schemas.microsoft.com/office/word/2010/wordprocessingShape" mc:Ignorable="w14 w15 w16se w16cid w16 w16cex wp14">
   <w:footnote w:type="separator" w:id="-1">
     <w:p>
       <w:r>
@@ -12905,7 +13034,7 @@
 </file>
 
 <file path=word/header1.xml><?xml version="1.0" encoding="utf-8"?>
-<w:hdr xmlns:wpc="http://schemas.microsoft.com/office/word/2010/wordprocessingCanvas" xmlns:cx="http://schemas.microsoft.com/office/drawing/2014/chartex" xmlns:cx1="http://schemas.microsoft.com/office/drawing/2015/9/8/chartex" xmlns:cx2="http://schemas.microsoft.com/office/drawing/2015/10/21/chartex" xmlns:cx3="http://schemas.microsoft.com/office/drawing/2016/5/9/chartex" xmlns:cx4="http://schemas.microsoft.com/office/drawing/2016/5/10/chartex" xmlns:cx5="http://schemas.microsoft.com/office/drawing/2016/5/11/chartex" xmlns:cx6="http://schemas.microsoft.com/office/drawing/2016/5/12/chartex" xmlns:cx7="http://schemas.microsoft.com/office/drawing/2016/5/13/chartex" xmlns:cx8="http://schemas.microsoft.com/office/drawing/2016/5/14/chartex" xmlns:mc="http://schemas.openxmlformats.org/markup-compatibility/2006" xmlns:aink="http://schemas.microsoft.com/office/drawing/2016/ink" xmlns:am3d="http://schemas.microsoft.com/office/drawing/2017/model3d" xmlns:o="urn:schemas-microsoft-com:office:office" xmlns:r="http://schemas.openxmlformats.org/officeDocument/2006/relationships" xmlns:m="http://schemas.openxmlformats.org/officeDocument/2006/math" xmlns:v="urn:schemas-microsoft-com:vml" xmlns:wp14="http://schemas.microsoft.com/office/word/2010/wordprocessingDrawing" xmlns:wp="http://schemas.openxmlformats.org/drawingml/2006/wordprocessingDrawing" xmlns:w10="urn:schemas-microsoft-com:office:word" xmlns:w="http://schemas.openxmlformats.org/wordprocessingml/2006/main" xmlns:w14="http://schemas.microsoft.com/office/word/2010/wordml" xmlns:w15="http://schemas.microsoft.com/office/word/2012/wordml" xmlns:w16cid="http://schemas.microsoft.com/office/word/2016/wordml/cid" xmlns:w16se="http://schemas.microsoft.com/office/word/2015/wordml/symex" xmlns:wpg="http://schemas.microsoft.com/office/word/2010/wordprocessingGroup" xmlns:wpi="http://schemas.microsoft.com/office/word/2010/wordprocessingInk" xmlns:wne="http://schemas.microsoft.com/office/word/2006/wordml" xmlns:wps="http://schemas.microsoft.com/office/word/2010/wordprocessingShape" mc:Ignorable="w14 w15 w16se w16cid wp14">
+<w:hdr xmlns:wpc="http://schemas.microsoft.com/office/word/2010/wordprocessingCanvas" xmlns:cx="http://schemas.microsoft.com/office/drawing/2014/chartex" xmlns:cx1="http://schemas.microsoft.com/office/drawing/2015/9/8/chartex" xmlns:cx2="http://schemas.microsoft.com/office/drawing/2015/10/21/chartex" xmlns:cx3="http://schemas.microsoft.com/office/drawing/2016/5/9/chartex" xmlns:cx4="http://schemas.microsoft.com/office/drawing/2016/5/10/chartex" xmlns:cx5="http://schemas.microsoft.com/office/drawing/2016/5/11/chartex" xmlns:cx6="http://schemas.microsoft.com/office/drawing/2016/5/12/chartex" xmlns:cx7="http://schemas.microsoft.com/office/drawing/2016/5/13/chartex" xmlns:cx8="http://schemas.microsoft.com/office/drawing/2016/5/14/chartex" xmlns:mc="http://schemas.openxmlformats.org/markup-compatibility/2006" xmlns:aink="http://schemas.microsoft.com/office/drawing/2016/ink" xmlns:am3d="http://schemas.microsoft.com/office/drawing/2017/model3d" xmlns:o="urn:schemas-microsoft-com:office:office" xmlns:r="http://schemas.openxmlformats.org/officeDocument/2006/relationships" xmlns:m="http://schemas.openxmlformats.org/officeDocument/2006/math" xmlns:v="urn:schemas-microsoft-com:vml" xmlns:wp14="http://schemas.microsoft.com/office/word/2010/wordprocessingDrawing" xmlns:wp="http://schemas.openxmlformats.org/drawingml/2006/wordprocessingDrawing" xmlns:w10="urn:schemas-microsoft-com:office:word" xmlns:w="http://schemas.openxmlformats.org/wordprocessingml/2006/main" xmlns:w14="http://schemas.microsoft.com/office/word/2010/wordml" xmlns:w15="http://schemas.microsoft.com/office/word/2012/wordml" xmlns:w16cex="http://schemas.microsoft.com/office/word/2018/wordml/cex" xmlns:w16cid="http://schemas.microsoft.com/office/word/2016/wordml/cid" xmlns:w16="http://schemas.microsoft.com/office/word/2018/wordml" xmlns:w16se="http://schemas.microsoft.com/office/word/2015/wordml/symex" xmlns:wpg="http://schemas.microsoft.com/office/word/2010/wordprocessingGroup" xmlns:wpi="http://schemas.microsoft.com/office/word/2010/wordprocessingInk" xmlns:wne="http://schemas.microsoft.com/office/word/2006/wordml" xmlns:wps="http://schemas.microsoft.com/office/word/2010/wordprocessingShape" mc:Ignorable="w14 w15 w16se w16cid w16 w16cex wp14">
   <w:p>
     <w:pPr>
       <w:rPr>
@@ -13003,7 +13132,7 @@
 </file>
 
 <file path=word/header10.xml><?xml version="1.0" encoding="utf-8"?>
-<w:hdr xmlns:wpc="http://schemas.microsoft.com/office/word/2010/wordprocessingCanvas" xmlns:cx="http://schemas.microsoft.com/office/drawing/2014/chartex" xmlns:cx1="http://schemas.microsoft.com/office/drawing/2015/9/8/chartex" xmlns:cx2="http://schemas.microsoft.com/office/drawing/2015/10/21/chartex" xmlns:cx3="http://schemas.microsoft.com/office/drawing/2016/5/9/chartex" xmlns:cx4="http://schemas.microsoft.com/office/drawing/2016/5/10/chartex" xmlns:cx5="http://schemas.microsoft.com/office/drawing/2016/5/11/chartex" xmlns:cx6="http://schemas.microsoft.com/office/drawing/2016/5/12/chartex" xmlns:cx7="http://schemas.microsoft.com/office/drawing/2016/5/13/chartex" xmlns:cx8="http://schemas.microsoft.com/office/drawing/2016/5/14/chartex" xmlns:mc="http://schemas.openxmlformats.org/markup-compatibility/2006" xmlns:aink="http://schemas.microsoft.com/office/drawing/2016/ink" xmlns:am3d="http://schemas.microsoft.com/office/drawing/2017/model3d" xmlns:o="urn:schemas-microsoft-com:office:office" xmlns:r="http://schemas.openxmlformats.org/officeDocument/2006/relationships" xmlns:m="http://schemas.openxmlformats.org/officeDocument/2006/math" xmlns:v="urn:schemas-microsoft-com:vml" xmlns:wp14="http://schemas.microsoft.com/office/word/2010/wordprocessingDrawing" xmlns:wp="http://schemas.openxmlformats.org/drawingml/2006/wordprocessingDrawing" xmlns:w10="urn:schemas-microsoft-com:office:word" xmlns:w="http://schemas.openxmlformats.org/wordprocessingml/2006/main" xmlns:w14="http://schemas.microsoft.com/office/word/2010/wordml" xmlns:w15="http://schemas.microsoft.com/office/word/2012/wordml" xmlns:w16cid="http://schemas.microsoft.com/office/word/2016/wordml/cid" xmlns:w16se="http://schemas.microsoft.com/office/word/2015/wordml/symex" xmlns:wpg="http://schemas.microsoft.com/office/word/2010/wordprocessingGroup" xmlns:wpi="http://schemas.microsoft.com/office/word/2010/wordprocessingInk" xmlns:wne="http://schemas.microsoft.com/office/word/2006/wordml" xmlns:wps="http://schemas.microsoft.com/office/word/2010/wordprocessingShape" mc:Ignorable="w14 w15 w16se w16cid wp14">
+<w:hdr xmlns:wpc="http://schemas.microsoft.com/office/word/2010/wordprocessingCanvas" xmlns:cx="http://schemas.microsoft.com/office/drawing/2014/chartex" xmlns:cx1="http://schemas.microsoft.com/office/drawing/2015/9/8/chartex" xmlns:cx2="http://schemas.microsoft.com/office/drawing/2015/10/21/chartex" xmlns:cx3="http://schemas.microsoft.com/office/drawing/2016/5/9/chartex" xmlns:cx4="http://schemas.microsoft.com/office/drawing/2016/5/10/chartex" xmlns:cx5="http://schemas.microsoft.com/office/drawing/2016/5/11/chartex" xmlns:cx6="http://schemas.microsoft.com/office/drawing/2016/5/12/chartex" xmlns:cx7="http://schemas.microsoft.com/office/drawing/2016/5/13/chartex" xmlns:cx8="http://schemas.microsoft.com/office/drawing/2016/5/14/chartex" xmlns:mc="http://schemas.openxmlformats.org/markup-compatibility/2006" xmlns:aink="http://schemas.microsoft.com/office/drawing/2016/ink" xmlns:am3d="http://schemas.microsoft.com/office/drawing/2017/model3d" xmlns:o="urn:schemas-microsoft-com:office:office" xmlns:r="http://schemas.openxmlformats.org/officeDocument/2006/relationships" xmlns:m="http://schemas.openxmlformats.org/officeDocument/2006/math" xmlns:v="urn:schemas-microsoft-com:vml" xmlns:wp14="http://schemas.microsoft.com/office/word/2010/wordprocessingDrawing" xmlns:wp="http://schemas.openxmlformats.org/drawingml/2006/wordprocessingDrawing" xmlns:w10="urn:schemas-microsoft-com:office:word" xmlns:w="http://schemas.openxmlformats.org/wordprocessingml/2006/main" xmlns:w14="http://schemas.microsoft.com/office/word/2010/wordml" xmlns:w15="http://schemas.microsoft.com/office/word/2012/wordml" xmlns:w16cex="http://schemas.microsoft.com/office/word/2018/wordml/cex" xmlns:w16cid="http://schemas.microsoft.com/office/word/2016/wordml/cid" xmlns:w16="http://schemas.microsoft.com/office/word/2018/wordml" xmlns:w16se="http://schemas.microsoft.com/office/word/2015/wordml/symex" xmlns:wpg="http://schemas.microsoft.com/office/word/2010/wordprocessingGroup" xmlns:wpi="http://schemas.microsoft.com/office/word/2010/wordprocessingInk" xmlns:wne="http://schemas.microsoft.com/office/word/2006/wordml" xmlns:wps="http://schemas.microsoft.com/office/word/2010/wordprocessingShape" mc:Ignorable="w14 w15 w16se w16cid w16 w16cex wp14">
   <w:p>
     <w:pPr>
       <w:pStyle w:val="Header"/>
@@ -13027,7 +13156,7 @@
 </file>
 
 <file path=word/header2.xml><?xml version="1.0" encoding="utf-8"?>
-<w:hdr xmlns:wpc="http://schemas.microsoft.com/office/word/2010/wordprocessingCanvas" xmlns:cx="http://schemas.microsoft.com/office/drawing/2014/chartex" xmlns:cx1="http://schemas.microsoft.com/office/drawing/2015/9/8/chartex" xmlns:cx2="http://schemas.microsoft.com/office/drawing/2015/10/21/chartex" xmlns:cx3="http://schemas.microsoft.com/office/drawing/2016/5/9/chartex" xmlns:cx4="http://schemas.microsoft.com/office/drawing/2016/5/10/chartex" xmlns:cx5="http://schemas.microsoft.com/office/drawing/2016/5/11/chartex" xmlns:cx6="http://schemas.microsoft.com/office/drawing/2016/5/12/chartex" xmlns:cx7="http://schemas.microsoft.com/office/drawing/2016/5/13/chartex" xmlns:cx8="http://schemas.microsoft.com/office/drawing/2016/5/14/chartex" xmlns:mc="http://schemas.openxmlformats.org/markup-compatibility/2006" xmlns:aink="http://schemas.microsoft.com/office/drawing/2016/ink" xmlns:am3d="http://schemas.microsoft.com/office/drawing/2017/model3d" xmlns:o="urn:schemas-microsoft-com:office:office" xmlns:r="http://schemas.openxmlformats.org/officeDocument/2006/relationships" xmlns:m="http://schemas.openxmlformats.org/officeDocument/2006/math" xmlns:v="urn:schemas-microsoft-com:vml" xmlns:wp14="http://schemas.microsoft.com/office/word/2010/wordprocessingDrawing" xmlns:wp="http://schemas.openxmlformats.org/drawingml/2006/wordprocessingDrawing" xmlns:w10="urn:schemas-microsoft-com:office:word" xmlns:w="http://schemas.openxmlformats.org/wordprocessingml/2006/main" xmlns:w14="http://schemas.microsoft.com/office/word/2010/wordml" xmlns:w15="http://schemas.microsoft.com/office/word/2012/wordml" xmlns:w16cid="http://schemas.microsoft.com/office/word/2016/wordml/cid" xmlns:w16se="http://schemas.microsoft.com/office/word/2015/wordml/symex" xmlns:wpg="http://schemas.microsoft.com/office/word/2010/wordprocessingGroup" xmlns:wpi="http://schemas.microsoft.com/office/word/2010/wordprocessingInk" xmlns:wne="http://schemas.microsoft.com/office/word/2006/wordml" xmlns:wps="http://schemas.microsoft.com/office/word/2010/wordprocessingShape" mc:Ignorable="w14 w15 w16se w16cid wp14">
+<w:hdr xmlns:wpc="http://schemas.microsoft.com/office/word/2010/wordprocessingCanvas" xmlns:cx="http://schemas.microsoft.com/office/drawing/2014/chartex" xmlns:cx1="http://schemas.microsoft.com/office/drawing/2015/9/8/chartex" xmlns:cx2="http://schemas.microsoft.com/office/drawing/2015/10/21/chartex" xmlns:cx3="http://schemas.microsoft.com/office/drawing/2016/5/9/chartex" xmlns:cx4="http://schemas.microsoft.com/office/drawing/2016/5/10/chartex" xmlns:cx5="http://schemas.microsoft.com/office/drawing/2016/5/11/chartex" xmlns:cx6="http://schemas.microsoft.com/office/drawing/2016/5/12/chartex" xmlns:cx7="http://schemas.microsoft.com/office/drawing/2016/5/13/chartex" xmlns:cx8="http://schemas.microsoft.com/office/drawing/2016/5/14/chartex" xmlns:mc="http://schemas.openxmlformats.org/markup-compatibility/2006" xmlns:aink="http://schemas.microsoft.com/office/drawing/2016/ink" xmlns:am3d="http://schemas.microsoft.com/office/drawing/2017/model3d" xmlns:o="urn:schemas-microsoft-com:office:office" xmlns:r="http://schemas.openxmlformats.org/officeDocument/2006/relationships" xmlns:m="http://schemas.openxmlformats.org/officeDocument/2006/math" xmlns:v="urn:schemas-microsoft-com:vml" xmlns:wp14="http://schemas.microsoft.com/office/word/2010/wordprocessingDrawing" xmlns:wp="http://schemas.openxmlformats.org/drawingml/2006/wordprocessingDrawing" xmlns:w10="urn:schemas-microsoft-com:office:word" xmlns:w="http://schemas.openxmlformats.org/wordprocessingml/2006/main" xmlns:w14="http://schemas.microsoft.com/office/word/2010/wordml" xmlns:w15="http://schemas.microsoft.com/office/word/2012/wordml" xmlns:w16cex="http://schemas.microsoft.com/office/word/2018/wordml/cex" xmlns:w16cid="http://schemas.microsoft.com/office/word/2016/wordml/cid" xmlns:w16="http://schemas.microsoft.com/office/word/2018/wordml" xmlns:w16se="http://schemas.microsoft.com/office/word/2015/wordml/symex" xmlns:wpg="http://schemas.microsoft.com/office/word/2010/wordprocessingGroup" xmlns:wpi="http://schemas.microsoft.com/office/word/2010/wordprocessingInk" xmlns:wne="http://schemas.microsoft.com/office/word/2006/wordml" xmlns:wps="http://schemas.microsoft.com/office/word/2010/wordprocessingShape" mc:Ignorable="w14 w15 w16se w16cid w16 w16cex wp14">
   <w:p>
     <w:pPr>
       <w:pStyle w:val="Header"/>
@@ -13040,7 +13169,7 @@
 </file>
 
 <file path=word/header3.xml><?xml version="1.0" encoding="utf-8"?>
-<w:hdr xmlns:wpc="http://schemas.microsoft.com/office/word/2010/wordprocessingCanvas" xmlns:cx="http://schemas.microsoft.com/office/drawing/2014/chartex" xmlns:cx1="http://schemas.microsoft.com/office/drawing/2015/9/8/chartex" xmlns:cx2="http://schemas.microsoft.com/office/drawing/2015/10/21/chartex" xmlns:cx3="http://schemas.microsoft.com/office/drawing/2016/5/9/chartex" xmlns:cx4="http://schemas.microsoft.com/office/drawing/2016/5/10/chartex" xmlns:cx5="http://schemas.microsoft.com/office/drawing/2016/5/11/chartex" xmlns:cx6="http://schemas.microsoft.com/office/drawing/2016/5/12/chartex" xmlns:cx7="http://schemas.microsoft.com/office/drawing/2016/5/13/chartex" xmlns:cx8="http://schemas.microsoft.com/office/drawing/2016/5/14/chartex" xmlns:mc="http://schemas.openxmlformats.org/markup-compatibility/2006" xmlns:aink="http://schemas.microsoft.com/office/drawing/2016/ink" xmlns:am3d="http://schemas.microsoft.com/office/drawing/2017/model3d" xmlns:o="urn:schemas-microsoft-com:office:office" xmlns:r="http://schemas.openxmlformats.org/officeDocument/2006/relationships" xmlns:m="http://schemas.openxmlformats.org/officeDocument/2006/math" xmlns:v="urn:schemas-microsoft-com:vml" xmlns:wp14="http://schemas.microsoft.com/office/word/2010/wordprocessingDrawing" xmlns:wp="http://schemas.openxmlformats.org/drawingml/2006/wordprocessingDrawing" xmlns:w10="urn:schemas-microsoft-com:office:word" xmlns:w="http://schemas.openxmlformats.org/wordprocessingml/2006/main" xmlns:w14="http://schemas.microsoft.com/office/word/2010/wordml" xmlns:w15="http://schemas.microsoft.com/office/word/2012/wordml" xmlns:w16cid="http://schemas.microsoft.com/office/word/2016/wordml/cid" xmlns:w16se="http://schemas.microsoft.com/office/word/2015/wordml/symex" xmlns:wpg="http://schemas.microsoft.com/office/word/2010/wordprocessingGroup" xmlns:wpi="http://schemas.microsoft.com/office/word/2010/wordprocessingInk" xmlns:wne="http://schemas.microsoft.com/office/word/2006/wordml" xmlns:wps="http://schemas.microsoft.com/office/word/2010/wordprocessingShape" mc:Ignorable="w14 w15 w16se w16cid wp14">
+<w:hdr xmlns:wpc="http://schemas.microsoft.com/office/word/2010/wordprocessingCanvas" xmlns:cx="http://schemas.microsoft.com/office/drawing/2014/chartex" xmlns:cx1="http://schemas.microsoft.com/office/drawing/2015/9/8/chartex" xmlns:cx2="http://schemas.microsoft.com/office/drawing/2015/10/21/chartex" xmlns:cx3="http://schemas.microsoft.com/office/drawing/2016/5/9/chartex" xmlns:cx4="http://schemas.microsoft.com/office/drawing/2016/5/10/chartex" xmlns:cx5="http://schemas.microsoft.com/office/drawing/2016/5/11/chartex" xmlns:cx6="http://schemas.microsoft.com/office/drawing/2016/5/12/chartex" xmlns:cx7="http://schemas.microsoft.com/office/drawing/2016/5/13/chartex" xmlns:cx8="http://schemas.microsoft.com/office/drawing/2016/5/14/chartex" xmlns:mc="http://schemas.openxmlformats.org/markup-compatibility/2006" xmlns:aink="http://schemas.microsoft.com/office/drawing/2016/ink" xmlns:am3d="http://schemas.microsoft.com/office/drawing/2017/model3d" xmlns:o="urn:schemas-microsoft-com:office:office" xmlns:r="http://schemas.openxmlformats.org/officeDocument/2006/relationships" xmlns:m="http://schemas.openxmlformats.org/officeDocument/2006/math" xmlns:v="urn:schemas-microsoft-com:vml" xmlns:wp14="http://schemas.microsoft.com/office/word/2010/wordprocessingDrawing" xmlns:wp="http://schemas.openxmlformats.org/drawingml/2006/wordprocessingDrawing" xmlns:w10="urn:schemas-microsoft-com:office:word" xmlns:w="http://schemas.openxmlformats.org/wordprocessingml/2006/main" xmlns:w14="http://schemas.microsoft.com/office/word/2010/wordml" xmlns:w15="http://schemas.microsoft.com/office/word/2012/wordml" xmlns:w16cex="http://schemas.microsoft.com/office/word/2018/wordml/cex" xmlns:w16cid="http://schemas.microsoft.com/office/word/2016/wordml/cid" xmlns:w16="http://schemas.microsoft.com/office/word/2018/wordml" xmlns:w16se="http://schemas.microsoft.com/office/word/2015/wordml/symex" xmlns:wpg="http://schemas.microsoft.com/office/word/2010/wordprocessingGroup" xmlns:wpi="http://schemas.microsoft.com/office/word/2010/wordprocessingInk" xmlns:wne="http://schemas.microsoft.com/office/word/2006/wordml" xmlns:wps="http://schemas.microsoft.com/office/word/2010/wordprocessingShape" mc:Ignorable="w14 w15 w16se w16cid w16 w16cex wp14">
   <w:p>
     <w:pPr>
       <w:pStyle w:val="Header"/>
@@ -13064,7 +13193,7 @@
 </file>
 
 <file path=word/header4.xml><?xml version="1.0" encoding="utf-8"?>
-<w:hdr xmlns:wpc="http://schemas.microsoft.com/office/word/2010/wordprocessingCanvas" xmlns:cx="http://schemas.microsoft.com/office/drawing/2014/chartex" xmlns:cx1="http://schemas.microsoft.com/office/drawing/2015/9/8/chartex" xmlns:cx2="http://schemas.microsoft.com/office/drawing/2015/10/21/chartex" xmlns:cx3="http://schemas.microsoft.com/office/drawing/2016/5/9/chartex" xmlns:cx4="http://schemas.microsoft.com/office/drawing/2016/5/10/chartex" xmlns:cx5="http://schemas.microsoft.com/office/drawing/2016/5/11/chartex" xmlns:cx6="http://schemas.microsoft.com/office/drawing/2016/5/12/chartex" xmlns:cx7="http://schemas.microsoft.com/office/drawing/2016/5/13/chartex" xmlns:cx8="http://schemas.microsoft.com/office/drawing/2016/5/14/chartex" xmlns:mc="http://schemas.openxmlformats.org/markup-compatibility/2006" xmlns:aink="http://schemas.microsoft.com/office/drawing/2016/ink" xmlns:am3d="http://schemas.microsoft.com/office/drawing/2017/model3d" xmlns:o="urn:schemas-microsoft-com:office:office" xmlns:r="http://schemas.openxmlformats.org/officeDocument/2006/relationships" xmlns:m="http://schemas.openxmlformats.org/officeDocument/2006/math" xmlns:v="urn:schemas-microsoft-com:vml" xmlns:wp14="http://schemas.microsoft.com/office/word/2010/wordprocessingDrawing" xmlns:wp="http://schemas.openxmlformats.org/drawingml/2006/wordprocessingDrawing" xmlns:w10="urn:schemas-microsoft-com:office:word" xmlns:w="http://schemas.openxmlformats.org/wordprocessingml/2006/main" xmlns:w14="http://schemas.microsoft.com/office/word/2010/wordml" xmlns:w15="http://schemas.microsoft.com/office/word/2012/wordml" xmlns:w16cid="http://schemas.microsoft.com/office/word/2016/wordml/cid" xmlns:w16se="http://schemas.microsoft.com/office/word/2015/wordml/symex" xmlns:wpg="http://schemas.microsoft.com/office/word/2010/wordprocessingGroup" xmlns:wpi="http://schemas.microsoft.com/office/word/2010/wordprocessingInk" xmlns:wne="http://schemas.microsoft.com/office/word/2006/wordml" xmlns:wps="http://schemas.microsoft.com/office/word/2010/wordprocessingShape" mc:Ignorable="w14 w15 w16se w16cid wp14">
+<w:hdr xmlns:wpc="http://schemas.microsoft.com/office/word/2010/wordprocessingCanvas" xmlns:cx="http://schemas.microsoft.com/office/drawing/2014/chartex" xmlns:cx1="http://schemas.microsoft.com/office/drawing/2015/9/8/chartex" xmlns:cx2="http://schemas.microsoft.com/office/drawing/2015/10/21/chartex" xmlns:cx3="http://schemas.microsoft.com/office/drawing/2016/5/9/chartex" xmlns:cx4="http://schemas.microsoft.com/office/drawing/2016/5/10/chartex" xmlns:cx5="http://schemas.microsoft.com/office/drawing/2016/5/11/chartex" xmlns:cx6="http://schemas.microsoft.com/office/drawing/2016/5/12/chartex" xmlns:cx7="http://schemas.microsoft.com/office/drawing/2016/5/13/chartex" xmlns:cx8="http://schemas.microsoft.com/office/drawing/2016/5/14/chartex" xmlns:mc="http://schemas.openxmlformats.org/markup-compatibility/2006" xmlns:aink="http://schemas.microsoft.com/office/drawing/2016/ink" xmlns:am3d="http://schemas.microsoft.com/office/drawing/2017/model3d" xmlns:o="urn:schemas-microsoft-com:office:office" xmlns:r="http://schemas.openxmlformats.org/officeDocument/2006/relationships" xmlns:m="http://schemas.openxmlformats.org/officeDocument/2006/math" xmlns:v="urn:schemas-microsoft-com:vml" xmlns:wp14="http://schemas.microsoft.com/office/word/2010/wordprocessingDrawing" xmlns:wp="http://schemas.openxmlformats.org/drawingml/2006/wordprocessingDrawing" xmlns:w10="urn:schemas-microsoft-com:office:word" xmlns:w="http://schemas.openxmlformats.org/wordprocessingml/2006/main" xmlns:w14="http://schemas.microsoft.com/office/word/2010/wordml" xmlns:w15="http://schemas.microsoft.com/office/word/2012/wordml" xmlns:w16cex="http://schemas.microsoft.com/office/word/2018/wordml/cex" xmlns:w16cid="http://schemas.microsoft.com/office/word/2016/wordml/cid" xmlns:w16="http://schemas.microsoft.com/office/word/2018/wordml" xmlns:w16se="http://schemas.microsoft.com/office/word/2015/wordml/symex" xmlns:wpg="http://schemas.microsoft.com/office/word/2010/wordprocessingGroup" xmlns:wpi="http://schemas.microsoft.com/office/word/2010/wordprocessingInk" xmlns:wne="http://schemas.microsoft.com/office/word/2006/wordml" xmlns:wps="http://schemas.microsoft.com/office/word/2010/wordprocessingShape" mc:Ignorable="w14 w15 w16se w16cid w16 w16cex wp14">
   <w:p>
     <w:pPr>
       <w:pStyle w:val="Header"/>
@@ -13088,7 +13217,7 @@
 </file>
 
 <file path=word/header5.xml><?xml version="1.0" encoding="utf-8"?>
-<w:hdr xmlns:wpc="http://schemas.microsoft.com/office/word/2010/wordprocessingCanvas" xmlns:cx="http://schemas.microsoft.com/office/drawing/2014/chartex" xmlns:cx1="http://schemas.microsoft.com/office/drawing/2015/9/8/chartex" xmlns:cx2="http://schemas.microsoft.com/office/drawing/2015/10/21/chartex" xmlns:cx3="http://schemas.microsoft.com/office/drawing/2016/5/9/chartex" xmlns:cx4="http://schemas.microsoft.com/office/drawing/2016/5/10/chartex" xmlns:cx5="http://schemas.microsoft.com/office/drawing/2016/5/11/chartex" xmlns:cx6="http://schemas.microsoft.com/office/drawing/2016/5/12/chartex" xmlns:cx7="http://schemas.microsoft.com/office/drawing/2016/5/13/chartex" xmlns:cx8="http://schemas.microsoft.com/office/drawing/2016/5/14/chartex" xmlns:mc="http://schemas.openxmlformats.org/markup-compatibility/2006" xmlns:aink="http://schemas.microsoft.com/office/drawing/2016/ink" xmlns:am3d="http://schemas.microsoft.com/office/drawing/2017/model3d" xmlns:o="urn:schemas-microsoft-com:office:office" xmlns:r="http://schemas.openxmlformats.org/officeDocument/2006/relationships" xmlns:m="http://schemas.openxmlformats.org/officeDocument/2006/math" xmlns:v="urn:schemas-microsoft-com:vml" xmlns:wp14="http://schemas.microsoft.com/office/word/2010/wordprocessingDrawing" xmlns:wp="http://schemas.openxmlformats.org/drawingml/2006/wordprocessingDrawing" xmlns:w10="urn:schemas-microsoft-com:office:word" xmlns:w="http://schemas.openxmlformats.org/wordprocessingml/2006/main" xmlns:w14="http://schemas.microsoft.com/office/word/2010/wordml" xmlns:w15="http://schemas.microsoft.com/office/word/2012/wordml" xmlns:w16cid="http://schemas.microsoft.com/office/word/2016/wordml/cid" xmlns:w16se="http://schemas.microsoft.com/office/word/2015/wordml/symex" xmlns:wpg="http://schemas.microsoft.com/office/word/2010/wordprocessingGroup" xmlns:wpi="http://schemas.microsoft.com/office/word/2010/wordprocessingInk" xmlns:wne="http://schemas.microsoft.com/office/word/2006/wordml" xmlns:wps="http://schemas.microsoft.com/office/word/2010/wordprocessingShape" mc:Ignorable="w14 w15 w16se w16cid wp14">
+<w:hdr xmlns:wpc="http://schemas.microsoft.com/office/word/2010/wordprocessingCanvas" xmlns:cx="http://schemas.microsoft.com/office/drawing/2014/chartex" xmlns:cx1="http://schemas.microsoft.com/office/drawing/2015/9/8/chartex" xmlns:cx2="http://schemas.microsoft.com/office/drawing/2015/10/21/chartex" xmlns:cx3="http://schemas.microsoft.com/office/drawing/2016/5/9/chartex" xmlns:cx4="http://schemas.microsoft.com/office/drawing/2016/5/10/chartex" xmlns:cx5="http://schemas.microsoft.com/office/drawing/2016/5/11/chartex" xmlns:cx6="http://schemas.microsoft.com/office/drawing/2016/5/12/chartex" xmlns:cx7="http://schemas.microsoft.com/office/drawing/2016/5/13/chartex" xmlns:cx8="http://schemas.microsoft.com/office/drawing/2016/5/14/chartex" xmlns:mc="http://schemas.openxmlformats.org/markup-compatibility/2006" xmlns:aink="http://schemas.microsoft.com/office/drawing/2016/ink" xmlns:am3d="http://schemas.microsoft.com/office/drawing/2017/model3d" xmlns:o="urn:schemas-microsoft-com:office:office" xmlns:r="http://schemas.openxmlformats.org/officeDocument/2006/relationships" xmlns:m="http://schemas.openxmlformats.org/officeDocument/2006/math" xmlns:v="urn:schemas-microsoft-com:vml" xmlns:wp14="http://schemas.microsoft.com/office/word/2010/wordprocessingDrawing" xmlns:wp="http://schemas.openxmlformats.org/drawingml/2006/wordprocessingDrawing" xmlns:w10="urn:schemas-microsoft-com:office:word" xmlns:w="http://schemas.openxmlformats.org/wordprocessingml/2006/main" xmlns:w14="http://schemas.microsoft.com/office/word/2010/wordml" xmlns:w15="http://schemas.microsoft.com/office/word/2012/wordml" xmlns:w16cex="http://schemas.microsoft.com/office/word/2018/wordml/cex" xmlns:w16cid="http://schemas.microsoft.com/office/word/2016/wordml/cid" xmlns:w16="http://schemas.microsoft.com/office/word/2018/wordml" xmlns:w16se="http://schemas.microsoft.com/office/word/2015/wordml/symex" xmlns:wpg="http://schemas.microsoft.com/office/word/2010/wordprocessingGroup" xmlns:wpi="http://schemas.microsoft.com/office/word/2010/wordprocessingInk" xmlns:wne="http://schemas.microsoft.com/office/word/2006/wordml" xmlns:wps="http://schemas.microsoft.com/office/word/2010/wordprocessingShape" mc:Ignorable="w14 w15 w16se w16cid w16 w16cex wp14">
   <w:p>
     <w:pPr>
       <w:pStyle w:val="Header"/>
@@ -13112,7 +13241,7 @@
 </file>
 
 <file path=word/header6.xml><?xml version="1.0" encoding="utf-8"?>
-<w:hdr xmlns:wpc="http://schemas.microsoft.com/office/word/2010/wordprocessingCanvas" xmlns:cx="http://schemas.microsoft.com/office/drawing/2014/chartex" xmlns:cx1="http://schemas.microsoft.com/office/drawing/2015/9/8/chartex" xmlns:cx2="http://schemas.microsoft.com/office/drawing/2015/10/21/chartex" xmlns:cx3="http://schemas.microsoft.com/office/drawing/2016/5/9/chartex" xmlns:cx4="http://schemas.microsoft.com/office/drawing/2016/5/10/chartex" xmlns:cx5="http://schemas.microsoft.com/office/drawing/2016/5/11/chartex" xmlns:cx6="http://schemas.microsoft.com/office/drawing/2016/5/12/chartex" xmlns:cx7="http://schemas.microsoft.com/office/drawing/2016/5/13/chartex" xmlns:cx8="http://schemas.microsoft.com/office/drawing/2016/5/14/chartex" xmlns:mc="http://schemas.openxmlformats.org/markup-compatibility/2006" xmlns:aink="http://schemas.microsoft.com/office/drawing/2016/ink" xmlns:am3d="http://schemas.microsoft.com/office/drawing/2017/model3d" xmlns:o="urn:schemas-microsoft-com:office:office" xmlns:r="http://schemas.openxmlformats.org/officeDocument/2006/relationships" xmlns:m="http://schemas.openxmlformats.org/officeDocument/2006/math" xmlns:v="urn:schemas-microsoft-com:vml" xmlns:wp14="http://schemas.microsoft.com/office/word/2010/wordprocessingDrawing" xmlns:wp="http://schemas.openxmlformats.org/drawingml/2006/wordprocessingDrawing" xmlns:w10="urn:schemas-microsoft-com:office:word" xmlns:w="http://schemas.openxmlformats.org/wordprocessingml/2006/main" xmlns:w14="http://schemas.microsoft.com/office/word/2010/wordml" xmlns:w15="http://schemas.microsoft.com/office/word/2012/wordml" xmlns:w16cid="http://schemas.microsoft.com/office/word/2016/wordml/cid" xmlns:w16se="http://schemas.microsoft.com/office/word/2015/wordml/symex" xmlns:wpg="http://schemas.microsoft.com/office/word/2010/wordprocessingGroup" xmlns:wpi="http://schemas.microsoft.com/office/word/2010/wordprocessingInk" xmlns:wne="http://schemas.microsoft.com/office/word/2006/wordml" xmlns:wps="http://schemas.microsoft.com/office/word/2010/wordprocessingShape" mc:Ignorable="w14 w15 w16se w16cid wp14">
+<w:hdr xmlns:wpc="http://schemas.microsoft.com/office/word/2010/wordprocessingCanvas" xmlns:cx="http://schemas.microsoft.com/office/drawing/2014/chartex" xmlns:cx1="http://schemas.microsoft.com/office/drawing/2015/9/8/chartex" xmlns:cx2="http://schemas.microsoft.com/office/drawing/2015/10/21/chartex" xmlns:cx3="http://schemas.microsoft.com/office/drawing/2016/5/9/chartex" xmlns:cx4="http://schemas.microsoft.com/office/drawing/2016/5/10/chartex" xmlns:cx5="http://schemas.microsoft.com/office/drawing/2016/5/11/chartex" xmlns:cx6="http://schemas.microsoft.com/office/drawing/2016/5/12/chartex" xmlns:cx7="http://schemas.microsoft.com/office/drawing/2016/5/13/chartex" xmlns:cx8="http://schemas.microsoft.com/office/drawing/2016/5/14/chartex" xmlns:mc="http://schemas.openxmlformats.org/markup-compatibility/2006" xmlns:aink="http://schemas.microsoft.com/office/drawing/2016/ink" xmlns:am3d="http://schemas.microsoft.com/office/drawing/2017/model3d" xmlns:o="urn:schemas-microsoft-com:office:office" xmlns:r="http://schemas.openxmlformats.org/officeDocument/2006/relationships" xmlns:m="http://schemas.openxmlformats.org/officeDocument/2006/math" xmlns:v="urn:schemas-microsoft-com:vml" xmlns:wp14="http://schemas.microsoft.com/office/word/2010/wordprocessingDrawing" xmlns:wp="http://schemas.openxmlformats.org/drawingml/2006/wordprocessingDrawing" xmlns:w10="urn:schemas-microsoft-com:office:word" xmlns:w="http://schemas.openxmlformats.org/wordprocessingml/2006/main" xmlns:w14="http://schemas.microsoft.com/office/word/2010/wordml" xmlns:w15="http://schemas.microsoft.com/office/word/2012/wordml" xmlns:w16cex="http://schemas.microsoft.com/office/word/2018/wordml/cex" xmlns:w16cid="http://schemas.microsoft.com/office/word/2016/wordml/cid" xmlns:w16="http://schemas.microsoft.com/office/word/2018/wordml" xmlns:w16se="http://schemas.microsoft.com/office/word/2015/wordml/symex" xmlns:wpg="http://schemas.microsoft.com/office/word/2010/wordprocessingGroup" xmlns:wpi="http://schemas.microsoft.com/office/word/2010/wordprocessingInk" xmlns:wne="http://schemas.microsoft.com/office/word/2006/wordml" xmlns:wps="http://schemas.microsoft.com/office/word/2010/wordprocessingShape" mc:Ignorable="w14 w15 w16se w16cid w16 w16cex wp14">
   <w:p>
     <w:pPr>
       <w:pStyle w:val="Header"/>
@@ -13136,7 +13265,7 @@
 </file>
 
 <file path=word/header7.xml><?xml version="1.0" encoding="utf-8"?>
-<w:hdr xmlns:wpc="http://schemas.microsoft.com/office/word/2010/wordprocessingCanvas" xmlns:cx="http://schemas.microsoft.com/office/drawing/2014/chartex" xmlns:cx1="http://schemas.microsoft.com/office/drawing/2015/9/8/chartex" xmlns:cx2="http://schemas.microsoft.com/office/drawing/2015/10/21/chartex" xmlns:cx3="http://schemas.microsoft.com/office/drawing/2016/5/9/chartex" xmlns:cx4="http://schemas.microsoft.com/office/drawing/2016/5/10/chartex" xmlns:cx5="http://schemas.microsoft.com/office/drawing/2016/5/11/chartex" xmlns:cx6="http://schemas.microsoft.com/office/drawing/2016/5/12/chartex" xmlns:cx7="http://schemas.microsoft.com/office/drawing/2016/5/13/chartex" xmlns:cx8="http://schemas.microsoft.com/office/drawing/2016/5/14/chartex" xmlns:mc="http://schemas.openxmlformats.org/markup-compatibility/2006" xmlns:aink="http://schemas.microsoft.com/office/drawing/2016/ink" xmlns:am3d="http://schemas.microsoft.com/office/drawing/2017/model3d" xmlns:o="urn:schemas-microsoft-com:office:office" xmlns:r="http://schemas.openxmlformats.org/officeDocument/2006/relationships" xmlns:m="http://schemas.openxmlformats.org/officeDocument/2006/math" xmlns:v="urn:schemas-microsoft-com:vml" xmlns:wp14="http://schemas.microsoft.com/office/word/2010/wordprocessingDrawing" xmlns:wp="http://schemas.openxmlformats.org/drawingml/2006/wordprocessingDrawing" xmlns:w10="urn:schemas-microsoft-com:office:word" xmlns:w="http://schemas.openxmlformats.org/wordprocessingml/2006/main" xmlns:w14="http://schemas.microsoft.com/office/word/2010/wordml" xmlns:w15="http://schemas.microsoft.com/office/word/2012/wordml" xmlns:w16cid="http://schemas.microsoft.com/office/word/2016/wordml/cid" xmlns:w16se="http://schemas.microsoft.com/office/word/2015/wordml/symex" xmlns:wpg="http://schemas.microsoft.com/office/word/2010/wordprocessingGroup" xmlns:wpi="http://schemas.microsoft.com/office/word/2010/wordprocessingInk" xmlns:wne="http://schemas.microsoft.com/office/word/2006/wordml" xmlns:wps="http://schemas.microsoft.com/office/word/2010/wordprocessingShape" mc:Ignorable="w14 w15 w16se w16cid wp14">
+<w:hdr xmlns:wpc="http://schemas.microsoft.com/office/word/2010/wordprocessingCanvas" xmlns:cx="http://schemas.microsoft.com/office/drawing/2014/chartex" xmlns:cx1="http://schemas.microsoft.com/office/drawing/2015/9/8/chartex" xmlns:cx2="http://schemas.microsoft.com/office/drawing/2015/10/21/chartex" xmlns:cx3="http://schemas.microsoft.com/office/drawing/2016/5/9/chartex" xmlns:cx4="http://schemas.microsoft.com/office/drawing/2016/5/10/chartex" xmlns:cx5="http://schemas.microsoft.com/office/drawing/2016/5/11/chartex" xmlns:cx6="http://schemas.microsoft.com/office/drawing/2016/5/12/chartex" xmlns:cx7="http://schemas.microsoft.com/office/drawing/2016/5/13/chartex" xmlns:cx8="http://schemas.microsoft.com/office/drawing/2016/5/14/chartex" xmlns:mc="http://schemas.openxmlformats.org/markup-compatibility/2006" xmlns:aink="http://schemas.microsoft.com/office/drawing/2016/ink" xmlns:am3d="http://schemas.microsoft.com/office/drawing/2017/model3d" xmlns:o="urn:schemas-microsoft-com:office:office" xmlns:r="http://schemas.openxmlformats.org/officeDocument/2006/relationships" xmlns:m="http://schemas.openxmlformats.org/officeDocument/2006/math" xmlns:v="urn:schemas-microsoft-com:vml" xmlns:wp14="http://schemas.microsoft.com/office/word/2010/wordprocessingDrawing" xmlns:wp="http://schemas.openxmlformats.org/drawingml/2006/wordprocessingDrawing" xmlns:w10="urn:schemas-microsoft-com:office:word" xmlns:w="http://schemas.openxmlformats.org/wordprocessingml/2006/main" xmlns:w14="http://schemas.microsoft.com/office/word/2010/wordml" xmlns:w15="http://schemas.microsoft.com/office/word/2012/wordml" xmlns:w16cex="http://schemas.microsoft.com/office/word/2018/wordml/cex" xmlns:w16cid="http://schemas.microsoft.com/office/word/2016/wordml/cid" xmlns:w16="http://schemas.microsoft.com/office/word/2018/wordml" xmlns:w16se="http://schemas.microsoft.com/office/word/2015/wordml/symex" xmlns:wpg="http://schemas.microsoft.com/office/word/2010/wordprocessingGroup" xmlns:wpi="http://schemas.microsoft.com/office/word/2010/wordprocessingInk" xmlns:wne="http://schemas.microsoft.com/office/word/2006/wordml" xmlns:wps="http://schemas.microsoft.com/office/word/2010/wordprocessingShape" mc:Ignorable="w14 w15 w16se w16cid w16 w16cex wp14">
   <w:p>
     <w:pPr>
       <w:pStyle w:val="Header"/>
@@ -13160,7 +13289,7 @@
 </file>
 
 <file path=word/header8.xml><?xml version="1.0" encoding="utf-8"?>
-<w:hdr xmlns:wpc="http://schemas.microsoft.com/office/word/2010/wordprocessingCanvas" xmlns:cx="http://schemas.microsoft.com/office/drawing/2014/chartex" xmlns:cx1="http://schemas.microsoft.com/office/drawing/2015/9/8/chartex" xmlns:cx2="http://schemas.microsoft.com/office/drawing/2015/10/21/chartex" xmlns:cx3="http://schemas.microsoft.com/office/drawing/2016/5/9/chartex" xmlns:cx4="http://schemas.microsoft.com/office/drawing/2016/5/10/chartex" xmlns:cx5="http://schemas.microsoft.com/office/drawing/2016/5/11/chartex" xmlns:cx6="http://schemas.microsoft.com/office/drawing/2016/5/12/chartex" xmlns:cx7="http://schemas.microsoft.com/office/drawing/2016/5/13/chartex" xmlns:cx8="http://schemas.microsoft.com/office/drawing/2016/5/14/chartex" xmlns:mc="http://schemas.openxmlformats.org/markup-compatibility/2006" xmlns:aink="http://schemas.microsoft.com/office/drawing/2016/ink" xmlns:am3d="http://schemas.microsoft.com/office/drawing/2017/model3d" xmlns:o="urn:schemas-microsoft-com:office:office" xmlns:r="http://schemas.openxmlformats.org/officeDocument/2006/relationships" xmlns:m="http://schemas.openxmlformats.org/officeDocument/2006/math" xmlns:v="urn:schemas-microsoft-com:vml" xmlns:wp14="http://schemas.microsoft.com/office/word/2010/wordprocessingDrawing" xmlns:wp="http://schemas.openxmlformats.org/drawingml/2006/wordprocessingDrawing" xmlns:w10="urn:schemas-microsoft-com:office:word" xmlns:w="http://schemas.openxmlformats.org/wordprocessingml/2006/main" xmlns:w14="http://schemas.microsoft.com/office/word/2010/wordml" xmlns:w15="http://schemas.microsoft.com/office/word/2012/wordml" xmlns:w16cid="http://schemas.microsoft.com/office/word/2016/wordml/cid" xmlns:w16se="http://schemas.microsoft.com/office/word/2015/wordml/symex" xmlns:wpg="http://schemas.microsoft.com/office/word/2010/wordprocessingGroup" xmlns:wpi="http://schemas.microsoft.com/office/word/2010/wordprocessingInk" xmlns:wne="http://schemas.microsoft.com/office/word/2006/wordml" xmlns:wps="http://schemas.microsoft.com/office/word/2010/wordprocessingShape" mc:Ignorable="w14 w15 w16se w16cid wp14">
+<w:hdr xmlns:wpc="http://schemas.microsoft.com/office/word/2010/wordprocessingCanvas" xmlns:cx="http://schemas.microsoft.com/office/drawing/2014/chartex" xmlns:cx1="http://schemas.microsoft.com/office/drawing/2015/9/8/chartex" xmlns:cx2="http://schemas.microsoft.com/office/drawing/2015/10/21/chartex" xmlns:cx3="http://schemas.microsoft.com/office/drawing/2016/5/9/chartex" xmlns:cx4="http://schemas.microsoft.com/office/drawing/2016/5/10/chartex" xmlns:cx5="http://schemas.microsoft.com/office/drawing/2016/5/11/chartex" xmlns:cx6="http://schemas.microsoft.com/office/drawing/2016/5/12/chartex" xmlns:cx7="http://schemas.microsoft.com/office/drawing/2016/5/13/chartex" xmlns:cx8="http://schemas.microsoft.com/office/drawing/2016/5/14/chartex" xmlns:mc="http://schemas.openxmlformats.org/markup-compatibility/2006" xmlns:aink="http://schemas.microsoft.com/office/drawing/2016/ink" xmlns:am3d="http://schemas.microsoft.com/office/drawing/2017/model3d" xmlns:o="urn:schemas-microsoft-com:office:office" xmlns:r="http://schemas.openxmlformats.org/officeDocument/2006/relationships" xmlns:m="http://schemas.openxmlformats.org/officeDocument/2006/math" xmlns:v="urn:schemas-microsoft-com:vml" xmlns:wp14="http://schemas.microsoft.com/office/word/2010/wordprocessingDrawing" xmlns:wp="http://schemas.openxmlformats.org/drawingml/2006/wordprocessingDrawing" xmlns:w10="urn:schemas-microsoft-com:office:word" xmlns:w="http://schemas.openxmlformats.org/wordprocessingml/2006/main" xmlns:w14="http://schemas.microsoft.com/office/word/2010/wordml" xmlns:w15="http://schemas.microsoft.com/office/word/2012/wordml" xmlns:w16cex="http://schemas.microsoft.com/office/word/2018/wordml/cex" xmlns:w16cid="http://schemas.microsoft.com/office/word/2016/wordml/cid" xmlns:w16="http://schemas.microsoft.com/office/word/2018/wordml" xmlns:w16se="http://schemas.microsoft.com/office/word/2015/wordml/symex" xmlns:wpg="http://schemas.microsoft.com/office/word/2010/wordprocessingGroup" xmlns:wpi="http://schemas.microsoft.com/office/word/2010/wordprocessingInk" xmlns:wne="http://schemas.microsoft.com/office/word/2006/wordml" xmlns:wps="http://schemas.microsoft.com/office/word/2010/wordprocessingShape" mc:Ignorable="w14 w15 w16se w16cid w16 w16cex wp14">
   <w:p>
     <w:pPr>
       <w:pStyle w:val="Header"/>
@@ -13184,7 +13313,7 @@
 </file>
 
 <file path=word/header9.xml><?xml version="1.0" encoding="utf-8"?>
-<w:hdr xmlns:wpc="http://schemas.microsoft.com/office/word/2010/wordprocessingCanvas" xmlns:cx="http://schemas.microsoft.com/office/drawing/2014/chartex" xmlns:cx1="http://schemas.microsoft.com/office/drawing/2015/9/8/chartex" xmlns:cx2="http://schemas.microsoft.com/office/drawing/2015/10/21/chartex" xmlns:cx3="http://schemas.microsoft.com/office/drawing/2016/5/9/chartex" xmlns:cx4="http://schemas.microsoft.com/office/drawing/2016/5/10/chartex" xmlns:cx5="http://schemas.microsoft.com/office/drawing/2016/5/11/chartex" xmlns:cx6="http://schemas.microsoft.com/office/drawing/2016/5/12/chartex" xmlns:cx7="http://schemas.microsoft.com/office/drawing/2016/5/13/chartex" xmlns:cx8="http://schemas.microsoft.com/office/drawing/2016/5/14/chartex" xmlns:mc="http://schemas.openxmlformats.org/markup-compatibility/2006" xmlns:aink="http://schemas.microsoft.com/office/drawing/2016/ink" xmlns:am3d="http://schemas.microsoft.com/office/drawing/2017/model3d" xmlns:o="urn:schemas-microsoft-com:office:office" xmlns:r="http://schemas.openxmlformats.org/officeDocument/2006/relationships" xmlns:m="http://schemas.openxmlformats.org/officeDocument/2006/math" xmlns:v="urn:schemas-microsoft-com:vml" xmlns:wp14="http://schemas.microsoft.com/office/word/2010/wordprocessingDrawing" xmlns:wp="http://schemas.openxmlformats.org/drawingml/2006/wordprocessingDrawing" xmlns:w10="urn:schemas-microsoft-com:office:word" xmlns:w="http://schemas.openxmlformats.org/wordprocessingml/2006/main" xmlns:w14="http://schemas.microsoft.com/office/word/2010/wordml" xmlns:w15="http://schemas.microsoft.com/office/word/2012/wordml" xmlns:w16cid="http://schemas.microsoft.com/office/word/2016/wordml/cid" xmlns:w16se="http://schemas.microsoft.com/office/word/2015/wordml/symex" xmlns:wpg="http://schemas.microsoft.com/office/word/2010/wordprocessingGroup" xmlns:wpi="http://schemas.microsoft.com/office/word/2010/wordprocessingInk" xmlns:wne="http://schemas.microsoft.com/office/word/2006/wordml" xmlns:wps="http://schemas.microsoft.com/office/word/2010/wordprocessingShape" mc:Ignorable="w14 w15 w16se w16cid wp14">
+<w:hdr xmlns:wpc="http://schemas.microsoft.com/office/word/2010/wordprocessingCanvas" xmlns:cx="http://schemas.microsoft.com/office/drawing/2014/chartex" xmlns:cx1="http://schemas.microsoft.com/office/drawing/2015/9/8/chartex" xmlns:cx2="http://schemas.microsoft.com/office/drawing/2015/10/21/chartex" xmlns:cx3="http://schemas.microsoft.com/office/drawing/2016/5/9/chartex" xmlns:cx4="http://schemas.microsoft.com/office/drawing/2016/5/10/chartex" xmlns:cx5="http://schemas.microsoft.com/office/drawing/2016/5/11/chartex" xmlns:cx6="http://schemas.microsoft.com/office/drawing/2016/5/12/chartex" xmlns:cx7="http://schemas.microsoft.com/office/drawing/2016/5/13/chartex" xmlns:cx8="http://schemas.microsoft.com/office/drawing/2016/5/14/chartex" xmlns:mc="http://schemas.openxmlformats.org/markup-compatibility/2006" xmlns:aink="http://schemas.microsoft.com/office/drawing/2016/ink" xmlns:am3d="http://schemas.microsoft.com/office/drawing/2017/model3d" xmlns:o="urn:schemas-microsoft-com:office:office" xmlns:r="http://schemas.openxmlformats.org/officeDocument/2006/relationships" xmlns:m="http://schemas.openxmlformats.org/officeDocument/2006/math" xmlns:v="urn:schemas-microsoft-com:vml" xmlns:wp14="http://schemas.microsoft.com/office/word/2010/wordprocessingDrawing" xmlns:wp="http://schemas.openxmlformats.org/drawingml/2006/wordprocessingDrawing" xmlns:w10="urn:schemas-microsoft-com:office:word" xmlns:w="http://schemas.openxmlformats.org/wordprocessingml/2006/main" xmlns:w14="http://schemas.microsoft.com/office/word/2010/wordml" xmlns:w15="http://schemas.microsoft.com/office/word/2012/wordml" xmlns:w16cex="http://schemas.microsoft.com/office/word/2018/wordml/cex" xmlns:w16cid="http://schemas.microsoft.com/office/word/2016/wordml/cid" xmlns:w16="http://schemas.microsoft.com/office/word/2018/wordml" xmlns:w16se="http://schemas.microsoft.com/office/word/2015/wordml/symex" xmlns:wpg="http://schemas.microsoft.com/office/word/2010/wordprocessingGroup" xmlns:wpi="http://schemas.microsoft.com/office/word/2010/wordprocessingInk" xmlns:wne="http://schemas.microsoft.com/office/word/2006/wordml" xmlns:wps="http://schemas.microsoft.com/office/word/2010/wordprocessingShape" mc:Ignorable="w14 w15 w16se w16cid w16 w16cex wp14">
   <w:p>
     <w:pPr>
       <w:pStyle w:val="Header"/>
@@ -13208,7 +13337,7 @@
 </file>
 
 <file path=word/numbering.xml><?xml version="1.0" encoding="utf-8"?>
-<w:numbering xmlns:wpc="http://schemas.microsoft.com/office/word/2010/wordprocessingCanvas" xmlns:cx="http://schemas.microsoft.com/office/drawing/2014/chartex" xmlns:cx1="http://schemas.microsoft.com/office/drawing/2015/9/8/chartex" xmlns:cx2="http://schemas.microsoft.com/office/drawing/2015/10/21/chartex" xmlns:cx3="http://schemas.microsoft.com/office/drawing/2016/5/9/chartex" xmlns:cx4="http://schemas.microsoft.com/office/drawing/2016/5/10/chartex" xmlns:cx5="http://schemas.microsoft.com/office/drawing/2016/5/11/chartex" xmlns:cx6="http://schemas.microsoft.com/office/drawing/2016/5/12/chartex" xmlns:cx7="http://schemas.microsoft.com/office/drawing/2016/5/13/chartex" xmlns:cx8="http://schemas.microsoft.com/office/drawing/2016/5/14/chartex" xmlns:mc="http://schemas.openxmlformats.org/markup-compatibility/2006" xmlns:aink="http://schemas.microsoft.com/office/drawing/2016/ink" xmlns:am3d="http://schemas.microsoft.com/office/drawing/2017/model3d" xmlns:o="urn:schemas-microsoft-com:office:office" xmlns:r="http://schemas.openxmlformats.org/officeDocument/2006/relationships" xmlns:m="http://schemas.openxmlformats.org/officeDocument/2006/math" xmlns:v="urn:schemas-microsoft-com:vml" xmlns:wp14="http://schemas.microsoft.com/office/word/2010/wordprocessingDrawing" xmlns:wp="http://schemas.openxmlformats.org/drawingml/2006/wordprocessingDrawing" xmlns:w10="urn:schemas-microsoft-com:office:word" xmlns:w="http://schemas.openxmlformats.org/wordprocessingml/2006/main" xmlns:w14="http://schemas.microsoft.com/office/word/2010/wordml" xmlns:w15="http://schemas.microsoft.com/office/word/2012/wordml" xmlns:w16cid="http://schemas.microsoft.com/office/word/2016/wordml/cid" xmlns:w16se="http://schemas.microsoft.com/office/word/2015/wordml/symex" xmlns:wpg="http://schemas.microsoft.com/office/word/2010/wordprocessingGroup" xmlns:wpi="http://schemas.microsoft.com/office/word/2010/wordprocessingInk" xmlns:wne="http://schemas.microsoft.com/office/word/2006/wordml" xmlns:wps="http://schemas.microsoft.com/office/word/2010/wordprocessingShape" mc:Ignorable="w14 w15 w16se w16cid wp14">
+<w:numbering xmlns:wpc="http://schemas.microsoft.com/office/word/2010/wordprocessingCanvas" xmlns:cx="http://schemas.microsoft.com/office/drawing/2014/chartex" xmlns:cx1="http://schemas.microsoft.com/office/drawing/2015/9/8/chartex" xmlns:cx2="http://schemas.microsoft.com/office/drawing/2015/10/21/chartex" xmlns:cx3="http://schemas.microsoft.com/office/drawing/2016/5/9/chartex" xmlns:cx4="http://schemas.microsoft.com/office/drawing/2016/5/10/chartex" xmlns:cx5="http://schemas.microsoft.com/office/drawing/2016/5/11/chartex" xmlns:cx6="http://schemas.microsoft.com/office/drawing/2016/5/12/chartex" xmlns:cx7="http://schemas.microsoft.com/office/drawing/2016/5/13/chartex" xmlns:cx8="http://schemas.microsoft.com/office/drawing/2016/5/14/chartex" xmlns:mc="http://schemas.openxmlformats.org/markup-compatibility/2006" xmlns:aink="http://schemas.microsoft.com/office/drawing/2016/ink" xmlns:am3d="http://schemas.microsoft.com/office/drawing/2017/model3d" xmlns:o="urn:schemas-microsoft-com:office:office" xmlns:r="http://schemas.openxmlformats.org/officeDocument/2006/relationships" xmlns:m="http://schemas.openxmlformats.org/officeDocument/2006/math" xmlns:v="urn:schemas-microsoft-com:vml" xmlns:wp14="http://schemas.microsoft.com/office/word/2010/wordprocessingDrawing" xmlns:wp="http://schemas.openxmlformats.org/drawingml/2006/wordprocessingDrawing" xmlns:w10="urn:schemas-microsoft-com:office:word" xmlns:w="http://schemas.openxmlformats.org/wordprocessingml/2006/main" xmlns:w14="http://schemas.microsoft.com/office/word/2010/wordml" xmlns:w15="http://schemas.microsoft.com/office/word/2012/wordml" xmlns:w16cex="http://schemas.microsoft.com/office/word/2018/wordml/cex" xmlns:w16cid="http://schemas.microsoft.com/office/word/2016/wordml/cid" xmlns:w16="http://schemas.microsoft.com/office/word/2018/wordml" xmlns:w16se="http://schemas.microsoft.com/office/word/2015/wordml/symex" xmlns:wpg="http://schemas.microsoft.com/office/word/2010/wordprocessingGroup" xmlns:wpi="http://schemas.microsoft.com/office/word/2010/wordprocessingInk" xmlns:wne="http://schemas.microsoft.com/office/word/2006/wordml" xmlns:wps="http://schemas.microsoft.com/office/word/2010/wordprocessingShape" mc:Ignorable="w14 w15 w16se w16cid w16 w16cex wp14">
   <w:abstractNum w:abstractNumId="0" w15:restartNumberingAfterBreak="0">
     <w:nsid w:val="FFFFFFFB"/>
     <w:multiLevelType w:val="multilevel"/>
@@ -14242,7 +14371,7 @@
 </file>
 
 <file path=word/people.xml><?xml version="1.0" encoding="utf-8"?>
-<w15:people xmlns:wpc="http://schemas.microsoft.com/office/word/2010/wordprocessingCanvas" xmlns:cx="http://schemas.microsoft.com/office/drawing/2014/chartex" xmlns:cx1="http://schemas.microsoft.com/office/drawing/2015/9/8/chartex" xmlns:cx2="http://schemas.microsoft.com/office/drawing/2015/10/21/chartex" xmlns:cx3="http://schemas.microsoft.com/office/drawing/2016/5/9/chartex" xmlns:cx4="http://schemas.microsoft.com/office/drawing/2016/5/10/chartex" xmlns:cx5="http://schemas.microsoft.com/office/drawing/2016/5/11/chartex" xmlns:cx6="http://schemas.microsoft.com/office/drawing/2016/5/12/chartex" xmlns:cx7="http://schemas.microsoft.com/office/drawing/2016/5/13/chartex" xmlns:cx8="http://schemas.microsoft.com/office/drawing/2016/5/14/chartex" xmlns:mc="http://schemas.openxmlformats.org/markup-compatibility/2006" xmlns:aink="http://schemas.microsoft.com/office/drawing/2016/ink" xmlns:am3d="http://schemas.microsoft.com/office/drawing/2017/model3d" xmlns:o="urn:schemas-microsoft-com:office:office" xmlns:r="http://schemas.openxmlformats.org/officeDocument/2006/relationships" xmlns:m="http://schemas.openxmlformats.org/officeDocument/2006/math" xmlns:v="urn:schemas-microsoft-com:vml" xmlns:wp14="http://schemas.microsoft.com/office/word/2010/wordprocessingDrawing" xmlns:wp="http://schemas.openxmlformats.org/drawingml/2006/wordprocessingDrawing" xmlns:w10="urn:schemas-microsoft-com:office:word" xmlns:w="http://schemas.openxmlformats.org/wordprocessingml/2006/main" xmlns:w14="http://schemas.microsoft.com/office/word/2010/wordml" xmlns:w15="http://schemas.microsoft.com/office/word/2012/wordml" xmlns:w16cid="http://schemas.microsoft.com/office/word/2016/wordml/cid" xmlns:w16se="http://schemas.microsoft.com/office/word/2015/wordml/symex" xmlns:wpg="http://schemas.microsoft.com/office/word/2010/wordprocessingGroup" xmlns:wpi="http://schemas.microsoft.com/office/word/2010/wordprocessingInk" xmlns:wne="http://schemas.microsoft.com/office/word/2006/wordml" xmlns:wps="http://schemas.microsoft.com/office/word/2010/wordprocessingShape" mc:Ignorable="w14 w15 w16se w16cid wp14">
+<w15:people xmlns:wpc="http://schemas.microsoft.com/office/word/2010/wordprocessingCanvas" xmlns:cx="http://schemas.microsoft.com/office/drawing/2014/chartex" xmlns:cx1="http://schemas.microsoft.com/office/drawing/2015/9/8/chartex" xmlns:cx2="http://schemas.microsoft.com/office/drawing/2015/10/21/chartex" xmlns:cx3="http://schemas.microsoft.com/office/drawing/2016/5/9/chartex" xmlns:cx4="http://schemas.microsoft.com/office/drawing/2016/5/10/chartex" xmlns:cx5="http://schemas.microsoft.com/office/drawing/2016/5/11/chartex" xmlns:cx6="http://schemas.microsoft.com/office/drawing/2016/5/12/chartex" xmlns:cx7="http://schemas.microsoft.com/office/drawing/2016/5/13/chartex" xmlns:cx8="http://schemas.microsoft.com/office/drawing/2016/5/14/chartex" xmlns:mc="http://schemas.openxmlformats.org/markup-compatibility/2006" xmlns:aink="http://schemas.microsoft.com/office/drawing/2016/ink" xmlns:am3d="http://schemas.microsoft.com/office/drawing/2017/model3d" xmlns:o="urn:schemas-microsoft-com:office:office" xmlns:r="http://schemas.openxmlformats.org/officeDocument/2006/relationships" xmlns:m="http://schemas.openxmlformats.org/officeDocument/2006/math" xmlns:v="urn:schemas-microsoft-com:vml" xmlns:wp14="http://schemas.microsoft.com/office/word/2010/wordprocessingDrawing" xmlns:wp="http://schemas.openxmlformats.org/drawingml/2006/wordprocessingDrawing" xmlns:w10="urn:schemas-microsoft-com:office:word" xmlns:w="http://schemas.openxmlformats.org/wordprocessingml/2006/main" xmlns:w14="http://schemas.microsoft.com/office/word/2010/wordml" xmlns:w15="http://schemas.microsoft.com/office/word/2012/wordml" xmlns:w16cex="http://schemas.microsoft.com/office/word/2018/wordml/cex" xmlns:w16cid="http://schemas.microsoft.com/office/word/2016/wordml/cid" xmlns:w16="http://schemas.microsoft.com/office/word/2018/wordml" xmlns:w16se="http://schemas.microsoft.com/office/word/2015/wordml/symex" xmlns:wpg="http://schemas.microsoft.com/office/word/2010/wordprocessingGroup" xmlns:wpi="http://schemas.microsoft.com/office/word/2010/wordprocessingInk" xmlns:wne="http://schemas.microsoft.com/office/word/2006/wordml" xmlns:wps="http://schemas.microsoft.com/office/word/2010/wordprocessingShape" mc:Ignorable="w14 w15 w16se w16cid w16 w16cex wp14">
   <w15:person w15:author="Jonathan Roman">
     <w15:presenceInfo w15:providerId="Windows Live" w15:userId="3eb3d1642d8adc84"/>
   </w15:person>
@@ -14256,7 +14385,7 @@
 </file>
 
 <file path=word/styles.xml><?xml version="1.0" encoding="utf-8"?>
-<w:styles xmlns:mc="http://schemas.openxmlformats.org/markup-compatibility/2006" xmlns:r="http://schemas.openxmlformats.org/officeDocument/2006/relationships" xmlns:w="http://schemas.openxmlformats.org/wordprocessingml/2006/main" xmlns:w14="http://schemas.microsoft.com/office/word/2010/wordml" xmlns:w15="http://schemas.microsoft.com/office/word/2012/wordml" xmlns:w16cid="http://schemas.microsoft.com/office/word/2016/wordml/cid" xmlns:w16se="http://schemas.microsoft.com/office/word/2015/wordml/symex" mc:Ignorable="w14 w15 w16se w16cid">
+<w:styles xmlns:mc="http://schemas.openxmlformats.org/markup-compatibility/2006" xmlns:r="http://schemas.openxmlformats.org/officeDocument/2006/relationships" xmlns:w="http://schemas.openxmlformats.org/wordprocessingml/2006/main" xmlns:w14="http://schemas.microsoft.com/office/word/2010/wordml" xmlns:w15="http://schemas.microsoft.com/office/word/2012/wordml" xmlns:w16cex="http://schemas.microsoft.com/office/word/2018/wordml/cex" xmlns:w16cid="http://schemas.microsoft.com/office/word/2016/wordml/cid" xmlns:w16="http://schemas.microsoft.com/office/word/2018/wordml" xmlns:w16se="http://schemas.microsoft.com/office/word/2015/wordml/symex" mc:Ignorable="w14 w15 w16se w16cid w16 w16cex">
   <w:docDefaults>
     <w:rPrDefault>
       <w:rPr>
@@ -15853,6 +15982,12 @@
 </file>
 
 <file path=customXml/item1.xml><?xml version="1.0" encoding="utf-8"?>
+<p:properties xmlns:p="http://schemas.microsoft.com/office/2006/metadata/properties" xmlns:xsi="http://www.w3.org/2001/XMLSchema-instance" xmlns:pc="http://schemas.microsoft.com/office/infopath/2007/PartnerControls">
+  <documentManagement/>
+</p:properties>
+</file>
+
+<file path=customXml/item2.xml><?xml version="1.0" encoding="utf-8"?>
 <ct:contentTypeSchema xmlns:ct="http://schemas.microsoft.com/office/2006/metadata/contentType" xmlns:ma="http://schemas.microsoft.com/office/2006/metadata/properties/metaAttributes" ct:_="" ma:_="" ma:contentTypeName="Document" ma:contentTypeID="0x0101006746E99376B77945BDBDEDF334809E4C" ma:contentTypeVersion="4" ma:contentTypeDescription="Create a new document." ma:contentTypeScope="" ma:versionID="58e26180c18d7120da187a40396786b9">
   <xsd:schema xmlns:xsd="http://www.w3.org/2001/XMLSchema" xmlns:xs="http://www.w3.org/2001/XMLSchema" xmlns:p="http://schemas.microsoft.com/office/2006/metadata/properties" xmlns:ns3="72dce3d1-2c8f-438e-a961-01521f76d788" targetNamespace="http://schemas.microsoft.com/office/2006/metadata/properties" ma:root="true" ma:fieldsID="2e4218cba28f0bdf91f1e993b750d926" ns3:_="">
     <xsd:import namespace="72dce3d1-2c8f-438e-a961-01521f76d788"/>
@@ -15998,12 +16133,6 @@
 </ct:contentTypeSchema>
 </file>
 
-<file path=customXml/item2.xml><?xml version="1.0" encoding="utf-8"?>
-<p:properties xmlns:p="http://schemas.microsoft.com/office/2006/metadata/properties" xmlns:xsi="http://www.w3.org/2001/XMLSchema-instance" xmlns:pc="http://schemas.microsoft.com/office/infopath/2007/PartnerControls">
-  <documentManagement/>
-</p:properties>
-</file>
-
 <file path=customXml/item3.xml><?xml version="1.0" encoding="utf-8"?>
 <?mso-contentType ?>
 <FormTemplates xmlns="http://schemas.microsoft.com/sharepoint/v3/contenttype/forms">
@@ -16018,6 +16147,15 @@
 </file>
 
 <file path=customXml/itemProps1.xml><?xml version="1.0" encoding="utf-8"?>
+<ds:datastoreItem xmlns:ds="http://schemas.openxmlformats.org/officeDocument/2006/customXml" ds:itemID="{9309B550-9F05-434A-A7D6-5821D689AFBA}">
+  <ds:schemaRefs>
+    <ds:schemaRef ds:uri="http://schemas.microsoft.com/office/2006/metadata/properties"/>
+    <ds:schemaRef ds:uri="http://schemas.microsoft.com/office/infopath/2007/PartnerControls"/>
+  </ds:schemaRefs>
+</ds:datastoreItem>
+</file>
+
+<file path=customXml/itemProps2.xml><?xml version="1.0" encoding="utf-8"?>
 <ds:datastoreItem xmlns:ds="http://schemas.openxmlformats.org/officeDocument/2006/customXml" ds:itemID="{6F987438-80AC-4DDA-98EF-D209D80EB81B}">
   <ds:schemaRefs>
     <ds:schemaRef ds:uri="http://schemas.microsoft.com/office/2006/metadata/contentType"/>
@@ -16035,15 +16173,6 @@
 </ds:datastoreItem>
 </file>
 
-<file path=customXml/itemProps2.xml><?xml version="1.0" encoding="utf-8"?>
-<ds:datastoreItem xmlns:ds="http://schemas.openxmlformats.org/officeDocument/2006/customXml" ds:itemID="{9309B550-9F05-434A-A7D6-5821D689AFBA}">
-  <ds:schemaRefs>
-    <ds:schemaRef ds:uri="http://schemas.microsoft.com/office/2006/metadata/properties"/>
-    <ds:schemaRef ds:uri="http://schemas.microsoft.com/office/infopath/2007/PartnerControls"/>
-  </ds:schemaRefs>
-</ds:datastoreItem>
-</file>
-
 <file path=customXml/itemProps3.xml><?xml version="1.0" encoding="utf-8"?>
 <ds:datastoreItem xmlns:ds="http://schemas.openxmlformats.org/officeDocument/2006/customXml" ds:itemID="{91EA8238-CF19-4D8C-9B34-E7B5B250DF9C}">
   <ds:schemaRefs>
@@ -16053,7 +16182,7 @@
 </file>
 
 <file path=customXml/itemProps4.xml><?xml version="1.0" encoding="utf-8"?>
-<ds:datastoreItem xmlns:ds="http://schemas.openxmlformats.org/officeDocument/2006/customXml" ds:itemID="{7B6D21B4-A05C-C34A-ACF8-B58BCFB8929B}">
+<ds:datastoreItem xmlns:ds="http://schemas.openxmlformats.org/officeDocument/2006/customXml" ds:itemID="{23FA1A31-B18D-4E20-9597-318D6A2FD2CE}">
   <ds:schemaRefs>
     <ds:schemaRef ds:uri="http://schemas.openxmlformats.org/officeDocument/2006/bibliography"/>
   </ds:schemaRefs>

</xml_diff>

<commit_message>
added comments to two of the failed tests.
</commit_message>
<xml_diff>
--- a/TestPlan_StephanieMedina_v2.docx
+++ b/TestPlan_StephanieMedina_v2.docx
@@ -1343,8 +1343,13 @@
       <w:pPr>
         <w:pStyle w:val="Paragraph"/>
       </w:pPr>
-      <w:r>
-        <w:t xml:space="preserve">Pfleeger, S.  </w:t>
+      <w:proofErr w:type="spellStart"/>
+      <w:r>
+        <w:t>Pfleeger</w:t>
+      </w:r>
+      <w:proofErr w:type="spellEnd"/>
+      <w:r>
+        <w:t xml:space="preserve">, S.  </w:t>
       </w:r>
       <w:r>
         <w:rPr>
@@ -4665,13 +4670,29 @@
     <w:p/>
     <w:p>
       <w:r>
-        <w:t>A database is a set of flat files organized as rows and columns. A collection of related files are contained in a database. The database is organized in XML documents.  There are two kinds of XML documents: a database description and the data tables. The description file contains a description of the data tables: the table name and columns for each table. The format is</w:t>
+        <w:t xml:space="preserve">A database is a set of flat files organized as rows and columns. A collection of related files </w:t>
+      </w:r>
+      <w:proofErr w:type="gramStart"/>
+      <w:r>
+        <w:t>are</w:t>
+      </w:r>
+      <w:proofErr w:type="gramEnd"/>
+      <w:r>
+        <w:t xml:space="preserve"> contained in a database. The database is organized in XML documents.  There are two kinds of XML documents: a database description and the data tables. The description file contains a description of the data tables: the table name and columns for each table. The format is</w:t>
       </w:r>
     </w:p>
     <w:p>
       <w:r>
         <w:tab/>
-        <w:t>&lt;DATABASE name='databasename'&gt;</w:t>
+        <w:t>&lt;DATABASE name='</w:t>
+      </w:r>
+      <w:proofErr w:type="spellStart"/>
+      <w:r>
+        <w:t>databasename</w:t>
+      </w:r>
+      <w:proofErr w:type="spellEnd"/>
+      <w:r>
+        <w:t>'&gt;</w:t>
       </w:r>
     </w:p>
     <w:p>
@@ -4680,7 +4701,15 @@
       </w:r>
       <w:r>
         <w:tab/>
-        <w:t>&lt;TABLE name='tablename'&gt;</w:t>
+        <w:t>&lt;TABLE name='</w:t>
+      </w:r>
+      <w:proofErr w:type="spellStart"/>
+      <w:r>
+        <w:t>tablename</w:t>
+      </w:r>
+      <w:proofErr w:type="spellEnd"/>
+      <w:r>
+        <w:t>'&gt;</w:t>
       </w:r>
     </w:p>
     <w:p>
@@ -4692,7 +4721,23 @@
       </w:r>
       <w:r>
         <w:tab/>
-        <w:t>&lt;COLUMN name='columnname' type='columntype'/&gt;</w:t>
+        <w:t>&lt;COLUMN name='</w:t>
+      </w:r>
+      <w:proofErr w:type="spellStart"/>
+      <w:r>
+        <w:t>columnname</w:t>
+      </w:r>
+      <w:proofErr w:type="spellEnd"/>
+      <w:r>
+        <w:t>' type='</w:t>
+      </w:r>
+      <w:proofErr w:type="spellStart"/>
+      <w:r>
+        <w:t>columntype</w:t>
+      </w:r>
+      <w:proofErr w:type="spellEnd"/>
+      <w:r>
+        <w:t>'/&gt;</w:t>
       </w:r>
     </w:p>
     <w:p>
@@ -4746,7 +4791,15 @@
     <w:p>
       <w:r>
         <w:tab/>
-        <w:t>&lt;DATABASE name='databasename'&gt;</w:t>
+        <w:t>&lt;DATABASE name='</w:t>
+      </w:r>
+      <w:proofErr w:type="spellStart"/>
+      <w:r>
+        <w:t>databasename</w:t>
+      </w:r>
+      <w:proofErr w:type="spellEnd"/>
+      <w:r>
+        <w:t>'&gt;</w:t>
       </w:r>
     </w:p>
     <w:p>
@@ -4755,7 +4808,15 @@
       </w:r>
       <w:r>
         <w:tab/>
-        <w:t>&lt;TABLE name='tablename'&gt;</w:t>
+        <w:t>&lt;TABLE name='</w:t>
+      </w:r>
+      <w:proofErr w:type="spellStart"/>
+      <w:r>
+        <w:t>tablename</w:t>
+      </w:r>
+      <w:proofErr w:type="spellEnd"/>
+      <w:r>
+        <w:t>'&gt;</w:t>
       </w:r>
     </w:p>
     <w:p>
@@ -4782,7 +4843,23 @@
       </w:r>
       <w:r>
         <w:tab/>
-        <w:t>&lt;columnname&gt; value &lt;/columnname&gt;</w:t>
+        <w:t>&lt;</w:t>
+      </w:r>
+      <w:proofErr w:type="spellStart"/>
+      <w:r>
+        <w:t>columnname</w:t>
+      </w:r>
+      <w:proofErr w:type="spellEnd"/>
+      <w:r>
+        <w:t>&gt; value &lt;/</w:t>
+      </w:r>
+      <w:proofErr w:type="spellStart"/>
+      <w:r>
+        <w:t>columnname</w:t>
+      </w:r>
+      <w:proofErr w:type="spellEnd"/>
+      <w:r>
+        <w:t>&gt;</w:t>
       </w:r>
     </w:p>
     <w:p>
@@ -4853,7 +4930,28 @@
     </w:p>
     <w:p>
       <w:r>
-        <w:t xml:space="preserve">    &lt;ITEM date='mm/dd/yyyy'  author='authorname' comment='note' /&gt;</w:t>
+        <w:t xml:space="preserve">    &lt;ITEM date='mm/dd/</w:t>
+      </w:r>
+      <w:proofErr w:type="spellStart"/>
+      <w:r>
+        <w:t>yyyy</w:t>
+      </w:r>
+      <w:proofErr w:type="spellEnd"/>
+      <w:proofErr w:type="gramStart"/>
+      <w:r>
+        <w:t>'  author</w:t>
+      </w:r>
+      <w:proofErr w:type="gramEnd"/>
+      <w:r>
+        <w:t>='</w:t>
+      </w:r>
+      <w:proofErr w:type="spellStart"/>
+      <w:r>
+        <w:t>authorname</w:t>
+      </w:r>
+      <w:proofErr w:type="spellEnd"/>
+      <w:r>
+        <w:t>' comment='note' /&gt;</w:t>
       </w:r>
     </w:p>
     <w:p>
@@ -4927,7 +5025,15 @@
     </w:p>
     <w:p>
       <w:r>
-        <w:t xml:space="preserve">      &lt;CONSTRAINT name='NN_0' type='NotNull'/&gt;</w:t>
+        <w:t xml:space="preserve">      &lt;CONSTRAINT name='NN_0' type='</w:t>
+      </w:r>
+      <w:proofErr w:type="spellStart"/>
+      <w:r>
+        <w:t>NotNull</w:t>
+      </w:r>
+      <w:proofErr w:type="spellEnd"/>
+      <w:r>
+        <w:t>'/&gt;</w:t>
       </w:r>
     </w:p>
     <w:p>
@@ -4944,8 +5050,12 @@
     <w:p>
       <w:r>
         <w:tab/>
+      </w:r>
+      <w:proofErr w:type="spellStart"/>
+      <w:r>
         <w:t>NotNull</w:t>
       </w:r>
+      <w:proofErr w:type="spellEnd"/>
     </w:p>
     <w:p>
       <w:r>
@@ -4962,7 +5072,15 @@
     <w:p>
       <w:r>
         <w:lastRenderedPageBreak/>
-        <w:t>For NotNull, the entry in the data table must have some value. For Unique, the value must not be duplicated anywhere else in the table (e.g., the table's key value). For Check, the value must match one of the OPTION fields. For example:</w:t>
+        <w:t xml:space="preserve">For </w:t>
+      </w:r>
+      <w:proofErr w:type="spellStart"/>
+      <w:r>
+        <w:t>NotNull</w:t>
+      </w:r>
+      <w:proofErr w:type="spellEnd"/>
+      <w:r>
+        <w:t>, the entry in the data table must have some value. For Unique, the value must not be duplicated anywhere else in the table (e.g., the table's key value). For Check, the value must match one of the OPTION fields. For example:</w:t>
       </w:r>
     </w:p>
     <w:p>
@@ -6759,8 +6877,16 @@
             <w:r>
               <w:t xml:space="preserve">Current Status: </w:t>
             </w:r>
+            <w:commentRangeStart w:id="83"/>
             <w:r>
               <w:t>Fail</w:t>
+            </w:r>
+            <w:commentRangeEnd w:id="83"/>
+            <w:r>
+              <w:rPr>
+                <w:rStyle w:val="CommentReference"/>
+              </w:rPr>
+              <w:commentReference w:id="83"/>
             </w:r>
           </w:p>
         </w:tc>
@@ -6928,10 +7054,18 @@
               <w:t xml:space="preserve"> </w:t>
             </w:r>
             <w:r>
-              <w:t xml:space="preserve">anywhere in the table and select the </w:t>
-            </w:r>
-            <w:r>
-              <w:t xml:space="preserve"> Edit Menu option. </w:t>
+              <w:t xml:space="preserve">anywhere in the table and select </w:t>
+            </w:r>
+            <w:proofErr w:type="gramStart"/>
+            <w:r>
+              <w:t xml:space="preserve">the </w:t>
+            </w:r>
+            <w:r>
+              <w:t xml:space="preserve"> Edit</w:t>
+            </w:r>
+            <w:proofErr w:type="gramEnd"/>
+            <w:r>
+              <w:t xml:space="preserve"> Menu option. </w:t>
             </w:r>
           </w:p>
           <w:p/>
@@ -7174,8 +7308,24 @@
             </w:r>
           </w:p>
           <w:p>
-            <w:r>
-              <w:t>Pending</w:t>
+            <w:pPr>
+              <w:pStyle w:val="CommentText"/>
+            </w:pPr>
+            <w:r>
+              <w:t>Stephanie Medina</w:t>
+            </w:r>
+          </w:p>
+          <w:p>
+            <w:pPr>
+              <w:pStyle w:val="CommentText"/>
+            </w:pPr>
+            <w:r>
+              <w:t>Raquel Gonzalez</w:t>
+            </w:r>
+          </w:p>
+          <w:p>
+            <w:r>
+              <w:t>Jonathan Roman</w:t>
             </w:r>
           </w:p>
         </w:tc>
@@ -7203,11 +7353,11 @@
       <w:pPr>
         <w:pStyle w:val="Heading2"/>
       </w:pPr>
-      <w:bookmarkStart w:id="83" w:name="_Toc37254782"/>
+      <w:bookmarkStart w:id="84" w:name="_Toc37254782"/>
       <w:r>
         <w:t>Test Case 2</w:t>
       </w:r>
-      <w:bookmarkEnd w:id="83"/>
+      <w:bookmarkEnd w:id="84"/>
     </w:p>
     <w:p>
       <w:pPr>
@@ -7469,7 +7619,15 @@
           <w:p/>
           <w:p>
             <w:r>
-              <w:t xml:space="preserve">Click anywhere in the table and select the  Edit Menu option. </w:t>
+              <w:t xml:space="preserve">Click anywhere in the table and select </w:t>
+            </w:r>
+            <w:proofErr w:type="gramStart"/>
+            <w:r>
+              <w:t>the  Edit</w:t>
+            </w:r>
+            <w:proofErr w:type="gramEnd"/>
+            <w:r>
+              <w:t xml:space="preserve"> Menu option. </w:t>
             </w:r>
           </w:p>
           <w:p/>
@@ -7733,8 +7891,24 @@
             </w:r>
           </w:p>
           <w:p>
-            <w:r>
-              <w:t>Pending</w:t>
+            <w:pPr>
+              <w:pStyle w:val="CommentText"/>
+            </w:pPr>
+            <w:r>
+              <w:t>Stephanie Medina</w:t>
+            </w:r>
+          </w:p>
+          <w:p>
+            <w:pPr>
+              <w:pStyle w:val="CommentText"/>
+            </w:pPr>
+            <w:r>
+              <w:t>Raquel Gonzalez</w:t>
+            </w:r>
+          </w:p>
+          <w:p>
+            <w:r>
+              <w:t>Jonathan Roman</w:t>
             </w:r>
           </w:p>
         </w:tc>
@@ -7761,11 +7935,11 @@
       <w:pPr>
         <w:pStyle w:val="Heading2"/>
       </w:pPr>
-      <w:bookmarkStart w:id="84" w:name="_Toc37254783"/>
+      <w:bookmarkStart w:id="85" w:name="_Toc37254783"/>
       <w:r>
         <w:t>Test Plan 3</w:t>
       </w:r>
-      <w:bookmarkEnd w:id="84"/>
+      <w:bookmarkEnd w:id="85"/>
     </w:p>
     <w:p>
       <w:pPr>
@@ -7849,6 +8023,7 @@
           </w:tcPr>
           <w:p>
             <w:r>
+              <w:lastRenderedPageBreak/>
               <w:t xml:space="preserve">Test No.: </w:t>
             </w:r>
             <w:r>
@@ -7883,7 +8058,6 @@
           </w:tcPr>
           <w:p>
             <w:r>
-              <w:lastRenderedPageBreak/>
               <w:t xml:space="preserve">Test title:  </w:t>
             </w:r>
             <w:r>
@@ -8027,7 +8201,15 @@
           <w:p/>
           <w:p>
             <w:r>
-              <w:t>Click anywhere in the table and select the  Edit Menu option.</w:t>
+              <w:t xml:space="preserve">Click anywhere in the table and select </w:t>
+            </w:r>
+            <w:proofErr w:type="gramStart"/>
+            <w:r>
+              <w:t>the  Edit</w:t>
+            </w:r>
+            <w:proofErr w:type="gramEnd"/>
+            <w:r>
+              <w:t xml:space="preserve"> Menu option.</w:t>
             </w:r>
           </w:p>
           <w:p/>
@@ -8304,8 +8486,25 @@
             </w:r>
           </w:p>
           <w:p>
-            <w:r>
-              <w:t>Pending</w:t>
+            <w:pPr>
+              <w:pStyle w:val="CommentText"/>
+            </w:pPr>
+            <w:r>
+              <w:t>Stephanie Medina</w:t>
+            </w:r>
+          </w:p>
+          <w:p>
+            <w:pPr>
+              <w:pStyle w:val="CommentText"/>
+            </w:pPr>
+            <w:r>
+              <w:t>Raquel Gonzalez</w:t>
+            </w:r>
+          </w:p>
+          <w:p>
+            <w:r>
+              <w:lastRenderedPageBreak/>
+              <w:t>Jonathan Roman</w:t>
             </w:r>
           </w:p>
         </w:tc>
@@ -8316,6 +8515,7 @@
           </w:tcPr>
           <w:p>
             <w:r>
+              <w:lastRenderedPageBreak/>
               <w:t>Date Completed:</w:t>
             </w:r>
           </w:p>
@@ -8331,12 +8531,11 @@
       <w:pPr>
         <w:pStyle w:val="Heading2"/>
       </w:pPr>
-      <w:bookmarkStart w:id="85" w:name="_Toc37254784"/>
-      <w:r>
-        <w:lastRenderedPageBreak/>
+      <w:bookmarkStart w:id="86" w:name="_Toc37254784"/>
+      <w:r>
         <w:t>Test Case 4</w:t>
       </w:r>
-      <w:bookmarkEnd w:id="85"/>
+      <w:bookmarkEnd w:id="86"/>
     </w:p>
     <w:p>
       <w:pPr>
@@ -8662,9 +8861,9 @@
             </w:r>
           </w:p>
           <w:p>
-            <w:commentRangeStart w:id="86"/>
             <w:commentRangeStart w:id="87"/>
             <w:commentRangeStart w:id="88"/>
+            <w:commentRangeStart w:id="89"/>
           </w:p>
           <w:p>
             <w:r>
@@ -8678,13 +8877,6 @@
             </w:r>
             <w:r>
               <w:t>you want to drag</w:t>
-            </w:r>
-            <w:commentRangeEnd w:id="86"/>
-            <w:r>
-              <w:rPr>
-                <w:rStyle w:val="CommentReference"/>
-              </w:rPr>
-              <w:commentReference w:id="86"/>
             </w:r>
             <w:commentRangeEnd w:id="87"/>
             <w:r>
@@ -8699,6 +8891,13 @@
                 <w:rStyle w:val="CommentReference"/>
               </w:rPr>
               <w:commentReference w:id="88"/>
+            </w:r>
+            <w:commentRangeEnd w:id="89"/>
+            <w:r>
+              <w:rPr>
+                <w:rStyle w:val="CommentReference"/>
+              </w:rPr>
+              <w:commentReference w:id="89"/>
             </w:r>
           </w:p>
           <w:p/>
@@ -8812,16 +9011,24 @@
             </w:r>
           </w:p>
           <w:p>
-            <w:commentRangeStart w:id="89"/>
-            <w:r>
-              <w:t>Pending</w:t>
-            </w:r>
-            <w:commentRangeEnd w:id="89"/>
-            <w:r>
-              <w:rPr>
-                <w:rStyle w:val="CommentReference"/>
-              </w:rPr>
-              <w:commentReference w:id="89"/>
+            <w:pPr>
+              <w:pStyle w:val="CommentText"/>
+            </w:pPr>
+            <w:r>
+              <w:t>Stephanie Medina</w:t>
+            </w:r>
+          </w:p>
+          <w:p>
+            <w:pPr>
+              <w:pStyle w:val="CommentText"/>
+            </w:pPr>
+            <w:r>
+              <w:t>Raquel Gonzalez</w:t>
+            </w:r>
+          </w:p>
+          <w:p>
+            <w:r>
+              <w:t>Jonathan Roman</w:t>
             </w:r>
           </w:p>
         </w:tc>
@@ -8851,6 +9058,7 @@
       </w:pPr>
       <w:bookmarkStart w:id="90" w:name="_Toc37254785"/>
       <w:r>
+        <w:lastRenderedPageBreak/>
         <w:t>Test Case</w:t>
       </w:r>
       <w:r>
@@ -9255,8 +9463,24 @@
             </w:r>
           </w:p>
           <w:p>
-            <w:r>
-              <w:t>Pending</w:t>
+            <w:pPr>
+              <w:pStyle w:val="CommentText"/>
+            </w:pPr>
+            <w:r>
+              <w:t>Stephanie Medina</w:t>
+            </w:r>
+          </w:p>
+          <w:p>
+            <w:pPr>
+              <w:pStyle w:val="CommentText"/>
+            </w:pPr>
+            <w:r>
+              <w:t>Raquel Gonzalez</w:t>
+            </w:r>
+          </w:p>
+          <w:p>
+            <w:r>
+              <w:t>Jonathan Roman</w:t>
             </w:r>
           </w:p>
         </w:tc>
@@ -9375,6 +9599,7 @@
           </w:tcPr>
           <w:p>
             <w:r>
+              <w:lastRenderedPageBreak/>
               <w:t xml:space="preserve">Test No.: </w:t>
             </w:r>
             <w:r>
@@ -9391,8 +9616,16 @@
             <w:r>
               <w:t xml:space="preserve">Current Status: </w:t>
             </w:r>
+            <w:commentRangeStart w:id="92"/>
             <w:r>
               <w:t>Fail</w:t>
+            </w:r>
+            <w:commentRangeEnd w:id="92"/>
+            <w:r>
+              <w:rPr>
+                <w:rStyle w:val="CommentReference"/>
+              </w:rPr>
+              <w:commentReference w:id="92"/>
             </w:r>
           </w:p>
         </w:tc>
@@ -9433,7 +9666,6 @@
           </w:tcPr>
           <w:p>
             <w:r>
-              <w:lastRenderedPageBreak/>
               <w:t xml:space="preserve">Testing approach: </w:t>
             </w:r>
             <w:r>
@@ -9788,8 +10020,24 @@
             </w:r>
           </w:p>
           <w:p>
-            <w:r>
-              <w:t>Pending</w:t>
+            <w:pPr>
+              <w:pStyle w:val="CommentText"/>
+            </w:pPr>
+            <w:r>
+              <w:t>Stephanie Medina</w:t>
+            </w:r>
+          </w:p>
+          <w:p>
+            <w:pPr>
+              <w:pStyle w:val="CommentText"/>
+            </w:pPr>
+            <w:r>
+              <w:t>Raquel Gonzalez</w:t>
+            </w:r>
+          </w:p>
+          <w:p>
+            <w:r>
+              <w:t>Jonathan Roman</w:t>
             </w:r>
           </w:p>
         </w:tc>
@@ -9818,27 +10066,28 @@
           <w:highlight w:val="yellow"/>
         </w:rPr>
       </w:pPr>
-      <w:bookmarkStart w:id="92" w:name="_Toc37254787"/>
+      <w:bookmarkStart w:id="93" w:name="_Toc37254787"/>
       <w:r>
         <w:rPr>
           <w:highlight w:val="yellow"/>
         </w:rPr>
+        <w:lastRenderedPageBreak/>
         <w:t xml:space="preserve">Test </w:t>
       </w:r>
-      <w:commentRangeStart w:id="93"/>
+      <w:commentRangeStart w:id="94"/>
       <w:r>
         <w:rPr>
           <w:highlight w:val="yellow"/>
         </w:rPr>
         <w:t>Case</w:t>
       </w:r>
-      <w:commentRangeEnd w:id="93"/>
+      <w:commentRangeEnd w:id="94"/>
       <w:r>
         <w:rPr>
           <w:rStyle w:val="CommentReference"/>
           <w:b w:val="0"/>
         </w:rPr>
-        <w:commentReference w:id="93"/>
+        <w:commentReference w:id="94"/>
       </w:r>
       <w:r>
         <w:rPr>
@@ -9846,7 +10095,7 @@
         </w:rPr>
         <w:t xml:space="preserve"> 7</w:t>
       </w:r>
-      <w:bookmarkEnd w:id="92"/>
+      <w:bookmarkEnd w:id="93"/>
     </w:p>
     <w:p>
       <w:pPr>
@@ -9933,7 +10182,6 @@
           </w:tcPr>
           <w:p>
             <w:r>
-              <w:lastRenderedPageBreak/>
               <w:t xml:space="preserve">Test No.: </w:t>
             </w:r>
             <w:r>
@@ -10228,8 +10476,24 @@
             </w:r>
           </w:p>
           <w:p>
-            <w:r>
-              <w:t>Pending</w:t>
+            <w:pPr>
+              <w:pStyle w:val="CommentText"/>
+            </w:pPr>
+            <w:r>
+              <w:t>Stephanie Medina</w:t>
+            </w:r>
+          </w:p>
+          <w:p>
+            <w:pPr>
+              <w:pStyle w:val="CommentText"/>
+            </w:pPr>
+            <w:r>
+              <w:t>Raquel Gonzalez</w:t>
+            </w:r>
+          </w:p>
+          <w:p>
+            <w:r>
+              <w:t>Jonathan Roman</w:t>
             </w:r>
           </w:p>
         </w:tc>
@@ -10260,27 +10524,27 @@
           <w:highlight w:val="yellow"/>
         </w:rPr>
       </w:pPr>
-      <w:bookmarkStart w:id="94" w:name="_Toc37254788"/>
+      <w:bookmarkStart w:id="95" w:name="_Toc37254788"/>
       <w:r>
         <w:rPr>
           <w:highlight w:val="yellow"/>
         </w:rPr>
         <w:t xml:space="preserve">Test </w:t>
       </w:r>
-      <w:commentRangeStart w:id="95"/>
+      <w:commentRangeStart w:id="96"/>
       <w:r>
         <w:rPr>
           <w:highlight w:val="yellow"/>
         </w:rPr>
         <w:t>Case</w:t>
       </w:r>
-      <w:commentRangeEnd w:id="95"/>
+      <w:commentRangeEnd w:id="96"/>
       <w:r>
         <w:rPr>
           <w:rStyle w:val="CommentReference"/>
           <w:b w:val="0"/>
         </w:rPr>
-        <w:commentReference w:id="95"/>
+        <w:commentReference w:id="96"/>
       </w:r>
       <w:r>
         <w:rPr>
@@ -10288,7 +10552,7 @@
         </w:rPr>
         <w:t xml:space="preserve"> 8</w:t>
       </w:r>
-      <w:bookmarkEnd w:id="94"/>
+      <w:bookmarkEnd w:id="95"/>
     </w:p>
     <w:p/>
     <w:p>
@@ -10425,6 +10689,7 @@
           </w:tcPr>
           <w:p>
             <w:r>
+              <w:lastRenderedPageBreak/>
               <w:t xml:space="preserve">Testing approach: </w:t>
             </w:r>
             <w:r>
@@ -10445,7 +10710,6 @@
           </w:tcPr>
           <w:p>
             <w:r>
-              <w:lastRenderedPageBreak/>
               <w:t>STEP</w:t>
             </w:r>
           </w:p>
@@ -10513,18 +10777,11 @@
             <w:r>
               <w:t xml:space="preserve">ased on </w:t>
             </w:r>
-            <w:commentRangeStart w:id="96"/>
             <w:commentRangeStart w:id="97"/>
             <w:commentRangeStart w:id="98"/>
+            <w:commentRangeStart w:id="99"/>
             <w:r>
               <w:t>the</w:t>
-            </w:r>
-            <w:commentRangeEnd w:id="96"/>
-            <w:r>
-              <w:rPr>
-                <w:rStyle w:val="CommentReference"/>
-              </w:rPr>
-              <w:commentReference w:id="96"/>
             </w:r>
             <w:commentRangeEnd w:id="97"/>
             <w:r>
@@ -10539,6 +10796,13 @@
                 <w:rStyle w:val="CommentReference"/>
               </w:rPr>
               <w:commentReference w:id="98"/>
+            </w:r>
+            <w:commentRangeEnd w:id="99"/>
+            <w:r>
+              <w:rPr>
+                <w:rStyle w:val="CommentReference"/>
+              </w:rPr>
+              <w:commentReference w:id="99"/>
             </w:r>
             <w:r>
               <w:t xml:space="preserve"> database description file</w:t>
@@ -10672,8 +10936,24 @@
             </w:r>
           </w:p>
           <w:p>
-            <w:r>
-              <w:t>Pending</w:t>
+            <w:pPr>
+              <w:pStyle w:val="CommentText"/>
+            </w:pPr>
+            <w:r>
+              <w:t>Stephanie Medina</w:t>
+            </w:r>
+          </w:p>
+          <w:p>
+            <w:pPr>
+              <w:pStyle w:val="CommentText"/>
+            </w:pPr>
+            <w:r>
+              <w:t>Raquel Gonzalez</w:t>
+            </w:r>
+          </w:p>
+          <w:p>
+            <w:r>
+              <w:t>Jonathan Roman</w:t>
             </w:r>
           </w:p>
         </w:tc>
@@ -10701,15 +10981,15 @@
         <w:pStyle w:val="Heading1"/>
         <w:pageBreakBefore w:val="0"/>
       </w:pPr>
-      <w:bookmarkStart w:id="99" w:name="_Toc21505006"/>
-      <w:bookmarkStart w:id="100" w:name="_Toc227033594"/>
-      <w:bookmarkStart w:id="101" w:name="_Toc37254789"/>
+      <w:bookmarkStart w:id="100" w:name="_Toc21505006"/>
+      <w:bookmarkStart w:id="101" w:name="_Toc227033594"/>
+      <w:bookmarkStart w:id="102" w:name="_Toc37254789"/>
       <w:r>
         <w:t>User Interface Testing</w:t>
       </w:r>
-      <w:bookmarkEnd w:id="99"/>
       <w:bookmarkEnd w:id="100"/>
       <w:bookmarkEnd w:id="101"/>
+      <w:bookmarkEnd w:id="102"/>
     </w:p>
     <w:p/>
     <w:p>
@@ -10727,12 +11007,12 @@
       <w:pPr>
         <w:pStyle w:val="Heading1"/>
       </w:pPr>
-      <w:bookmarkStart w:id="102" w:name="_Toc37254790"/>
+      <w:bookmarkStart w:id="103" w:name="_Toc37254790"/>
       <w:r>
         <w:lastRenderedPageBreak/>
         <w:t>Test Schedule</w:t>
       </w:r>
-      <w:bookmarkEnd w:id="102"/>
+      <w:bookmarkEnd w:id="103"/>
     </w:p>
     <w:p>
       <w:r>
@@ -10848,16 +11128,16 @@
             <w:r>
               <w:t>Task 1 – 04/08/</w:t>
             </w:r>
-            <w:commentRangeStart w:id="103"/>
+            <w:commentRangeStart w:id="104"/>
             <w:r>
               <w:t>2020</w:t>
             </w:r>
-            <w:commentRangeEnd w:id="103"/>
+            <w:commentRangeEnd w:id="104"/>
             <w:r>
               <w:rPr>
                 <w:rStyle w:val="CommentReference"/>
               </w:rPr>
-              <w:commentReference w:id="103"/>
+              <w:commentReference w:id="104"/>
             </w:r>
           </w:p>
         </w:tc>
@@ -11077,12 +11357,12 @@
       <w:pPr>
         <w:pStyle w:val="Heading1"/>
       </w:pPr>
-      <w:bookmarkStart w:id="104" w:name="_Toc37254791"/>
+      <w:bookmarkStart w:id="105" w:name="_Toc37254791"/>
       <w:r>
         <w:lastRenderedPageBreak/>
         <w:t>Other Sections</w:t>
       </w:r>
-      <w:bookmarkEnd w:id="104"/>
+      <w:bookmarkEnd w:id="105"/>
     </w:p>
     <w:p>
       <w:r>
@@ -11096,23 +11376,23 @@
       <w:pPr>
         <w:pStyle w:val="Heading1"/>
       </w:pPr>
-      <w:bookmarkStart w:id="105" w:name="_Toc227033596"/>
-      <w:bookmarkStart w:id="106" w:name="_Toc37254792"/>
-      <w:commentRangeStart w:id="107"/>
+      <w:bookmarkStart w:id="106" w:name="_Toc227033596"/>
+      <w:bookmarkStart w:id="107" w:name="_Toc37254792"/>
+      <w:commentRangeStart w:id="108"/>
       <w:r>
         <w:lastRenderedPageBreak/>
         <w:t>Appendix</w:t>
       </w:r>
-      <w:bookmarkEnd w:id="105"/>
       <w:bookmarkEnd w:id="106"/>
-      <w:commentRangeEnd w:id="107"/>
+      <w:bookmarkEnd w:id="107"/>
+      <w:commentRangeEnd w:id="108"/>
       <w:r>
         <w:rPr>
           <w:rStyle w:val="CommentReference"/>
           <w:b w:val="0"/>
           <w:kern w:val="0"/>
         </w:rPr>
-        <w:commentReference w:id="107"/>
+        <w:commentReference w:id="108"/>
       </w:r>
     </w:p>
     <w:p>
@@ -11890,7 +12170,21 @@
         <w:rPr>
           <w:rStyle w:val="CommentReference"/>
         </w:rPr>
-        <w:t>Is there a suspension criteria?</w:t>
+        <w:t xml:space="preserve">Is there a suspension </w:t>
+      </w:r>
+      <w:proofErr w:type="gramStart"/>
+      <w:r>
+        <w:rPr>
+          <w:rStyle w:val="CommentReference"/>
+        </w:rPr>
+        <w:t>criteria</w:t>
+      </w:r>
+      <w:proofErr w:type="gramEnd"/>
+      <w:r>
+        <w:rPr>
+          <w:rStyle w:val="CommentReference"/>
+        </w:rPr>
+        <w:t>?</w:t>
       </w:r>
     </w:p>
   </w:comment>
@@ -11954,7 +12248,15 @@
         <w:annotationRef/>
       </w:r>
       <w:r>
-        <w:t>I like that you wrote a reason as to why there isn’t a suspension criteria.</w:t>
+        <w:t xml:space="preserve">I like that you wrote a reason as to why there isn’t a suspension </w:t>
+      </w:r>
+      <w:proofErr w:type="gramStart"/>
+      <w:r>
+        <w:t>criteria</w:t>
+      </w:r>
+      <w:proofErr w:type="gramEnd"/>
+      <w:r>
+        <w:t>.</w:t>
       </w:r>
     </w:p>
   </w:comment>
@@ -12150,7 +12452,7 @@
       </w:r>
     </w:p>
   </w:comment>
-  <w:comment w:id="86" w:author="Gonzalez, Raquel B" w:date="2020-04-12T18:36:00Z" w:initials="GRB">
+  <w:comment w:id="83" w:author="Jonathan Roman" w:date="2020-04-22T19:28:00Z" w:initials="JR">
     <w:p>
       <w:pPr>
         <w:pStyle w:val="CommentText"/>
@@ -12162,11 +12464,11 @@
         <w:annotationRef/>
       </w:r>
       <w:r>
-        <w:t>How can we tell it is being detected?</w:t>
+        <w:t>Did the test actually fail if the insert was done at the bottom of the file?</w:t>
       </w:r>
     </w:p>
   </w:comment>
-  <w:comment w:id="87" w:author="Medina, Stephanie" w:date="2020-04-13T17:36:00Z" w:initials="MS">
+  <w:comment w:id="87" w:author="Gonzalez, Raquel B" w:date="2020-04-12T18:36:00Z" w:initials="GRB">
     <w:p>
       <w:pPr>
         <w:pStyle w:val="CommentText"/>
@@ -12178,11 +12480,11 @@
         <w:annotationRef/>
       </w:r>
       <w:r>
-        <w:t>Added a note where it describes the typical behavior of drag and drop</w:t>
+        <w:t>How can we tell it is being detected?</w:t>
       </w:r>
     </w:p>
   </w:comment>
-  <w:comment w:id="88" w:author="Jonathan Roman" w:date="2020-04-16T23:18:00Z" w:initials="JR">
+  <w:comment w:id="88" w:author="Medina, Stephanie" w:date="2020-04-13T17:36:00Z" w:initials="MS">
     <w:p>
       <w:pPr>
         <w:pStyle w:val="CommentText"/>
@@ -12194,11 +12496,11 @@
         <w:annotationRef/>
       </w:r>
       <w:r>
-        <w:t>Is there a specific place they should be clicking on the column in order for it to move or will clicking anywhere on the column work?</w:t>
+        <w:t>Added a note where it describes the typical behavior of drag and drop</w:t>
       </w:r>
     </w:p>
   </w:comment>
-  <w:comment w:id="89" w:author="Raquel Gonzalez" w:date="2020-04-17T23:21:00Z" w:initials="RG">
+  <w:comment w:id="89" w:author="Jonathan Roman" w:date="2020-04-16T23:18:00Z" w:initials="JR">
     <w:p>
       <w:pPr>
         <w:pStyle w:val="CommentText"/>
@@ -12210,35 +12512,11 @@
         <w:annotationRef/>
       </w:r>
       <w:r>
-        <w:t>Add team members names:</w:t>
-      </w:r>
-    </w:p>
-    <w:p>
-      <w:pPr>
-        <w:pStyle w:val="CommentText"/>
-      </w:pPr>
-      <w:r>
-        <w:t>Stephanie Medina</w:t>
-      </w:r>
-    </w:p>
-    <w:p>
-      <w:pPr>
-        <w:pStyle w:val="CommentText"/>
-      </w:pPr>
-      <w:r>
-        <w:t>Raquel Gonzalez</w:t>
-      </w:r>
-    </w:p>
-    <w:p>
-      <w:pPr>
-        <w:pStyle w:val="CommentText"/>
-      </w:pPr>
-      <w:r>
-        <w:t>Jonathan Roman</w:t>
+        <w:t>Is there a specific place they should be clicking on the column in order for it to move or will clicking anywhere on the column work?</w:t>
       </w:r>
     </w:p>
   </w:comment>
-  <w:comment w:id="93" w:author="Raquel Gonzalez" w:date="2020-04-17T23:18:00Z" w:initials="RG">
+  <w:comment w:id="92" w:author="Jonathan Roman" w:date="2020-04-22T19:33:00Z" w:initials="JR">
     <w:p>
       <w:pPr>
         <w:pStyle w:val="CommentText"/>
@@ -12250,11 +12528,11 @@
         <w:annotationRef/>
       </w:r>
       <w:r>
-        <w:t>Was this highlighted on purpose?</w:t>
+        <w:t>Was the test meant to show the undo feature for the last action, or was it meant to be able to undo multiple actions at a time?</w:t>
       </w:r>
     </w:p>
   </w:comment>
-  <w:comment w:id="95" w:author="Raquel Gonzalez" w:date="2020-04-17T23:18:00Z" w:initials="RG">
+  <w:comment w:id="94" w:author="Raquel Gonzalez" w:date="2020-04-17T23:18:00Z" w:initials="RG">
     <w:p>
       <w:pPr>
         <w:pStyle w:val="CommentText"/>
@@ -12266,11 +12544,19 @@
         <w:annotationRef/>
       </w:r>
       <w:r>
-        <w:t>Was this highlighted on purpose?</w:t>
+        <w:t xml:space="preserve">Was this </w:t>
+      </w:r>
+      <w:proofErr w:type="gramStart"/>
+      <w:r>
+        <w:t>highlighted on</w:t>
+      </w:r>
+      <w:proofErr w:type="gramEnd"/>
+      <w:r>
+        <w:t xml:space="preserve"> purpose?</w:t>
       </w:r>
     </w:p>
   </w:comment>
-  <w:comment w:id="96" w:author="Gonzalez, Raquel B" w:date="2020-04-12T18:35:00Z" w:initials="GRB">
+  <w:comment w:id="96" w:author="Raquel Gonzalez" w:date="2020-04-17T23:18:00Z" w:initials="RG">
     <w:p>
       <w:pPr>
         <w:pStyle w:val="CommentText"/>
@@ -12282,11 +12568,19 @@
         <w:annotationRef/>
       </w:r>
       <w:r>
-        <w:t>Possibly give specific example of violation.</w:t>
+        <w:t xml:space="preserve">Was this </w:t>
+      </w:r>
+      <w:proofErr w:type="gramStart"/>
+      <w:r>
+        <w:t>highlighted on</w:t>
+      </w:r>
+      <w:proofErr w:type="gramEnd"/>
+      <w:r>
+        <w:t xml:space="preserve"> purpose?</w:t>
       </w:r>
     </w:p>
   </w:comment>
-  <w:comment w:id="97" w:author="Medina, Stephanie" w:date="2020-04-14T14:48:00Z" w:initials="MS">
+  <w:comment w:id="97" w:author="Gonzalez, Raquel B" w:date="2020-04-12T18:35:00Z" w:initials="GRB">
     <w:p>
       <w:pPr>
         <w:pStyle w:val="CommentText"/>
@@ -12298,11 +12592,11 @@
         <w:annotationRef/>
       </w:r>
       <w:r>
-        <w:t>I can’t seem to find that file. So I’m not sure if this would be a failed test since you don’t know what the constraints are</w:t>
+        <w:t>Possibly give specific example of violation.</w:t>
       </w:r>
     </w:p>
   </w:comment>
-  <w:comment w:id="98" w:author="Raquel Gonzalez" w:date="2020-04-17T23:18:00Z" w:initials="RG">
+  <w:comment w:id="98" w:author="Medina, Stephanie" w:date="2020-04-14T14:48:00Z" w:initials="MS">
     <w:p>
       <w:pPr>
         <w:pStyle w:val="CommentText"/>
@@ -12314,11 +12608,19 @@
         <w:annotationRef/>
       </w:r>
       <w:r>
-        <w:t>I would put that as a note in the concluding remarks</w:t>
+        <w:t xml:space="preserve">I can’t seem to find that file. </w:t>
+      </w:r>
+      <w:proofErr w:type="gramStart"/>
+      <w:r>
+        <w:t>So</w:t>
+      </w:r>
+      <w:proofErr w:type="gramEnd"/>
+      <w:r>
+        <w:t xml:space="preserve"> I’m not sure if this would be a failed test since you don’t know what the constraints are</w:t>
       </w:r>
     </w:p>
   </w:comment>
-  <w:comment w:id="103" w:author="Raquel Gonzalez" w:date="2020-04-17T23:13:00Z" w:initials="RG">
+  <w:comment w:id="99" w:author="Raquel Gonzalez" w:date="2020-04-17T23:18:00Z" w:initials="RG">
     <w:p>
       <w:pPr>
         <w:pStyle w:val="CommentText"/>
@@ -12330,16 +12632,40 @@
         <w:annotationRef/>
       </w:r>
       <w:r>
-        <w:t>Leave the dates as TBD since they are part of the template more than a real life scenario</w:t>
-      </w:r>
-    </w:p>
+        <w:t>I would put that as a note in the concluding remarks</w:t>
+      </w:r>
+    </w:p>
+  </w:comment>
+  <w:comment w:id="104" w:author="Raquel Gonzalez" w:date="2020-04-17T23:13:00Z" w:initials="RG">
     <w:p>
       <w:pPr>
         <w:pStyle w:val="CommentText"/>
       </w:pPr>
+      <w:r>
+        <w:rPr>
+          <w:rStyle w:val="CommentReference"/>
+        </w:rPr>
+        <w:annotationRef/>
+      </w:r>
+      <w:r>
+        <w:t xml:space="preserve">Leave the dates as TBD since they are part of the template more than a </w:t>
+      </w:r>
+      <w:proofErr w:type="gramStart"/>
+      <w:r>
+        <w:t>real life</w:t>
+      </w:r>
+      <w:proofErr w:type="gramEnd"/>
+      <w:r>
+        <w:t xml:space="preserve"> scenario</w:t>
+      </w:r>
+    </w:p>
+    <w:p>
+      <w:pPr>
+        <w:pStyle w:val="CommentText"/>
+      </w:pPr>
     </w:p>
   </w:comment>
-  <w:comment w:id="107" w:author="Raquel Gonzalez" w:date="2020-04-17T23:16:00Z" w:initials="RG">
+  <w:comment w:id="108" w:author="Raquel Gonzalez" w:date="2020-04-17T23:16:00Z" w:initials="RG">
     <w:p>
       <w:pPr>
         <w:pStyle w:val="CommentText"/>
@@ -12383,10 +12709,11 @@
   <w15:commentEx w15:paraId="4E85955A" w15:done="0"/>
   <w15:commentEx w15:paraId="32514CC5" w15:paraIdParent="4E85955A" w15:done="0"/>
   <w15:commentEx w15:paraId="2EAB164E" w15:done="0"/>
+  <w15:commentEx w15:paraId="181114A9" w15:done="0"/>
   <w15:commentEx w15:paraId="7104B49D" w15:done="0"/>
   <w15:commentEx w15:paraId="64902C22" w15:paraIdParent="7104B49D" w15:done="0"/>
   <w15:commentEx w15:paraId="31B32403" w15:paraIdParent="7104B49D" w15:done="0"/>
-  <w15:commentEx w15:paraId="604F9514" w15:done="0"/>
+  <w15:commentEx w15:paraId="7D4C6106" w15:done="0"/>
   <w15:commentEx w15:paraId="6D1502F8" w15:done="0"/>
   <w15:commentEx w15:paraId="22421FFE" w15:done="0"/>
   <w15:commentEx w15:paraId="1CAADE09" w15:done="0"/>
@@ -12404,8 +12731,9 @@
   <w16cex:commentExtensible w16cex:durableId="22435313" w16cex:dateUtc="2020-04-17T03:56:00Z"/>
   <w16cex:commentExtensible w16cex:durableId="2244B6FB" w16cex:dateUtc="2020-04-18T05:15:00Z"/>
   <w16cex:commentExtensible w16cex:durableId="2243538A" w16cex:dateUtc="2020-04-17T03:58:00Z"/>
+  <w16cex:commentExtensible w16cex:durableId="224B197B" w16cex:dateUtc="2020-04-23T01:28:00Z"/>
   <w16cex:commentExtensible w16cex:durableId="22436648" w16cex:dateUtc="2020-04-17T05:18:00Z"/>
-  <w16cex:commentExtensible w16cex:durableId="2244B887" w16cex:dateUtc="2020-04-18T05:21:00Z"/>
+  <w16cex:commentExtensible w16cex:durableId="224B1A83" w16cex:dateUtc="2020-04-23T01:33:00Z"/>
   <w16cex:commentExtensible w16cex:durableId="2244B7AE" w16cex:dateUtc="2020-04-18T05:18:00Z"/>
   <w16cex:commentExtensible w16cex:durableId="2244B7CA" w16cex:dateUtc="2020-04-18T05:18:00Z"/>
   <w16cex:commentExtensible w16cex:durableId="2244B7D3" w16cex:dateUtc="2020-04-18T05:18:00Z"/>
@@ -12439,10 +12767,11 @@
   <w16cid:commentId w16cid:paraId="4E85955A" w16cid:durableId="223B26CE"/>
   <w16cid:commentId w16cid:paraId="32514CC5" w16cid:durableId="223F13E3"/>
   <w16cid:commentId w16cid:paraId="2EAB164E" w16cid:durableId="223B26F3"/>
+  <w16cid:commentId w16cid:paraId="181114A9" w16cid:durableId="224B197B"/>
   <w16cid:commentId w16cid:paraId="7104B49D" w16cid:durableId="223DDE4A"/>
   <w16cid:commentId w16cid:paraId="64902C22" w16cid:durableId="223F21B8"/>
   <w16cid:commentId w16cid:paraId="31B32403" w16cid:durableId="22436648"/>
-  <w16cid:commentId w16cid:paraId="604F9514" w16cid:durableId="2244B887"/>
+  <w16cid:commentId w16cid:paraId="7D4C6106" w16cid:durableId="224B1A83"/>
   <w16cid:commentId w16cid:paraId="6D1502F8" w16cid:durableId="2244B7AE"/>
   <w16cid:commentId w16cid:paraId="22421FFE" w16cid:durableId="2244B7CA"/>
   <w16cid:commentId w16cid:paraId="1CAADE09" w16cid:durableId="223DDDFD"/>
@@ -16852,12 +17181,6 @@
 </file>
 
 <file path=customXml/item1.xml><?xml version="1.0" encoding="utf-8"?>
-<p:properties xmlns:p="http://schemas.microsoft.com/office/2006/metadata/properties" xmlns:xsi="http://www.w3.org/2001/XMLSchema-instance" xmlns:pc="http://schemas.microsoft.com/office/infopath/2007/PartnerControls">
-  <documentManagement/>
-</p:properties>
-</file>
-
-<file path=customXml/item2.xml><?xml version="1.0" encoding="utf-8"?>
 <ct:contentTypeSchema xmlns:ct="http://schemas.microsoft.com/office/2006/metadata/contentType" xmlns:ma="http://schemas.microsoft.com/office/2006/metadata/properties/metaAttributes" ct:_="" ma:_="" ma:contentTypeName="Document" ma:contentTypeID="0x0101006746E99376B77945BDBDEDF334809E4C" ma:contentTypeVersion="4" ma:contentTypeDescription="Create a new document." ma:contentTypeScope="" ma:versionID="58e26180c18d7120da187a40396786b9">
   <xsd:schema xmlns:xsd="http://www.w3.org/2001/XMLSchema" xmlns:xs="http://www.w3.org/2001/XMLSchema" xmlns:p="http://schemas.microsoft.com/office/2006/metadata/properties" xmlns:ns3="72dce3d1-2c8f-438e-a961-01521f76d788" targetNamespace="http://schemas.microsoft.com/office/2006/metadata/properties" ma:root="true" ma:fieldsID="2e4218cba28f0bdf91f1e993b750d926" ns3:_="">
     <xsd:import namespace="72dce3d1-2c8f-438e-a961-01521f76d788"/>
@@ -17003,7 +17326,7 @@
 </ct:contentTypeSchema>
 </file>
 
-<file path=customXml/item3.xml><?xml version="1.0" encoding="utf-8"?>
+<file path=customXml/item2.xml><?xml version="1.0" encoding="utf-8"?>
 <?mso-contentType ?>
 <FormTemplates xmlns="http://schemas.microsoft.com/sharepoint/v3/contenttype/forms">
   <Display>DocumentLibraryForm</Display>
@@ -17012,20 +17335,17 @@
 </FormTemplates>
 </file>
 
+<file path=customXml/item3.xml><?xml version="1.0" encoding="utf-8"?>
+<p:properties xmlns:p="http://schemas.microsoft.com/office/2006/metadata/properties" xmlns:xsi="http://www.w3.org/2001/XMLSchema-instance" xmlns:pc="http://schemas.microsoft.com/office/infopath/2007/PartnerControls">
+  <documentManagement/>
+</p:properties>
+</file>
+
 <file path=customXml/item4.xml><?xml version="1.0" encoding="utf-8"?>
 <b:Sources xmlns:b="http://schemas.openxmlformats.org/officeDocument/2006/bibliography" xmlns="http://schemas.openxmlformats.org/officeDocument/2006/bibliography" SelectedStyle="/APASixthEditionOfficeOnline.xsl" StyleName="APA" Version="6"/>
 </file>
 
 <file path=customXml/itemProps1.xml><?xml version="1.0" encoding="utf-8"?>
-<ds:datastoreItem xmlns:ds="http://schemas.openxmlformats.org/officeDocument/2006/customXml" ds:itemID="{9309B550-9F05-434A-A7D6-5821D689AFBA}">
-  <ds:schemaRefs>
-    <ds:schemaRef ds:uri="http://schemas.microsoft.com/office/2006/metadata/properties"/>
-    <ds:schemaRef ds:uri="http://schemas.microsoft.com/office/infopath/2007/PartnerControls"/>
-  </ds:schemaRefs>
-</ds:datastoreItem>
-</file>
-
-<file path=customXml/itemProps2.xml><?xml version="1.0" encoding="utf-8"?>
 <ds:datastoreItem xmlns:ds="http://schemas.openxmlformats.org/officeDocument/2006/customXml" ds:itemID="{6F987438-80AC-4DDA-98EF-D209D80EB81B}">
   <ds:schemaRefs>
     <ds:schemaRef ds:uri="http://schemas.microsoft.com/office/2006/metadata/contentType"/>
@@ -17043,7 +17363,7 @@
 </ds:datastoreItem>
 </file>
 
-<file path=customXml/itemProps3.xml><?xml version="1.0" encoding="utf-8"?>
+<file path=customXml/itemProps2.xml><?xml version="1.0" encoding="utf-8"?>
 <ds:datastoreItem xmlns:ds="http://schemas.openxmlformats.org/officeDocument/2006/customXml" ds:itemID="{91EA8238-CF19-4D8C-9B34-E7B5B250DF9C}">
   <ds:schemaRefs>
     <ds:schemaRef ds:uri="http://schemas.microsoft.com/sharepoint/v3/contenttype/forms"/>
@@ -17051,8 +17371,17 @@
 </ds:datastoreItem>
 </file>
 
+<file path=customXml/itemProps3.xml><?xml version="1.0" encoding="utf-8"?>
+<ds:datastoreItem xmlns:ds="http://schemas.openxmlformats.org/officeDocument/2006/customXml" ds:itemID="{9309B550-9F05-434A-A7D6-5821D689AFBA}">
+  <ds:schemaRefs>
+    <ds:schemaRef ds:uri="http://schemas.microsoft.com/office/2006/metadata/properties"/>
+    <ds:schemaRef ds:uri="http://schemas.microsoft.com/office/infopath/2007/PartnerControls"/>
+  </ds:schemaRefs>
+</ds:datastoreItem>
+</file>
+
 <file path=customXml/itemProps4.xml><?xml version="1.0" encoding="utf-8"?>
-<ds:datastoreItem xmlns:ds="http://schemas.openxmlformats.org/officeDocument/2006/customXml" ds:itemID="{046D8E21-8C13-47DF-A446-20264E6607E9}">
+<ds:datastoreItem xmlns:ds="http://schemas.openxmlformats.org/officeDocument/2006/customXml" ds:itemID="{C4D265CC-7ED9-4A58-A454-9DB30DF782A3}">
   <ds:schemaRefs>
     <ds:schemaRef ds:uri="http://schemas.openxmlformats.org/officeDocument/2006/bibliography"/>
   </ds:schemaRefs>

</xml_diff>